<commit_message>
SRS updated with new external Software used
</commit_message>
<xml_diff>
--- a/documentation/Software Requirements Specification.docx
+++ b/documentation/Software Requirements Specification.docx
@@ -28,21 +28,11 @@
         <w:pStyle w:val="Titel"/>
         <w:jc w:val="right"/>
       </w:pPr>
-      <w:r>
-        <w:fldChar w:fldCharType="begin"/>
-      </w:r>
-      <w:r>
-        <w:instrText xml:space="preserve"> TITLE  \* MERGEFORMAT </w:instrText>
-      </w:r>
-      <w:r>
-        <w:fldChar w:fldCharType="separate"/>
-      </w:r>
-      <w:r>
-        <w:t>Software Requirements Specification</w:t>
-      </w:r>
-      <w:r>
-        <w:fldChar w:fldCharType="end"/>
-      </w:r>
+      <w:fldSimple w:instr=" TITLE  \* MERGEFORMAT ">
+        <w:r>
+          <w:t>Software Requirements Specification</w:t>
+        </w:r>
+      </w:fldSimple>
     </w:p>
     <w:p/>
     <w:p/>
@@ -58,7 +48,13 @@
         <w:rPr>
           <w:sz w:val="28"/>
         </w:rPr>
-        <w:t>Version 1.0</w:t>
+        <w:t>Version 1.</w:t>
+      </w:r>
+      <w:r>
+        <w:rPr>
+          <w:sz w:val="28"/>
+        </w:rPr>
+        <w:t>1</w:t>
       </w:r>
     </w:p>
     <w:p>
@@ -91,8 +87,12 @@
       <w:pPr>
         <w:pStyle w:val="Textkrper"/>
         <w:sectPr>
-          <w:headerReference w:type="default" r:id="rId8"/>
-          <w:footerReference w:type="even" r:id="rId9"/>
+          <w:headerReference w:type="even" r:id="rId9"/>
+          <w:headerReference w:type="default" r:id="rId10"/>
+          <w:footerReference w:type="even" r:id="rId11"/>
+          <w:footerReference w:type="default" r:id="rId12"/>
+          <w:headerReference w:type="first" r:id="rId13"/>
+          <w:footerReference w:type="first" r:id="rId14"/>
           <w:pgSz w:w="12240" w:h="15840" w:code="1"/>
           <w:pgMar w:top="1440" w:right="1440" w:bottom="1440" w:left="1440" w:header="720" w:footer="720" w:gutter="0"/>
           <w:cols w:space="720"/>
@@ -286,6 +286,9 @@
             <w:pPr>
               <w:pStyle w:val="Tabletext"/>
             </w:pPr>
+            <w:r>
+              <w:t>&lt;10/11/2018&gt;</w:t>
+            </w:r>
           </w:p>
         </w:tc>
         <w:tc>
@@ -296,6 +299,9 @@
             <w:pPr>
               <w:pStyle w:val="Tabletext"/>
             </w:pPr>
+            <w:r>
+              <w:t>&lt;1.1&gt;</w:t>
+            </w:r>
           </w:p>
         </w:tc>
         <w:tc>
@@ -306,6 +312,9 @@
             <w:pPr>
               <w:pStyle w:val="Tabletext"/>
             </w:pPr>
+            <w:r>
+              <w:t>Updated used tools</w:t>
+            </w:r>
           </w:p>
         </w:tc>
         <w:tc>
@@ -316,6 +325,9 @@
             <w:pPr>
               <w:pStyle w:val="Tabletext"/>
             </w:pPr>
+            <w:r>
+              <w:t>Jan Rickel</w:t>
+            </w:r>
           </w:p>
         </w:tc>
       </w:tr>
@@ -478,7 +490,7 @@
         <w:rPr>
           <w:noProof/>
         </w:rPr>
-        <w:instrText xml:space="preserve"> PAGEREF _Toc527929554 \h </w:instrText>
+        <w:instrText xml:space="preserve"> PAGEREF _Toc529633710 \h </w:instrText>
       </w:r>
       <w:r>
         <w:rPr>
@@ -556,7 +568,7 @@
         <w:rPr>
           <w:noProof/>
         </w:rPr>
-        <w:instrText xml:space="preserve"> PAGEREF _Toc527929555 \h </w:instrText>
+        <w:instrText xml:space="preserve"> PAGEREF _Toc529633711 \h </w:instrText>
       </w:r>
       <w:r>
         <w:rPr>
@@ -634,7 +646,7 @@
         <w:rPr>
           <w:noProof/>
         </w:rPr>
-        <w:instrText xml:space="preserve"> PAGEREF _Toc527929556 \h </w:instrText>
+        <w:instrText xml:space="preserve"> PAGEREF _Toc529633712 \h </w:instrText>
       </w:r>
       <w:r>
         <w:rPr>
@@ -712,7 +724,7 @@
         <w:rPr>
           <w:noProof/>
         </w:rPr>
-        <w:instrText xml:space="preserve"> PAGEREF _Toc527929557 \h </w:instrText>
+        <w:instrText xml:space="preserve"> PAGEREF _Toc529633713 \h </w:instrText>
       </w:r>
       <w:r>
         <w:rPr>
@@ -790,7 +802,7 @@
         <w:rPr>
           <w:noProof/>
         </w:rPr>
-        <w:instrText xml:space="preserve"> PAGEREF _Toc527929558 \h </w:instrText>
+        <w:instrText xml:space="preserve"> PAGEREF _Toc529633714 \h </w:instrText>
       </w:r>
       <w:r>
         <w:rPr>
@@ -868,7 +880,7 @@
         <w:rPr>
           <w:noProof/>
         </w:rPr>
-        <w:instrText xml:space="preserve"> PAGEREF _Toc527929559 \h </w:instrText>
+        <w:instrText xml:space="preserve"> PAGEREF _Toc529633715 \h </w:instrText>
       </w:r>
       <w:r>
         <w:rPr>
@@ -946,7 +958,7 @@
         <w:rPr>
           <w:noProof/>
         </w:rPr>
-        <w:instrText xml:space="preserve"> PAGEREF _Toc527929560 \h </w:instrText>
+        <w:instrText xml:space="preserve"> PAGEREF _Toc529633716 \h </w:instrText>
       </w:r>
       <w:r>
         <w:rPr>
@@ -1024,7 +1036,7 @@
         <w:rPr>
           <w:noProof/>
         </w:rPr>
-        <w:instrText xml:space="preserve"> PAGEREF _Toc527929561 \h </w:instrText>
+        <w:instrText xml:space="preserve"> PAGEREF _Toc529633717 \h </w:instrText>
       </w:r>
       <w:r>
         <w:rPr>
@@ -1102,7 +1114,7 @@
         <w:rPr>
           <w:noProof/>
         </w:rPr>
-        <w:instrText xml:space="preserve"> PAGEREF _Toc527929562 \h </w:instrText>
+        <w:instrText xml:space="preserve"> PAGEREF _Toc529633718 \h </w:instrText>
       </w:r>
       <w:r>
         <w:rPr>
@@ -1177,7 +1189,7 @@
         <w:rPr>
           <w:noProof/>
         </w:rPr>
-        <w:instrText xml:space="preserve"> PAGEREF _Toc527929563 \h </w:instrText>
+        <w:instrText xml:space="preserve"> PAGEREF _Toc529633719 \h </w:instrText>
       </w:r>
       <w:r>
         <w:rPr>
@@ -1252,7 +1264,7 @@
         <w:rPr>
           <w:noProof/>
         </w:rPr>
-        <w:instrText xml:space="preserve"> PAGEREF _Toc527929564 \h </w:instrText>
+        <w:instrText xml:space="preserve"> PAGEREF _Toc529633720 \h </w:instrText>
       </w:r>
       <w:r>
         <w:rPr>
@@ -1327,7 +1339,7 @@
         <w:rPr>
           <w:noProof/>
         </w:rPr>
-        <w:instrText xml:space="preserve"> PAGEREF _Toc527929565 \h </w:instrText>
+        <w:instrText xml:space="preserve"> PAGEREF _Toc529633721 \h </w:instrText>
       </w:r>
       <w:r>
         <w:rPr>
@@ -1405,7 +1417,7 @@
         <w:rPr>
           <w:noProof/>
         </w:rPr>
-        <w:instrText xml:space="preserve"> PAGEREF _Toc527929566 \h </w:instrText>
+        <w:instrText xml:space="preserve"> PAGEREF _Toc529633722 \h </w:instrText>
       </w:r>
       <w:r>
         <w:rPr>
@@ -1480,7 +1492,7 @@
         <w:rPr>
           <w:noProof/>
         </w:rPr>
-        <w:instrText xml:space="preserve"> PAGEREF _Toc527929567 \h </w:instrText>
+        <w:instrText xml:space="preserve"> PAGEREF _Toc529633723 \h </w:instrText>
       </w:r>
       <w:r>
         <w:rPr>
@@ -1555,7 +1567,7 @@
         <w:rPr>
           <w:noProof/>
         </w:rPr>
-        <w:instrText xml:space="preserve"> PAGEREF _Toc527929568 \h </w:instrText>
+        <w:instrText xml:space="preserve"> PAGEREF _Toc529633724 \h </w:instrText>
       </w:r>
       <w:r>
         <w:rPr>
@@ -1572,7 +1584,7 @@
         <w:rPr>
           <w:noProof/>
         </w:rPr>
-        <w:t>8</w:t>
+        <w:t>7</w:t>
       </w:r>
       <w:r>
         <w:rPr>
@@ -1633,7 +1645,7 @@
         <w:rPr>
           <w:noProof/>
         </w:rPr>
-        <w:instrText xml:space="preserve"> PAGEREF _Toc527929569 \h </w:instrText>
+        <w:instrText xml:space="preserve"> PAGEREF _Toc529633725 \h </w:instrText>
       </w:r>
       <w:r>
         <w:rPr>
@@ -1650,7 +1662,7 @@
         <w:rPr>
           <w:noProof/>
         </w:rPr>
-        <w:t>8</w:t>
+        <w:t>7</w:t>
       </w:r>
       <w:r>
         <w:rPr>
@@ -1708,7 +1720,7 @@
         <w:rPr>
           <w:noProof/>
         </w:rPr>
-        <w:instrText xml:space="preserve"> PAGEREF _Toc527929570 \h </w:instrText>
+        <w:instrText xml:space="preserve"> PAGEREF _Toc529633726 \h </w:instrText>
       </w:r>
       <w:r>
         <w:rPr>
@@ -1725,7 +1737,7 @@
         <w:rPr>
           <w:noProof/>
         </w:rPr>
-        <w:t>8</w:t>
+        <w:t>7</w:t>
       </w:r>
       <w:r>
         <w:rPr>
@@ -1783,7 +1795,7 @@
         <w:rPr>
           <w:noProof/>
         </w:rPr>
-        <w:instrText xml:space="preserve"> PAGEREF _Toc527929571 \h </w:instrText>
+        <w:instrText xml:space="preserve"> PAGEREF _Toc529633727 \h </w:instrText>
       </w:r>
       <w:r>
         <w:rPr>
@@ -1858,7 +1870,7 @@
         <w:rPr>
           <w:noProof/>
         </w:rPr>
-        <w:instrText xml:space="preserve"> PAGEREF _Toc527929572 \h </w:instrText>
+        <w:instrText xml:space="preserve"> PAGEREF _Toc529633728 \h </w:instrText>
       </w:r>
       <w:r>
         <w:rPr>
@@ -1933,7 +1945,7 @@
         <w:rPr>
           <w:noProof/>
         </w:rPr>
-        <w:instrText xml:space="preserve"> PAGEREF _Toc527929573 \h </w:instrText>
+        <w:instrText xml:space="preserve"> PAGEREF _Toc529633729 \h </w:instrText>
       </w:r>
       <w:r>
         <w:rPr>
@@ -2011,7 +2023,7 @@
         <w:rPr>
           <w:noProof/>
         </w:rPr>
-        <w:instrText xml:space="preserve"> PAGEREF _Toc527929574 \h </w:instrText>
+        <w:instrText xml:space="preserve"> PAGEREF _Toc529633730 \h </w:instrText>
       </w:r>
       <w:r>
         <w:rPr>
@@ -2086,7 +2098,7 @@
         <w:rPr>
           <w:noProof/>
         </w:rPr>
-        <w:instrText xml:space="preserve"> PAGEREF _Toc527929575 \h </w:instrText>
+        <w:instrText xml:space="preserve"> PAGEREF _Toc529633731 \h </w:instrText>
       </w:r>
       <w:r>
         <w:rPr>
@@ -2161,7 +2173,7 @@
         <w:rPr>
           <w:noProof/>
         </w:rPr>
-        <w:instrText xml:space="preserve"> PAGEREF _Toc527929576 \h </w:instrText>
+        <w:instrText xml:space="preserve"> PAGEREF _Toc529633732 \h </w:instrText>
       </w:r>
       <w:r>
         <w:rPr>
@@ -2236,7 +2248,7 @@
         <w:rPr>
           <w:noProof/>
         </w:rPr>
-        <w:instrText xml:space="preserve"> PAGEREF _Toc527929577 \h </w:instrText>
+        <w:instrText xml:space="preserve"> PAGEREF _Toc529633733 \h </w:instrText>
       </w:r>
       <w:r>
         <w:rPr>
@@ -2314,7 +2326,7 @@
         <w:rPr>
           <w:noProof/>
         </w:rPr>
-        <w:instrText xml:space="preserve"> PAGEREF _Toc527929578 \h </w:instrText>
+        <w:instrText xml:space="preserve"> PAGEREF _Toc529633734 \h </w:instrText>
       </w:r>
       <w:r>
         <w:rPr>
@@ -2389,7 +2401,7 @@
         <w:rPr>
           <w:noProof/>
         </w:rPr>
-        <w:instrText xml:space="preserve"> PAGEREF _Toc527929579 \h </w:instrText>
+        <w:instrText xml:space="preserve"> PAGEREF _Toc529633735 \h </w:instrText>
       </w:r>
       <w:r>
         <w:rPr>
@@ -2464,7 +2476,7 @@
         <w:rPr>
           <w:noProof/>
         </w:rPr>
-        <w:instrText xml:space="preserve"> PAGEREF _Toc527929580 \h </w:instrText>
+        <w:instrText xml:space="preserve"> PAGEREF _Toc529633736 \h </w:instrText>
       </w:r>
       <w:r>
         <w:rPr>
@@ -2542,7 +2554,7 @@
         <w:rPr>
           <w:noProof/>
         </w:rPr>
-        <w:instrText xml:space="preserve"> PAGEREF _Toc527929581 \h </w:instrText>
+        <w:instrText xml:space="preserve"> PAGEREF _Toc529633737 \h </w:instrText>
       </w:r>
       <w:r>
         <w:rPr>
@@ -2617,7 +2629,7 @@
         <w:rPr>
           <w:noProof/>
         </w:rPr>
-        <w:instrText xml:space="preserve"> PAGEREF _Toc527929582 \h </w:instrText>
+        <w:instrText xml:space="preserve"> PAGEREF _Toc529633738 \h </w:instrText>
       </w:r>
       <w:r>
         <w:rPr>
@@ -2692,7 +2704,7 @@
         <w:rPr>
           <w:noProof/>
         </w:rPr>
-        <w:instrText xml:space="preserve"> PAGEREF _Toc527929583 \h </w:instrText>
+        <w:instrText xml:space="preserve"> PAGEREF _Toc529633739 \h </w:instrText>
       </w:r>
       <w:r>
         <w:rPr>
@@ -2770,7 +2782,7 @@
         <w:rPr>
           <w:noProof/>
         </w:rPr>
-        <w:instrText xml:space="preserve"> PAGEREF _Toc527929584 \h </w:instrText>
+        <w:instrText xml:space="preserve"> PAGEREF _Toc529633740 \h </w:instrText>
       </w:r>
       <w:r>
         <w:rPr>
@@ -2848,7 +2860,7 @@
         <w:rPr>
           <w:noProof/>
         </w:rPr>
-        <w:instrText xml:space="preserve"> PAGEREF _Toc527929585 \h </w:instrText>
+        <w:instrText xml:space="preserve"> PAGEREF _Toc529633741 \h </w:instrText>
       </w:r>
       <w:r>
         <w:rPr>
@@ -2865,7 +2877,7 @@
         <w:rPr>
           <w:noProof/>
         </w:rPr>
-        <w:t>9</w:t>
+        <w:t>8</w:t>
       </w:r>
       <w:r>
         <w:rPr>
@@ -2926,7 +2938,7 @@
         <w:rPr>
           <w:noProof/>
         </w:rPr>
-        <w:instrText xml:space="preserve"> PAGEREF _Toc527929586 \h </w:instrText>
+        <w:instrText xml:space="preserve"> PAGEREF _Toc529633742 \h </w:instrText>
       </w:r>
       <w:r>
         <w:rPr>
@@ -2943,7 +2955,7 @@
         <w:rPr>
           <w:noProof/>
         </w:rPr>
-        <w:t>9</w:t>
+        <w:t>8</w:t>
       </w:r>
       <w:r>
         <w:rPr>
@@ -3001,7 +3013,7 @@
         <w:rPr>
           <w:noProof/>
         </w:rPr>
-        <w:instrText xml:space="preserve"> PAGEREF _Toc527929587 \h </w:instrText>
+        <w:instrText xml:space="preserve"> PAGEREF _Toc529633743 \h </w:instrText>
       </w:r>
       <w:r>
         <w:rPr>
@@ -3018,7 +3030,7 @@
         <w:rPr>
           <w:noProof/>
         </w:rPr>
-        <w:t>9</w:t>
+        <w:t>8</w:t>
       </w:r>
       <w:r>
         <w:rPr>
@@ -3076,7 +3088,7 @@
         <w:rPr>
           <w:noProof/>
         </w:rPr>
-        <w:instrText xml:space="preserve"> PAGEREF _Toc527929588 \h </w:instrText>
+        <w:instrText xml:space="preserve"> PAGEREF _Toc529633744 \h </w:instrText>
       </w:r>
       <w:r>
         <w:rPr>
@@ -3151,7 +3163,7 @@
         <w:rPr>
           <w:noProof/>
         </w:rPr>
-        <w:instrText xml:space="preserve"> PAGEREF _Toc527929589 \h </w:instrText>
+        <w:instrText xml:space="preserve"> PAGEREF _Toc529633745 \h </w:instrText>
       </w:r>
       <w:r>
         <w:rPr>
@@ -3226,7 +3238,7 @@
         <w:rPr>
           <w:noProof/>
         </w:rPr>
-        <w:instrText xml:space="preserve"> PAGEREF _Toc527929590 \h </w:instrText>
+        <w:instrText xml:space="preserve"> PAGEREF _Toc529633746 \h </w:instrText>
       </w:r>
       <w:r>
         <w:rPr>
@@ -3304,7 +3316,7 @@
         <w:rPr>
           <w:noProof/>
         </w:rPr>
-        <w:instrText xml:space="preserve"> PAGEREF _Toc527929591 \h </w:instrText>
+        <w:instrText xml:space="preserve"> PAGEREF _Toc529633747 \h </w:instrText>
       </w:r>
       <w:r>
         <w:rPr>
@@ -3382,7 +3394,7 @@
         <w:rPr>
           <w:noProof/>
         </w:rPr>
-        <w:instrText xml:space="preserve"> PAGEREF _Toc527929592 \h </w:instrText>
+        <w:instrText xml:space="preserve"> PAGEREF _Toc529633748 \h </w:instrText>
       </w:r>
       <w:r>
         <w:rPr>
@@ -3419,7 +3431,7 @@
           <w:noProof/>
           <w:sz w:val="22"/>
           <w:szCs w:val="22"/>
-          <w:lang w:eastAsia="de-DE"/>
+          <w:lang w:val="de-DE" w:eastAsia="de-DE"/>
         </w:rPr>
       </w:pPr>
       <w:r>
@@ -3434,7 +3446,7 @@
           <w:noProof/>
           <w:sz w:val="22"/>
           <w:szCs w:val="22"/>
-          <w:lang w:eastAsia="de-DE"/>
+          <w:lang w:val="de-DE" w:eastAsia="de-DE"/>
         </w:rPr>
         <w:tab/>
       </w:r>
@@ -3460,7 +3472,7 @@
         <w:rPr>
           <w:noProof/>
         </w:rPr>
-        <w:instrText xml:space="preserve"> PAGEREF _Toc527929593 \h </w:instrText>
+        <w:instrText xml:space="preserve"> PAGEREF _Toc529633749 \h </w:instrText>
       </w:r>
       <w:r>
         <w:rPr>
@@ -3497,7 +3509,7 @@
           <w:noProof/>
           <w:sz w:val="22"/>
           <w:szCs w:val="22"/>
-          <w:lang w:eastAsia="de-DE"/>
+          <w:lang w:val="de-DE" w:eastAsia="de-DE"/>
         </w:rPr>
       </w:pPr>
       <w:r>
@@ -3512,7 +3524,7 @@
           <w:noProof/>
           <w:sz w:val="22"/>
           <w:szCs w:val="22"/>
-          <w:lang w:eastAsia="de-DE"/>
+          <w:lang w:val="de-DE" w:eastAsia="de-DE"/>
         </w:rPr>
         <w:tab/>
       </w:r>
@@ -3538,7 +3550,7 @@
         <w:rPr>
           <w:noProof/>
         </w:rPr>
-        <w:instrText xml:space="preserve"> PAGEREF _Toc527929594 \h </w:instrText>
+        <w:instrText xml:space="preserve"> PAGEREF _Toc529633750 \h </w:instrText>
       </w:r>
       <w:r>
         <w:rPr>
@@ -3574,22 +3586,11 @@
       <w:r>
         <w:br w:type="page"/>
       </w:r>
-      <w:r>
-        <w:lastRenderedPageBreak/>
-        <w:fldChar w:fldCharType="begin"/>
-      </w:r>
-      <w:r>
-        <w:instrText xml:space="preserve"> TITLE  \* MERGEFORMAT </w:instrText>
-      </w:r>
-      <w:r>
-        <w:fldChar w:fldCharType="separate"/>
-      </w:r>
-      <w:r>
-        <w:t>Software Requirements Specification</w:t>
-      </w:r>
-      <w:r>
-        <w:fldChar w:fldCharType="end"/>
-      </w:r>
+      <w:fldSimple w:instr=" TITLE  \* MERGEFORMAT ">
+        <w:r>
+          <w:t>Software Requirements Specification</w:t>
+        </w:r>
+      </w:fldSimple>
       <w:r>
         <w:t xml:space="preserve"> </w:t>
       </w:r>
@@ -3598,7 +3599,7 @@
       <w:pPr>
         <w:pStyle w:val="berschrift1"/>
       </w:pPr>
-      <w:bookmarkStart w:id="0" w:name="_Toc527929554"/>
+      <w:bookmarkStart w:id="0" w:name="_Toc529633710"/>
       <w:r>
         <w:t>Introduction</w:t>
       </w:r>
@@ -3665,7 +3666,7 @@
       <w:pPr>
         <w:pStyle w:val="berschrift2"/>
       </w:pPr>
-      <w:bookmarkStart w:id="1" w:name="_Toc527929555"/>
+      <w:bookmarkStart w:id="1" w:name="_Toc529633711"/>
       <w:r>
         <w:t>Purpose</w:t>
       </w:r>
@@ -3716,7 +3717,7 @@
       <w:pPr>
         <w:pStyle w:val="berschrift2"/>
       </w:pPr>
-      <w:bookmarkStart w:id="2" w:name="_Toc527929556"/>
+      <w:bookmarkStart w:id="2" w:name="_Toc529633712"/>
       <w:r>
         <w:t>Scope</w:t>
       </w:r>
@@ -3916,7 +3917,7 @@
       <w:pPr>
         <w:pStyle w:val="berschrift2"/>
       </w:pPr>
-      <w:bookmarkStart w:id="3" w:name="_Toc527929557"/>
+      <w:bookmarkStart w:id="3" w:name="_Toc529633713"/>
       <w:r>
         <w:lastRenderedPageBreak/>
         <w:t>Definitions, Acronyms, and Abbreviations</w:t>
@@ -4013,7 +4014,7 @@
       <w:pPr>
         <w:pStyle w:val="berschrift2"/>
       </w:pPr>
-      <w:bookmarkStart w:id="4" w:name="_Toc527929558"/>
+      <w:bookmarkStart w:id="4" w:name="_Toc529633714"/>
       <w:r>
         <w:t>References</w:t>
       </w:r>
@@ -4030,7 +4031,7 @@
       <w:r>
         <w:t xml:space="preserve">Perfect Time Blog: </w:t>
       </w:r>
-      <w:hyperlink r:id="rId10" w:history="1">
+      <w:hyperlink r:id="rId15" w:history="1">
         <w:r>
           <w:rPr>
             <w:rStyle w:val="Hyperlink"/>
@@ -4064,7 +4065,7 @@
       <w:r>
         <w:t xml:space="preserve"> </w:t>
       </w:r>
-      <w:hyperlink r:id="rId11" w:history="1">
+      <w:hyperlink r:id="rId16" w:history="1">
         <w:r>
           <w:rPr>
             <w:rStyle w:val="Hyperlink"/>
@@ -4087,7 +4088,7 @@
       <w:r>
         <w:t xml:space="preserve">Perfect Time Git Repository: </w:t>
       </w:r>
-      <w:hyperlink r:id="rId12" w:history="1">
+      <w:hyperlink r:id="rId17" w:history="1">
         <w:r>
           <w:rPr>
             <w:rStyle w:val="Hyperlink"/>
@@ -4110,7 +4111,7 @@
       <w:r>
         <w:t xml:space="preserve">Perfect Time Application Website: </w:t>
       </w:r>
-      <w:hyperlink r:id="rId13" w:history="1">
+      <w:hyperlink r:id="rId18" w:history="1">
         <w:r>
           <w:rPr>
             <w:rStyle w:val="Hyperlink"/>
@@ -4126,7 +4127,7 @@
       <w:pPr>
         <w:pStyle w:val="berschrift2"/>
       </w:pPr>
-      <w:bookmarkStart w:id="5" w:name="_Toc527929559"/>
+      <w:bookmarkStart w:id="5" w:name="_Toc529633715"/>
       <w:r>
         <w:t>Overview</w:t>
       </w:r>
@@ -4156,7 +4157,7 @@
       <w:pPr>
         <w:pStyle w:val="berschrift1"/>
       </w:pPr>
-      <w:bookmarkStart w:id="6" w:name="_Toc527929560"/>
+      <w:bookmarkStart w:id="6" w:name="_Toc529633716"/>
       <w:r>
         <w:t>Overall Description</w:t>
       </w:r>
@@ -4298,7 +4299,7 @@
                     <pic:cNvPicPr/>
                   </pic:nvPicPr>
                   <pic:blipFill rotWithShape="1">
-                    <a:blip r:embed="rId14"/>
+                    <a:blip r:embed="rId19"/>
                     <a:srcRect l="26602" t="22235" r="26763" b="14481"/>
                     <a:stretch/>
                   </pic:blipFill>
@@ -4564,7 +4565,7 @@
       <w:pPr>
         <w:pStyle w:val="berschrift1"/>
       </w:pPr>
-      <w:bookmarkStart w:id="7" w:name="_Toc527929561"/>
+      <w:bookmarkStart w:id="7" w:name="_Toc529633717"/>
       <w:r>
         <w:t>Specific Requirements</w:t>
       </w:r>
@@ -4588,7 +4589,7 @@
       <w:pPr>
         <w:pStyle w:val="berschrift2"/>
       </w:pPr>
-      <w:bookmarkStart w:id="8" w:name="_Toc527929562"/>
+      <w:bookmarkStart w:id="8" w:name="_Toc529633718"/>
       <w:r>
         <w:lastRenderedPageBreak/>
         <w:t>Functionality</w:t>
@@ -4599,67 +4600,202 @@
       <w:pPr>
         <w:pStyle w:val="berschrift3"/>
       </w:pPr>
-      <w:bookmarkStart w:id="9" w:name="_Toc527929563"/>
-      <w:bookmarkStart w:id="10" w:name="_GoBack"/>
+      <w:bookmarkStart w:id="9" w:name="_Toc529633719"/>
+      <w:r>
+        <w:t>&lt;</w:t>
+      </w:r>
+      <w:r>
+        <w:t>Core</w:t>
+      </w:r>
+      <w:r>
+        <w:t>&gt;</w:t>
+      </w:r>
+      <w:bookmarkEnd w:id="9"/>
+    </w:p>
+    <w:p>
+      <w:pPr>
+        <w:pStyle w:val="InfoBlue"/>
+      </w:pPr>
+      <w:r>
+        <w:t xml:space="preserve">The </w:t>
+      </w:r>
+      <w:r>
+        <w:t xml:space="preserve">core functionality provides the </w:t>
+      </w:r>
+      <w:r>
+        <w:t xml:space="preserve">basic web application </w:t>
+      </w:r>
+      <w:r>
+        <w:t xml:space="preserve">that can be accessed by the user through a web browser. </w:t>
+      </w:r>
+      <w:r>
+        <w:t xml:space="preserve">It is an html page that contains several components created </w:t>
+      </w:r>
+      <w:r>
+        <w:t xml:space="preserve">with React. It provides </w:t>
+      </w:r>
+      <w:r>
+        <w:t xml:space="preserve">a navigation to </w:t>
+      </w:r>
+      <w:r>
+        <w:t xml:space="preserve">and an overview over </w:t>
+      </w:r>
+      <w:r>
+        <w:t>the other functions.</w:t>
+      </w:r>
+    </w:p>
+    <w:p>
+      <w:pPr>
+        <w:pStyle w:val="Textkrper"/>
+      </w:pPr>
+      <w:r>
+        <w:t>It also includes the possibility to view trips, that you are a member or the owner of.</w:t>
+      </w:r>
+      <w:r>
+        <w:t xml:space="preserve"> Any user can also see public trips.</w:t>
+      </w:r>
+      <w:r>
+        <w:t xml:space="preserve"> It provides a search function to identify </w:t>
+      </w:r>
+      <w:r>
+        <w:t>travels.</w:t>
+      </w:r>
+    </w:p>
+    <w:p>
+      <w:pPr>
+        <w:pStyle w:val="Textkrper"/>
+      </w:pPr>
+      <w:r>
+        <w:t xml:space="preserve">The core functions include </w:t>
+      </w:r>
+      <w:r>
+        <w:t xml:space="preserve">the possibility to </w:t>
+      </w:r>
+      <w:r>
+        <w:t>export data from existing (public) trips</w:t>
+      </w:r>
+      <w:r>
+        <w:t>. The data can be exported to a local drive</w:t>
+      </w:r>
+      <w:r>
+        <w:t xml:space="preserve"> as a backup. The data can be exported as calendar information (</w:t>
+      </w:r>
+      <w:proofErr w:type="spellStart"/>
+      <w:r>
+        <w:t>ical</w:t>
+      </w:r>
+      <w:proofErr w:type="spellEnd"/>
+      <w:r>
+        <w:t>)</w:t>
+      </w:r>
+      <w:r>
+        <w:t>, so that the user can see all the locations in his/her calendar.</w:t>
+      </w:r>
+      <w:r>
+        <w:t xml:space="preserve"> </w:t>
+      </w:r>
+      <w:r>
+        <w:t xml:space="preserve">Data from an existing </w:t>
+      </w:r>
+      <w:r>
+        <w:t xml:space="preserve">(public) trip can be used to create </w:t>
+      </w:r>
+      <w:r>
+        <w:t>another</w:t>
+      </w:r>
+      <w:r>
+        <w:t xml:space="preserve"> trip</w:t>
+      </w:r>
+      <w:r>
+        <w:t>,</w:t>
+      </w:r>
+      <w:r>
+        <w:t xml:space="preserve"> which will use the layout of the old trip</w:t>
+      </w:r>
+      <w:r>
+        <w:t xml:space="preserve">. </w:t>
+      </w:r>
+    </w:p>
+    <w:p>
+      <w:pPr>
+        <w:pStyle w:val="Textkrper"/>
+      </w:pPr>
+      <w:r>
+        <w:t xml:space="preserve">The basic functions will also provide a series </w:t>
+      </w:r>
+      <w:r>
+        <w:t>of statistics.</w:t>
+      </w:r>
+      <w:r>
+        <w:t xml:space="preserve"> The user can see the budget, the expenses calculated, the km driven (per day)</w:t>
+      </w:r>
+      <w:r>
+        <w:t xml:space="preserve"> and the duration of the trip.</w:t>
+      </w:r>
+    </w:p>
+    <w:p>
+      <w:pPr>
+        <w:pStyle w:val="Textkrper"/>
+      </w:pPr>
+      <w:r>
+        <w:t xml:space="preserve">The last core function is to turn a trip into </w:t>
+      </w:r>
+      <w:r>
+        <w:t xml:space="preserve">a travel blog. Using the planning </w:t>
+      </w:r>
+      <w:r>
+        <w:t>layout,</w:t>
+      </w:r>
+      <w:r>
+        <w:t xml:space="preserve"> </w:t>
+      </w:r>
+      <w:r>
+        <w:t>the user can insert pictures, text and videos</w:t>
+      </w:r>
+      <w:r>
+        <w:t xml:space="preserve"> into each location / activity page.</w:t>
+      </w:r>
+    </w:p>
+    <w:p>
+      <w:pPr>
+        <w:pStyle w:val="berschrift3"/>
+      </w:pPr>
+      <w:bookmarkStart w:id="10" w:name="_Toc529633720"/>
+      <w:r>
+        <w:t>&lt;Account&gt;</w:t>
+      </w:r>
       <w:bookmarkEnd w:id="10"/>
-      <w:r>
-        <w:t>&lt;</w:t>
-      </w:r>
-      <w:r>
-        <w:t>Core</w:t>
-      </w:r>
-      <w:r>
-        <w:t>&gt;</w:t>
-      </w:r>
-      <w:bookmarkEnd w:id="9"/>
-    </w:p>
-    <w:p>
-      <w:pPr>
-        <w:pStyle w:val="InfoBlue"/>
-      </w:pPr>
-      <w:r>
-        <w:t xml:space="preserve">The </w:t>
-      </w:r>
-      <w:r>
-        <w:t xml:space="preserve">core functionality provides the </w:t>
-      </w:r>
-      <w:r>
-        <w:t xml:space="preserve">basic web application </w:t>
-      </w:r>
-      <w:r>
-        <w:t xml:space="preserve">that can be accessed by the user through a web browser. </w:t>
-      </w:r>
-      <w:r>
-        <w:t xml:space="preserve">It is an html page that contains several components created </w:t>
-      </w:r>
-      <w:r>
-        <w:t xml:space="preserve">with React. It provides </w:t>
-      </w:r>
-      <w:r>
-        <w:t xml:space="preserve">a navigation to </w:t>
-      </w:r>
-      <w:r>
-        <w:t xml:space="preserve">and an overview over </w:t>
-      </w:r>
-      <w:r>
-        <w:t>the other functions.</w:t>
-      </w:r>
     </w:p>
     <w:p>
       <w:pPr>
         <w:pStyle w:val="Textkrper"/>
       </w:pPr>
       <w:r>
-        <w:t>It also includes the possibility to view trips, that you are a member or the owner of.</w:t>
-      </w:r>
-      <w:r>
-        <w:t xml:space="preserve"> Any user can also see public trips.</w:t>
-      </w:r>
-      <w:r>
-        <w:t xml:space="preserve"> It provides a search function to identify </w:t>
-      </w:r>
-      <w:r>
-        <w:t>travels.</w:t>
+        <w:t xml:space="preserve">The application provides a user </w:t>
+      </w:r>
+      <w:r>
+        <w:t>management</w:t>
+      </w:r>
+      <w:r>
+        <w:t>. Any user can become a registered user by filling out the registry form and</w:t>
+      </w:r>
+      <w:r>
+        <w:t xml:space="preserve"> responding to the confirmation email. </w:t>
+      </w:r>
+      <w:r>
+        <w:t xml:space="preserve">A registered user can </w:t>
+      </w:r>
+      <w:r>
+        <w:t>log into the application</w:t>
+      </w:r>
+      <w:r>
+        <w:t xml:space="preserve">. </w:t>
+      </w:r>
+      <w:r>
+        <w:t xml:space="preserve">The user can manage his/her account (change password, </w:t>
+      </w:r>
+      <w:r>
+        <w:t xml:space="preserve">change email, change user name). He or she can use the CRUD functions. </w:t>
       </w:r>
     </w:p>
     <w:p>
@@ -4667,164 +4803,27 @@
         <w:pStyle w:val="Textkrper"/>
       </w:pPr>
       <w:r>
-        <w:t xml:space="preserve">The core functions include </w:t>
-      </w:r>
-      <w:r>
-        <w:t xml:space="preserve">the possibility to </w:t>
-      </w:r>
-      <w:r>
-        <w:t>export data from existing (public) trips</w:t>
-      </w:r>
-      <w:r>
-        <w:t>. The data can be exported to a local drive</w:t>
-      </w:r>
-      <w:r>
-        <w:t xml:space="preserve"> as a backup. The data can be exported as calendar information (</w:t>
-      </w:r>
-      <w:proofErr w:type="spellStart"/>
-      <w:r>
-        <w:t>ical</w:t>
-      </w:r>
-      <w:proofErr w:type="spellEnd"/>
-      <w:r>
-        <w:t>)</w:t>
-      </w:r>
-      <w:r>
-        <w:t>, so that the user can see all the locations in his/her calendar.</w:t>
-      </w:r>
-      <w:r>
-        <w:t xml:space="preserve"> </w:t>
-      </w:r>
-      <w:r>
-        <w:t xml:space="preserve">Data from an existing </w:t>
-      </w:r>
-      <w:r>
-        <w:t xml:space="preserve">(public) trip can be used to create </w:t>
-      </w:r>
-      <w:r>
-        <w:t>another</w:t>
-      </w:r>
-      <w:r>
-        <w:t xml:space="preserve"> trip</w:t>
-      </w:r>
-      <w:r>
-        <w:t>,</w:t>
-      </w:r>
-      <w:r>
-        <w:t xml:space="preserve"> which will use the layout of the old trip</w:t>
-      </w:r>
-      <w:r>
-        <w:t xml:space="preserve">. </w:t>
-      </w:r>
-    </w:p>
-    <w:p>
-      <w:pPr>
-        <w:pStyle w:val="Textkrper"/>
-      </w:pPr>
-      <w:r>
-        <w:t xml:space="preserve">The basic functions will also provide a series </w:t>
-      </w:r>
-      <w:r>
-        <w:t>of statistics.</w:t>
-      </w:r>
-      <w:r>
-        <w:t xml:space="preserve"> The user can see the budget, the expenses calculated, the km driven (per day)</w:t>
-      </w:r>
-      <w:r>
-        <w:t xml:space="preserve"> and the duration of the trip.</w:t>
-      </w:r>
-    </w:p>
-    <w:p>
-      <w:pPr>
-        <w:pStyle w:val="Textkrper"/>
-      </w:pPr>
-      <w:r>
-        <w:t xml:space="preserve">The last core function is to turn a trip into </w:t>
-      </w:r>
-      <w:r>
-        <w:t xml:space="preserve">a travel blog. Using the planning </w:t>
-      </w:r>
-      <w:r>
-        <w:t>layout,</w:t>
-      </w:r>
-      <w:r>
-        <w:t xml:space="preserve"> </w:t>
-      </w:r>
-      <w:r>
-        <w:t>the user can insert pictures, text and videos</w:t>
-      </w:r>
-      <w:r>
-        <w:t xml:space="preserve"> into each location / activity page.</w:t>
+        <w:t>The registered users can also chat with each other within a travel community</w:t>
+      </w:r>
+      <w:r>
+        <w:t xml:space="preserve"> (all contributors to a trip)</w:t>
+      </w:r>
+      <w:r>
+        <w:t>.</w:t>
+      </w:r>
+      <w:r>
+        <w:t xml:space="preserve"> The owner of a trip can invite other registered users to become members of the trip.</w:t>
       </w:r>
     </w:p>
     <w:p>
       <w:pPr>
         <w:pStyle w:val="berschrift3"/>
       </w:pPr>
-      <w:bookmarkStart w:id="11" w:name="_Toc527929564"/>
-      <w:r>
-        <w:t>&lt;Account&gt;</w:t>
+      <w:bookmarkStart w:id="11" w:name="_Toc529633721"/>
+      <w:r>
+        <w:t>&lt;CRUD&gt;</w:t>
       </w:r>
       <w:bookmarkEnd w:id="11"/>
-    </w:p>
-    <w:p>
-      <w:pPr>
-        <w:pStyle w:val="Textkrper"/>
-      </w:pPr>
-      <w:r>
-        <w:t xml:space="preserve">The application provides a user </w:t>
-      </w:r>
-      <w:r>
-        <w:t>management</w:t>
-      </w:r>
-      <w:r>
-        <w:t>. Any user can become a registered user by filling out the registry form and</w:t>
-      </w:r>
-      <w:r>
-        <w:t xml:space="preserve"> responding to the confirmation email. </w:t>
-      </w:r>
-      <w:r>
-        <w:t xml:space="preserve">A registered user can </w:t>
-      </w:r>
-      <w:r>
-        <w:t>log into the application</w:t>
-      </w:r>
-      <w:r>
-        <w:t xml:space="preserve">. </w:t>
-      </w:r>
-      <w:r>
-        <w:t xml:space="preserve">The user can manage his/her account (change password, </w:t>
-      </w:r>
-      <w:r>
-        <w:t xml:space="preserve">change email, change user name). He or she can use the CRUD functions. </w:t>
-      </w:r>
-    </w:p>
-    <w:p>
-      <w:pPr>
-        <w:pStyle w:val="Textkrper"/>
-      </w:pPr>
-      <w:r>
-        <w:t>The registered users can also chat with each other within a travel community</w:t>
-      </w:r>
-      <w:r>
-        <w:t xml:space="preserve"> (all contributors to a trip)</w:t>
-      </w:r>
-      <w:r>
-        <w:t>.</w:t>
-      </w:r>
-      <w:r>
-        <w:t xml:space="preserve"> The owner of a trip can invite other registered users to become members of the trip.</w:t>
-      </w:r>
-    </w:p>
-    <w:p>
-      <w:pPr>
-        <w:pStyle w:val="berschrift3"/>
-      </w:pPr>
-      <w:bookmarkStart w:id="12" w:name="_Toc527929565"/>
-      <w:r>
-        <w:t>&lt;CRUD&gt;</w:t>
-      </w:r>
-      <w:bookmarkEnd w:id="12"/>
     </w:p>
     <w:p>
       <w:pPr>
@@ -4880,68 +4879,13 @@
         <w:pStyle w:val="berschrift2"/>
         <w:ind w:left="720" w:hanging="720"/>
       </w:pPr>
-      <w:bookmarkStart w:id="13" w:name="_Toc527929566"/>
+      <w:bookmarkStart w:id="12" w:name="_Toc529633722"/>
       <w:r>
         <w:t>Usability</w:t>
       </w:r>
-      <w:bookmarkEnd w:id="13"/>
+      <w:bookmarkEnd w:id="12"/>
       <w:r>
         <w:t xml:space="preserve"> </w:t>
-      </w:r>
-    </w:p>
-    <w:p>
-      <w:pPr>
-        <w:pStyle w:val="InfoBlue"/>
-      </w:pPr>
-      <w:r>
-        <w:t>[This section includes all those requirements that affect usability. For example,</w:t>
-      </w:r>
-    </w:p>
-    <w:p>
-      <w:pPr>
-        <w:pStyle w:val="InfoBlue"/>
-        <w:numPr>
-          <w:ilvl w:val="0"/>
-          <w:numId w:val="2"/>
-        </w:numPr>
-      </w:pPr>
-      <w:r>
-        <w:t xml:space="preserve">specify the required training time for a </w:t>
-      </w:r>
-      <w:r>
-        <w:t>normal user</w:t>
-      </w:r>
-      <w:r>
-        <w:t xml:space="preserve"> and a power user to become productive at </w:t>
-      </w:r>
-      <w:proofErr w:type="gramStart"/>
-      <w:r>
-        <w:t>particular operations</w:t>
-      </w:r>
-      <w:proofErr w:type="gramEnd"/>
-    </w:p>
-    <w:p>
-      <w:pPr>
-        <w:pStyle w:val="InfoBlue"/>
-        <w:numPr>
-          <w:ilvl w:val="0"/>
-          <w:numId w:val="2"/>
-        </w:numPr>
-      </w:pPr>
-      <w:r>
-        <w:t>specify measurable task times for typical tasks or base the new system’s usability requirements on other systems that the users know and like</w:t>
-      </w:r>
-    </w:p>
-    <w:p>
-      <w:pPr>
-        <w:pStyle w:val="InfoBlue"/>
-        <w:numPr>
-          <w:ilvl w:val="0"/>
-          <w:numId w:val="2"/>
-        </w:numPr>
-      </w:pPr>
-      <w:r>
-        <w:t>specify requirement to conform to common usability standards, such as IBM’s CUA standards Microsoft’s GUI standards]</w:t>
       </w:r>
     </w:p>
     <w:p>
@@ -4949,7 +4893,7 @@
         <w:pStyle w:val="berschrift3"/>
         <w:ind w:left="720" w:hanging="720"/>
       </w:pPr>
-      <w:bookmarkStart w:id="14" w:name="_Toc527929567"/>
+      <w:bookmarkStart w:id="13" w:name="_Toc529633723"/>
       <w:r>
         <w:t>&lt;</w:t>
       </w:r>
@@ -4962,7 +4906,7 @@
       <w:r>
         <w:t>&gt;</w:t>
       </w:r>
-      <w:bookmarkEnd w:id="14"/>
+      <w:bookmarkEnd w:id="13"/>
     </w:p>
     <w:p>
       <w:pPr>
@@ -4992,9 +4936,8 @@
         <w:pStyle w:val="berschrift3"/>
         <w:ind w:left="720" w:hanging="720"/>
       </w:pPr>
-      <w:bookmarkStart w:id="15" w:name="_Toc527929568"/>
-      <w:r>
-        <w:lastRenderedPageBreak/>
+      <w:bookmarkStart w:id="14" w:name="_Toc529633724"/>
+      <w:r>
         <w:t xml:space="preserve">&lt;Common </w:t>
       </w:r>
       <w:r>
@@ -5003,43 +4946,43 @@
       <w:r>
         <w:t>&gt;</w:t>
       </w:r>
+      <w:bookmarkEnd w:id="14"/>
+    </w:p>
+    <w:p>
+      <w:pPr>
+        <w:pStyle w:val="InfoBlue"/>
+      </w:pPr>
+      <w:r>
+        <w:t>The application is designed to</w:t>
+      </w:r>
+      <w:r>
+        <w:t xml:space="preserve"> </w:t>
+      </w:r>
+      <w:r>
+        <w:t>mimic common features of other applications</w:t>
+      </w:r>
+      <w:r>
+        <w:t>.</w:t>
+      </w:r>
+      <w:r>
+        <w:t xml:space="preserve"> </w:t>
+      </w:r>
+      <w:r>
+        <w:t xml:space="preserve">The design used (see section 4) is closely </w:t>
+      </w:r>
+      <w:r>
+        <w:t>related to designs used by Google and Facebook.</w:t>
+      </w:r>
+    </w:p>
+    <w:p>
+      <w:pPr>
+        <w:pStyle w:val="berschrift2"/>
+      </w:pPr>
+      <w:bookmarkStart w:id="15" w:name="_Toc529633725"/>
+      <w:r>
+        <w:t>Reliability</w:t>
+      </w:r>
       <w:bookmarkEnd w:id="15"/>
-    </w:p>
-    <w:p>
-      <w:pPr>
-        <w:pStyle w:val="InfoBlue"/>
-      </w:pPr>
-      <w:r>
-        <w:t>The application is designed to</w:t>
-      </w:r>
-      <w:r>
-        <w:t xml:space="preserve"> </w:t>
-      </w:r>
-      <w:r>
-        <w:t>mimic common features of other applications</w:t>
-      </w:r>
-      <w:r>
-        <w:t>.</w:t>
-      </w:r>
-      <w:r>
-        <w:t xml:space="preserve"> </w:t>
-      </w:r>
-      <w:r>
-        <w:t xml:space="preserve">The design used (see section 4) is closely </w:t>
-      </w:r>
-      <w:r>
-        <w:t>related to designs used by Google and Facebook.</w:t>
-      </w:r>
-    </w:p>
-    <w:p>
-      <w:pPr>
-        <w:pStyle w:val="berschrift2"/>
-      </w:pPr>
-      <w:bookmarkStart w:id="16" w:name="_Toc527929569"/>
-      <w:r>
-        <w:t>Reliability</w:t>
-      </w:r>
-      <w:bookmarkEnd w:id="16"/>
       <w:r>
         <w:t xml:space="preserve"> </w:t>
       </w:r>
@@ -5049,7 +4992,7 @@
         <w:pStyle w:val="berschrift3"/>
         <w:ind w:left="720" w:hanging="720"/>
       </w:pPr>
-      <w:bookmarkStart w:id="17" w:name="_Toc527929570"/>
+      <w:bookmarkStart w:id="16" w:name="_Toc529633726"/>
       <w:r>
         <w:t>&lt;</w:t>
       </w:r>
@@ -5059,7 +5002,7 @@
       <w:r>
         <w:t>&gt;</w:t>
       </w:r>
-      <w:bookmarkEnd w:id="17"/>
+      <w:bookmarkEnd w:id="16"/>
     </w:p>
     <w:p>
       <w:pPr>
@@ -5080,8 +5023,9 @@
         <w:pStyle w:val="berschrift3"/>
         <w:ind w:left="720" w:hanging="720"/>
       </w:pPr>
-      <w:bookmarkStart w:id="18" w:name="_Toc527929571"/>
-      <w:r>
+      <w:bookmarkStart w:id="17" w:name="_Toc529633727"/>
+      <w:r>
+        <w:lastRenderedPageBreak/>
         <w:t>&lt;</w:t>
       </w:r>
       <w:r>
@@ -5098,7 +5042,7 @@
       <w:r>
         <w:t xml:space="preserve"> &gt;</w:t>
       </w:r>
-      <w:bookmarkEnd w:id="18"/>
+      <w:bookmarkEnd w:id="17"/>
     </w:p>
     <w:p>
       <w:pPr>
@@ -5119,11 +5063,11 @@
         <w:pStyle w:val="berschrift3"/>
         <w:ind w:left="720" w:hanging="720"/>
       </w:pPr>
-      <w:bookmarkStart w:id="19" w:name="_Toc527929572"/>
+      <w:bookmarkStart w:id="18" w:name="_Toc529633728"/>
       <w:r>
         <w:t>&lt;Accuracy &gt;</w:t>
       </w:r>
-      <w:bookmarkEnd w:id="19"/>
+      <w:bookmarkEnd w:id="18"/>
     </w:p>
     <w:p>
       <w:pPr>
@@ -5141,7 +5085,7 @@
         <w:pStyle w:val="berschrift3"/>
         <w:ind w:left="720" w:hanging="720"/>
       </w:pPr>
-      <w:bookmarkStart w:id="20" w:name="_Toc527929573"/>
+      <w:bookmarkStart w:id="19" w:name="_Toc529633729"/>
       <w:r>
         <w:t>&lt;</w:t>
       </w:r>
@@ -5151,38 +5095,38 @@
       <w:r>
         <w:t xml:space="preserve"> &gt;</w:t>
       </w:r>
+      <w:bookmarkEnd w:id="19"/>
+    </w:p>
+    <w:p>
+      <w:pPr>
+        <w:pStyle w:val="Textkrper"/>
+      </w:pPr>
+      <w:r>
+        <w:t xml:space="preserve">The </w:t>
+      </w:r>
+      <w:r>
+        <w:t xml:space="preserve">application should at no time have more than one bug per 500 lines of code. The finished </w:t>
+      </w:r>
+      <w:r>
+        <w:t>application should contain way less bugs.</w:t>
+      </w:r>
+    </w:p>
+    <w:p>
+      <w:pPr>
+        <w:pStyle w:val="berschrift2"/>
+      </w:pPr>
+      <w:bookmarkStart w:id="20" w:name="_Toc529633730"/>
+      <w:r>
+        <w:t>Performance</w:t>
+      </w:r>
       <w:bookmarkEnd w:id="20"/>
-    </w:p>
-    <w:p>
-      <w:pPr>
-        <w:pStyle w:val="Textkrper"/>
-      </w:pPr>
-      <w:r>
-        <w:t xml:space="preserve">The </w:t>
-      </w:r>
-      <w:r>
-        <w:t xml:space="preserve">application should at no time have more than one bug per 500 lines of code. The finished </w:t>
-      </w:r>
-      <w:r>
-        <w:t>application should contain way less bugs.</w:t>
-      </w:r>
-    </w:p>
-    <w:p>
-      <w:pPr>
-        <w:pStyle w:val="berschrift2"/>
-      </w:pPr>
-      <w:bookmarkStart w:id="21" w:name="_Toc527929574"/>
-      <w:r>
-        <w:t>Performance</w:t>
-      </w:r>
-      <w:bookmarkEnd w:id="21"/>
     </w:p>
     <w:p>
       <w:pPr>
         <w:pStyle w:val="berschrift3"/>
         <w:ind w:left="720" w:hanging="720"/>
       </w:pPr>
-      <w:bookmarkStart w:id="22" w:name="_Toc527929575"/>
+      <w:bookmarkStart w:id="21" w:name="_Toc529633731"/>
       <w:r>
         <w:t>&lt;</w:t>
       </w:r>
@@ -5192,7 +5136,7 @@
       <w:r>
         <w:t>&gt;</w:t>
       </w:r>
-      <w:bookmarkEnd w:id="22"/>
+      <w:bookmarkEnd w:id="21"/>
     </w:p>
     <w:p>
       <w:pPr>
@@ -5216,11 +5160,11 @@
         <w:pStyle w:val="berschrift3"/>
         <w:ind w:left="720" w:hanging="720"/>
       </w:pPr>
-      <w:bookmarkStart w:id="23" w:name="_Toc527929576"/>
+      <w:bookmarkStart w:id="22" w:name="_Toc529633732"/>
       <w:r>
         <w:t>&lt;Capacity&gt;</w:t>
       </w:r>
-      <w:bookmarkEnd w:id="23"/>
+      <w:bookmarkEnd w:id="22"/>
     </w:p>
     <w:p>
       <w:pPr>
@@ -5238,7 +5182,7 @@
         <w:pStyle w:val="berschrift3"/>
         <w:ind w:left="720" w:hanging="720"/>
       </w:pPr>
-      <w:bookmarkStart w:id="24" w:name="_Toc527929577"/>
+      <w:bookmarkStart w:id="23" w:name="_Toc529633733"/>
       <w:r>
         <w:t>&lt;</w:t>
       </w:r>
@@ -5248,35 +5192,35 @@
       <w:r>
         <w:t>&gt;</w:t>
       </w:r>
+      <w:bookmarkEnd w:id="23"/>
+    </w:p>
+    <w:p>
+      <w:pPr>
+        <w:pStyle w:val="Textkrper"/>
+      </w:pPr>
+      <w:r>
+        <w:t xml:space="preserve">If the application should not be operational for any reason the last running version should be deployed as soon as the matter has been </w:t>
+      </w:r>
+      <w:r>
+        <w:t>recognized.</w:t>
+      </w:r>
+    </w:p>
+    <w:p>
+      <w:pPr>
+        <w:pStyle w:val="berschrift2"/>
+      </w:pPr>
+      <w:bookmarkStart w:id="24" w:name="_Toc529633734"/>
+      <w:r>
+        <w:t>Supportability</w:t>
+      </w:r>
       <w:bookmarkEnd w:id="24"/>
-    </w:p>
-    <w:p>
-      <w:pPr>
-        <w:pStyle w:val="Textkrper"/>
-      </w:pPr>
-      <w:r>
-        <w:t xml:space="preserve">If the application should not be operational for any reason the last running version should be deployed as soon as the matter has been </w:t>
-      </w:r>
-      <w:r>
-        <w:t>recognized.</w:t>
-      </w:r>
-    </w:p>
-    <w:p>
-      <w:pPr>
-        <w:pStyle w:val="berschrift2"/>
-      </w:pPr>
-      <w:bookmarkStart w:id="25" w:name="_Toc527929578"/>
-      <w:r>
-        <w:t>Supportability</w:t>
-      </w:r>
-      <w:bookmarkEnd w:id="25"/>
     </w:p>
     <w:p>
       <w:pPr>
         <w:pStyle w:val="berschrift3"/>
         <w:ind w:left="720" w:hanging="720"/>
       </w:pPr>
-      <w:bookmarkStart w:id="26" w:name="_Toc527929579"/>
+      <w:bookmarkStart w:id="25" w:name="_Toc529633735"/>
       <w:r>
         <w:t>&lt;</w:t>
       </w:r>
@@ -5286,7 +5230,7 @@
       <w:r>
         <w:t>&gt;</w:t>
       </w:r>
-      <w:bookmarkEnd w:id="26"/>
+      <w:bookmarkEnd w:id="25"/>
     </w:p>
     <w:p>
       <w:pPr>
@@ -5300,6 +5244,23 @@
       </w:r>
       <w:r>
         <w:t>Perfect Time uses JEST to write the tests.</w:t>
+      </w:r>
+      <w:r>
+        <w:t xml:space="preserve"> Additionally</w:t>
+      </w:r>
+      <w:r>
+        <w:t>,</w:t>
+      </w:r>
+      <w:r>
+        <w:t xml:space="preserve"> Cucumber and </w:t>
+      </w:r>
+      <w:proofErr w:type="spellStart"/>
+      <w:r>
+        <w:t>TestCafe</w:t>
+      </w:r>
+      <w:proofErr w:type="spellEnd"/>
+      <w:r>
+        <w:t xml:space="preserve"> are used for framework tests.</w:t>
       </w:r>
     </w:p>
     <w:p>
@@ -5307,39 +5268,39 @@
         <w:pStyle w:val="berschrift3"/>
         <w:ind w:left="720" w:hanging="720"/>
       </w:pPr>
-      <w:bookmarkStart w:id="27" w:name="_Toc527929580"/>
+      <w:bookmarkStart w:id="26" w:name="_Toc529633736"/>
       <w:r>
         <w:t>&lt;Coding&gt;</w:t>
       </w:r>
+      <w:bookmarkEnd w:id="26"/>
+    </w:p>
+    <w:p>
+      <w:pPr>
+        <w:pStyle w:val="Textkrper"/>
+      </w:pPr>
+      <w:r>
+        <w:t>The software uses the clean code standards</w:t>
+      </w:r>
+      <w:r>
+        <w:t xml:space="preserve"> to ensure maintainability. </w:t>
+      </w:r>
+    </w:p>
+    <w:p>
+      <w:pPr>
+        <w:pStyle w:val="berschrift2"/>
+      </w:pPr>
+      <w:bookmarkStart w:id="27" w:name="_Toc529633737"/>
+      <w:r>
+        <w:t>Design Constraints</w:t>
+      </w:r>
       <w:bookmarkEnd w:id="27"/>
-    </w:p>
-    <w:p>
-      <w:pPr>
-        <w:pStyle w:val="Textkrper"/>
-      </w:pPr>
-      <w:r>
-        <w:t>The software uses the clean code standards</w:t>
-      </w:r>
-      <w:r>
-        <w:t xml:space="preserve"> to ensure maintainability. </w:t>
-      </w:r>
-    </w:p>
-    <w:p>
-      <w:pPr>
-        <w:pStyle w:val="berschrift2"/>
-      </w:pPr>
-      <w:bookmarkStart w:id="28" w:name="_Toc527929581"/>
-      <w:r>
-        <w:t>Design Constraints</w:t>
-      </w:r>
-      <w:bookmarkEnd w:id="28"/>
     </w:p>
     <w:p>
       <w:pPr>
         <w:pStyle w:val="berschrift3"/>
         <w:ind w:left="720" w:hanging="720"/>
       </w:pPr>
-      <w:bookmarkStart w:id="29" w:name="_Toc527929582"/>
+      <w:bookmarkStart w:id="28" w:name="_Toc529633738"/>
       <w:r>
         <w:t>&lt;</w:t>
       </w:r>
@@ -5349,7 +5310,7 @@
       <w:r>
         <w:t>&gt;</w:t>
       </w:r>
-      <w:bookmarkEnd w:id="29"/>
+      <w:bookmarkEnd w:id="28"/>
     </w:p>
     <w:p>
       <w:pPr>
@@ -5373,7 +5334,7 @@
         <w:pStyle w:val="berschrift3"/>
         <w:ind w:left="720" w:hanging="720"/>
       </w:pPr>
-      <w:bookmarkStart w:id="30" w:name="_Toc527929583"/>
+      <w:bookmarkStart w:id="29" w:name="_Toc529633739"/>
       <w:r>
         <w:t>&lt;</w:t>
       </w:r>
@@ -5383,32 +5344,59 @@
       <w:r>
         <w:t>&gt;</w:t>
       </w:r>
+      <w:bookmarkEnd w:id="29"/>
+    </w:p>
+    <w:p>
+      <w:pPr>
+        <w:pStyle w:val="Textkrper"/>
+      </w:pPr>
+      <w:r>
+        <w:t xml:space="preserve">The application uses Redux to save the component states. Changes in Redux or the </w:t>
+      </w:r>
+      <w:r>
+        <w:t>React compati</w:t>
+      </w:r>
+      <w:r>
+        <w:t xml:space="preserve">bility will have to be adapted to in the </w:t>
+      </w:r>
+      <w:r>
+        <w:t>application.</w:t>
+      </w:r>
+    </w:p>
+    <w:p>
+      <w:pPr>
+        <w:pStyle w:val="berschrift2"/>
+      </w:pPr>
+      <w:bookmarkStart w:id="30" w:name="_Toc529633740"/>
+      <w:r>
+        <w:t>On-line User Documentation and Help System Requirements</w:t>
+      </w:r>
       <w:bookmarkEnd w:id="30"/>
     </w:p>
     <w:p>
       <w:pPr>
-        <w:pStyle w:val="Textkrper"/>
-      </w:pPr>
-      <w:r>
-        <w:t xml:space="preserve">The application uses Redux to save the component states. Changes in Redux or the </w:t>
-      </w:r>
-      <w:r>
-        <w:t>React compati</w:t>
-      </w:r>
-      <w:r>
-        <w:t xml:space="preserve">bility will have to be adapted to in the </w:t>
-      </w:r>
-      <w:r>
-        <w:t>application.</w:t>
+        <w:pStyle w:val="InfoBlue"/>
+      </w:pPr>
+      <w:r>
+        <w:t xml:space="preserve">The documentation of our </w:t>
+      </w:r>
+      <w:r>
+        <w:t>software can be found in our Git-Repository</w:t>
+      </w:r>
+      <w:r>
+        <w:t xml:space="preserve"> or on our blog. The links can be found in the reference section of this </w:t>
+      </w:r>
+      <w:r>
+        <w:t>document.</w:t>
       </w:r>
     </w:p>
     <w:p>
       <w:pPr>
         <w:pStyle w:val="berschrift2"/>
       </w:pPr>
-      <w:bookmarkStart w:id="31" w:name="_Toc527929584"/>
-      <w:r>
-        <w:t>On-line User Documentation and Help System Requirements</w:t>
+      <w:bookmarkStart w:id="31" w:name="_Toc529633741"/>
+      <w:r>
+        <w:t>Purchased Components</w:t>
       </w:r>
       <w:bookmarkEnd w:id="31"/>
     </w:p>
@@ -5417,80 +5405,58 @@
         <w:pStyle w:val="InfoBlue"/>
       </w:pPr>
       <w:r>
-        <w:t xml:space="preserve">The documentation of our </w:t>
-      </w:r>
-      <w:r>
-        <w:t>software can be found in our Git-Repository</w:t>
-      </w:r>
-      <w:r>
-        <w:t xml:space="preserve"> or on our blog. The links can be found in the reference section of this </w:t>
-      </w:r>
-      <w:r>
-        <w:t>document.</w:t>
+        <w:t xml:space="preserve">The backend of the </w:t>
+      </w:r>
+      <w:r>
+        <w:t>Web application is running on Google Firebase</w:t>
+      </w:r>
+      <w:r>
+        <w:t xml:space="preserve"> (free subscription plan)</w:t>
+      </w:r>
+      <w:r>
+        <w:t>.</w:t>
+      </w:r>
+      <w:r>
+        <w:t xml:space="preserve"> </w:t>
+      </w:r>
+      <w:r>
+        <w:t xml:space="preserve">Cucumber and </w:t>
+      </w:r>
+      <w:proofErr w:type="spellStart"/>
+      <w:r>
+        <w:t>TestCafe</w:t>
+      </w:r>
+      <w:proofErr w:type="spellEnd"/>
+      <w:r>
+        <w:t xml:space="preserve"> are required for testing. WAVI is used for generating class</w:t>
+      </w:r>
+      <w:r>
+        <w:t xml:space="preserve"> </w:t>
+      </w:r>
+      <w:r>
+        <w:t>diagrams.</w:t>
       </w:r>
     </w:p>
     <w:p>
       <w:pPr>
         <w:pStyle w:val="berschrift2"/>
       </w:pPr>
-      <w:bookmarkStart w:id="32" w:name="_Toc527929585"/>
-      <w:r>
-        <w:lastRenderedPageBreak/>
-        <w:t>Purchased Components</w:t>
+      <w:bookmarkStart w:id="32" w:name="_Toc529633742"/>
+      <w:r>
+        <w:t>Interfaces</w:t>
       </w:r>
       <w:bookmarkEnd w:id="32"/>
-    </w:p>
-    <w:p>
-      <w:pPr>
-        <w:pStyle w:val="InfoBlue"/>
-      </w:pPr>
-      <w:r>
-        <w:t xml:space="preserve">The backend of the </w:t>
-      </w:r>
-      <w:r>
-        <w:t>Web application is running on Google Firebase</w:t>
-      </w:r>
-      <w:r>
-        <w:t xml:space="preserve"> (free subscription plan)</w:t>
-      </w:r>
-      <w:r>
-        <w:t>.</w:t>
-      </w:r>
-      <w:r>
-        <w:t xml:space="preserve"> </w:t>
-      </w:r>
-      <w:r>
-        <w:t xml:space="preserve"> </w:t>
-      </w:r>
-    </w:p>
-    <w:p>
-      <w:pPr>
-        <w:pStyle w:val="berschrift2"/>
-      </w:pPr>
-      <w:bookmarkStart w:id="33" w:name="_Toc527929586"/>
-      <w:r>
-        <w:t>Interfaces</w:t>
-      </w:r>
-      <w:bookmarkEnd w:id="33"/>
-    </w:p>
-    <w:p>
-      <w:pPr>
-        <w:pStyle w:val="InfoBlue"/>
-      </w:pPr>
-      <w:r>
-        <w:t>[This section defines the interfaces that must be supported by the application. It should contain adequate specificity, protocols, ports and logical addresses, and the like, so that the software can be developed and verified against the interface requirements.]</w:t>
-      </w:r>
     </w:p>
     <w:p>
       <w:pPr>
         <w:pStyle w:val="berschrift3"/>
         <w:ind w:left="720" w:hanging="720"/>
       </w:pPr>
-      <w:bookmarkStart w:id="34" w:name="_Toc527929587"/>
+      <w:bookmarkStart w:id="33" w:name="_Toc529633743"/>
       <w:r>
         <w:t>User Interfaces</w:t>
       </w:r>
-      <w:bookmarkEnd w:id="34"/>
+      <w:bookmarkEnd w:id="33"/>
     </w:p>
     <w:p>
       <w:pPr>
@@ -5515,6 +5481,7 @@
         <w:t xml:space="preserve">. The </w:t>
       </w:r>
       <w:r>
+        <w:lastRenderedPageBreak/>
         <w:t xml:space="preserve">design components </w:t>
       </w:r>
       <w:r>
@@ -5535,11 +5502,11 @@
         <w:pStyle w:val="berschrift3"/>
         <w:ind w:left="720" w:hanging="720"/>
       </w:pPr>
-      <w:bookmarkStart w:id="35" w:name="_Toc527929588"/>
+      <w:bookmarkStart w:id="34" w:name="_Toc529633744"/>
       <w:r>
         <w:t>Hardware Interfaces</w:t>
       </w:r>
-      <w:bookmarkEnd w:id="35"/>
+      <w:bookmarkEnd w:id="34"/>
     </w:p>
     <w:p>
       <w:pPr>
@@ -5557,11 +5524,11 @@
         <w:pStyle w:val="berschrift3"/>
         <w:ind w:left="720" w:hanging="720"/>
       </w:pPr>
-      <w:bookmarkStart w:id="36" w:name="_Toc527929589"/>
+      <w:bookmarkStart w:id="35" w:name="_Toc529633745"/>
       <w:r>
         <w:t>Software Interfaces</w:t>
       </w:r>
-      <w:bookmarkEnd w:id="36"/>
+      <w:bookmarkEnd w:id="35"/>
     </w:p>
     <w:p>
       <w:pPr>
@@ -5579,10 +5546,34 @@
         <w:pStyle w:val="berschrift3"/>
         <w:ind w:left="720" w:hanging="720"/>
       </w:pPr>
-      <w:bookmarkStart w:id="37" w:name="_Toc527929590"/>
+      <w:bookmarkStart w:id="36" w:name="_Toc529633746"/>
       <w:r>
         <w:t>Communications Interfaces</w:t>
       </w:r>
+      <w:bookmarkEnd w:id="36"/>
+    </w:p>
+    <w:p>
+      <w:pPr>
+        <w:pStyle w:val="InfoBlue"/>
+      </w:pPr>
+      <w:r>
+        <w:t xml:space="preserve">The communication of the </w:t>
+      </w:r>
+      <w:r>
+        <w:t xml:space="preserve">application depends on the server / Firebase settings. It can be accessed </w:t>
+      </w:r>
+      <w:r>
+        <w:t>via https. The port and access settings depend on the server properties.</w:t>
+      </w:r>
+    </w:p>
+    <w:p>
+      <w:pPr>
+        <w:pStyle w:val="berschrift2"/>
+      </w:pPr>
+      <w:bookmarkStart w:id="37" w:name="_Toc529633747"/>
+      <w:r>
+        <w:t>Licensing Requirements</w:t>
+      </w:r>
       <w:bookmarkEnd w:id="37"/>
     </w:p>
     <w:p>
@@ -5590,22 +5581,16 @@
         <w:pStyle w:val="InfoBlue"/>
       </w:pPr>
       <w:r>
-        <w:t xml:space="preserve">The communication of the </w:t>
-      </w:r>
-      <w:r>
-        <w:t xml:space="preserve">application depends on the server / Firebase settings. It can be accessed </w:t>
-      </w:r>
-      <w:r>
-        <w:t>via https. The port and access settings depend on the server properties.</w:t>
+        <w:t>N/A</w:t>
       </w:r>
     </w:p>
     <w:p>
       <w:pPr>
         <w:pStyle w:val="berschrift2"/>
       </w:pPr>
-      <w:bookmarkStart w:id="38" w:name="_Toc527929591"/>
-      <w:r>
-        <w:t>Licensing Requirements</w:t>
+      <w:bookmarkStart w:id="38" w:name="_Toc529633748"/>
+      <w:r>
+        <w:t>Legal, Copyright, and Other Notices</w:t>
       </w:r>
       <w:bookmarkEnd w:id="38"/>
     </w:p>
@@ -5621,9 +5606,9 @@
       <w:pPr>
         <w:pStyle w:val="berschrift2"/>
       </w:pPr>
-      <w:bookmarkStart w:id="39" w:name="_Toc527929592"/>
-      <w:r>
-        <w:t>Legal, Copyright, and Other Notices</w:t>
+      <w:bookmarkStart w:id="39" w:name="_Toc529633749"/>
+      <w:r>
+        <w:t>Applicable Standards</w:t>
       </w:r>
       <w:bookmarkEnd w:id="39"/>
     </w:p>
@@ -5637,31 +5622,13 @@
     </w:p>
     <w:p>
       <w:pPr>
-        <w:pStyle w:val="berschrift2"/>
-      </w:pPr>
-      <w:bookmarkStart w:id="40" w:name="_Toc527929593"/>
-      <w:r>
-        <w:t>Applicable Standards</w:t>
+        <w:pStyle w:val="berschrift1"/>
+      </w:pPr>
+      <w:bookmarkStart w:id="40" w:name="_Toc529633750"/>
+      <w:r>
+        <w:t>Supporting Information</w:t>
       </w:r>
       <w:bookmarkEnd w:id="40"/>
-    </w:p>
-    <w:p>
-      <w:pPr>
-        <w:pStyle w:val="InfoBlue"/>
-      </w:pPr>
-      <w:r>
-        <w:t>N/A</w:t>
-      </w:r>
-    </w:p>
-    <w:p>
-      <w:pPr>
-        <w:pStyle w:val="berschrift1"/>
-      </w:pPr>
-      <w:bookmarkStart w:id="41" w:name="_Toc527929594"/>
-      <w:r>
-        <w:t>Supporting Information</w:t>
-      </w:r>
-      <w:bookmarkEnd w:id="41"/>
     </w:p>
     <w:p>
       <w:pPr>
@@ -5698,7 +5665,7 @@
                     </pic:cNvPicPr>
                   </pic:nvPicPr>
                   <pic:blipFill>
-                    <a:blip r:embed="rId15">
+                    <a:blip r:embed="rId20">
                       <a:extLst>
                         <a:ext uri="{28A0092B-C50C-407E-A947-70E740481C1C}">
                           <a14:useLocalDpi xmlns:a14="http://schemas.microsoft.com/office/drawing/2010/main" val="0"/>
@@ -5731,10 +5698,10 @@
       </w:r>
     </w:p>
     <w:sectPr>
-      <w:headerReference w:type="default" r:id="rId16"/>
-      <w:footerReference w:type="default" r:id="rId17"/>
-      <w:headerReference w:type="first" r:id="rId18"/>
-      <w:footerReference w:type="first" r:id="rId19"/>
+      <w:headerReference w:type="default" r:id="rId21"/>
+      <w:footerReference w:type="default" r:id="rId22"/>
+      <w:headerReference w:type="first" r:id="rId23"/>
+      <w:footerReference w:type="first" r:id="rId24"/>
       <w:pgSz w:w="12240" w:h="15840" w:code="1"/>
       <w:pgMar w:top="1440" w:right="1440" w:bottom="1440" w:left="1440" w:header="720" w:footer="720" w:gutter="0"/>
       <w:cols w:space="720"/>
@@ -5807,6 +5774,26 @@
 </file>
 
 <file path=word/footer2.xml><?xml version="1.0" encoding="utf-8"?>
+<w:ftr xmlns:wpc="http://schemas.microsoft.com/office/word/2010/wordprocessingCanvas" xmlns:cx="http://schemas.microsoft.com/office/drawing/2014/chartex" xmlns:cx1="http://schemas.microsoft.com/office/drawing/2015/9/8/chartex" xmlns:cx2="http://schemas.microsoft.com/office/drawing/2015/10/21/chartex" xmlns:cx3="http://schemas.microsoft.com/office/drawing/2016/5/9/chartex" xmlns:cx4="http://schemas.microsoft.com/office/drawing/2016/5/10/chartex" xmlns:cx5="http://schemas.microsoft.com/office/drawing/2016/5/11/chartex" xmlns:cx6="http://schemas.microsoft.com/office/drawing/2016/5/12/chartex" xmlns:cx7="http://schemas.microsoft.com/office/drawing/2016/5/13/chartex" xmlns:cx8="http://schemas.microsoft.com/office/drawing/2016/5/14/chartex" xmlns:mc="http://schemas.openxmlformats.org/markup-compatibility/2006" xmlns:aink="http://schemas.microsoft.com/office/drawing/2016/ink" xmlns:am3d="http://schemas.microsoft.com/office/drawing/2017/model3d" xmlns:o="urn:schemas-microsoft-com:office:office" xmlns:r="http://schemas.openxmlformats.org/officeDocument/2006/relationships" xmlns:m="http://schemas.openxmlformats.org/officeDocument/2006/math" xmlns:v="urn:schemas-microsoft-com:vml" xmlns:wp14="http://schemas.microsoft.com/office/word/2010/wordprocessingDrawing" xmlns:wp="http://schemas.openxmlformats.org/drawingml/2006/wordprocessingDrawing" xmlns:w10="urn:schemas-microsoft-com:office:word" xmlns:w="http://schemas.openxmlformats.org/wordprocessingml/2006/main" xmlns:w14="http://schemas.microsoft.com/office/word/2010/wordml" xmlns:w15="http://schemas.microsoft.com/office/word/2012/wordml" xmlns:w16cid="http://schemas.microsoft.com/office/word/2016/wordml/cid" xmlns:w16se="http://schemas.microsoft.com/office/word/2015/wordml/symex" xmlns:wpg="http://schemas.microsoft.com/office/word/2010/wordprocessingGroup" xmlns:wpi="http://schemas.microsoft.com/office/word/2010/wordprocessingInk" xmlns:wne="http://schemas.microsoft.com/office/word/2006/wordml" xmlns:wps="http://schemas.microsoft.com/office/word/2010/wordprocessingShape" mc:Ignorable="w14 w15 w16se w16cid wp14">
+  <w:p>
+    <w:pPr>
+      <w:pStyle w:val="Fuzeile"/>
+    </w:pPr>
+  </w:p>
+</w:ftr>
+</file>
+
+<file path=word/footer3.xml><?xml version="1.0" encoding="utf-8"?>
+<w:ftr xmlns:wpc="http://schemas.microsoft.com/office/word/2010/wordprocessingCanvas" xmlns:cx="http://schemas.microsoft.com/office/drawing/2014/chartex" xmlns:cx1="http://schemas.microsoft.com/office/drawing/2015/9/8/chartex" xmlns:cx2="http://schemas.microsoft.com/office/drawing/2015/10/21/chartex" xmlns:cx3="http://schemas.microsoft.com/office/drawing/2016/5/9/chartex" xmlns:cx4="http://schemas.microsoft.com/office/drawing/2016/5/10/chartex" xmlns:cx5="http://schemas.microsoft.com/office/drawing/2016/5/11/chartex" xmlns:cx6="http://schemas.microsoft.com/office/drawing/2016/5/12/chartex" xmlns:cx7="http://schemas.microsoft.com/office/drawing/2016/5/13/chartex" xmlns:cx8="http://schemas.microsoft.com/office/drawing/2016/5/14/chartex" xmlns:mc="http://schemas.openxmlformats.org/markup-compatibility/2006" xmlns:aink="http://schemas.microsoft.com/office/drawing/2016/ink" xmlns:am3d="http://schemas.microsoft.com/office/drawing/2017/model3d" xmlns:o="urn:schemas-microsoft-com:office:office" xmlns:r="http://schemas.openxmlformats.org/officeDocument/2006/relationships" xmlns:m="http://schemas.openxmlformats.org/officeDocument/2006/math" xmlns:v="urn:schemas-microsoft-com:vml" xmlns:wp14="http://schemas.microsoft.com/office/word/2010/wordprocessingDrawing" xmlns:wp="http://schemas.openxmlformats.org/drawingml/2006/wordprocessingDrawing" xmlns:w10="urn:schemas-microsoft-com:office:word" xmlns:w="http://schemas.openxmlformats.org/wordprocessingml/2006/main" xmlns:w14="http://schemas.microsoft.com/office/word/2010/wordml" xmlns:w15="http://schemas.microsoft.com/office/word/2012/wordml" xmlns:w16cid="http://schemas.microsoft.com/office/word/2016/wordml/cid" xmlns:w16se="http://schemas.microsoft.com/office/word/2015/wordml/symex" xmlns:wpg="http://schemas.microsoft.com/office/word/2010/wordprocessingGroup" xmlns:wpi="http://schemas.microsoft.com/office/word/2010/wordprocessingInk" xmlns:wne="http://schemas.microsoft.com/office/word/2006/wordml" xmlns:wps="http://schemas.microsoft.com/office/word/2010/wordprocessingShape" mc:Ignorable="w14 w15 w16se w16cid wp14">
+  <w:p>
+    <w:pPr>
+      <w:pStyle w:val="Fuzeile"/>
+    </w:pPr>
+  </w:p>
+</w:ftr>
+</file>
+
+<file path=word/footer4.xml><?xml version="1.0" encoding="utf-8"?>
 <w:ftr xmlns:wpc="http://schemas.microsoft.com/office/word/2010/wordprocessingCanvas" xmlns:cx="http://schemas.microsoft.com/office/drawing/2014/chartex" xmlns:cx1="http://schemas.microsoft.com/office/drawing/2015/9/8/chartex" xmlns:cx2="http://schemas.microsoft.com/office/drawing/2015/10/21/chartex" xmlns:cx3="http://schemas.microsoft.com/office/drawing/2016/5/9/chartex" xmlns:cx4="http://schemas.microsoft.com/office/drawing/2016/5/10/chartex" xmlns:cx5="http://schemas.microsoft.com/office/drawing/2016/5/11/chartex" xmlns:cx6="http://schemas.microsoft.com/office/drawing/2016/5/12/chartex" xmlns:cx7="http://schemas.microsoft.com/office/drawing/2016/5/13/chartex" xmlns:cx8="http://schemas.microsoft.com/office/drawing/2016/5/14/chartex" xmlns:mc="http://schemas.openxmlformats.org/markup-compatibility/2006" xmlns:aink="http://schemas.microsoft.com/office/drawing/2016/ink" xmlns:am3d="http://schemas.microsoft.com/office/drawing/2017/model3d" xmlns:o="urn:schemas-microsoft-com:office:office" xmlns:r="http://schemas.openxmlformats.org/officeDocument/2006/relationships" xmlns:m="http://schemas.openxmlformats.org/officeDocument/2006/math" xmlns:v="urn:schemas-microsoft-com:vml" xmlns:wp14="http://schemas.microsoft.com/office/word/2010/wordprocessingDrawing" xmlns:wp="http://schemas.openxmlformats.org/drawingml/2006/wordprocessingDrawing" xmlns:w10="urn:schemas-microsoft-com:office:word" xmlns:w="http://schemas.openxmlformats.org/wordprocessingml/2006/main" xmlns:w14="http://schemas.microsoft.com/office/word/2010/wordml" xmlns:w15="http://schemas.microsoft.com/office/word/2012/wordml" xmlns:w16cid="http://schemas.microsoft.com/office/word/2016/wordml/cid" xmlns:w16se="http://schemas.microsoft.com/office/word/2015/wordml/symex" xmlns:wpg="http://schemas.microsoft.com/office/word/2010/wordprocessingGroup" xmlns:wpi="http://schemas.microsoft.com/office/word/2010/wordprocessingInk" xmlns:wne="http://schemas.microsoft.com/office/word/2006/wordml" xmlns:wps="http://schemas.microsoft.com/office/word/2010/wordprocessingShape" mc:Ignorable="w14 w15 w16se w16cid wp14">
   <w:tbl>
     <w:tblPr>
@@ -5864,21 +5851,11 @@
           <w:r>
             <w:sym w:font="Symbol" w:char="F0D3"/>
           </w:r>
-          <w:r>
-            <w:fldChar w:fldCharType="begin"/>
-          </w:r>
-          <w:r>
-            <w:instrText xml:space="preserve"> DOCPROPERTY "Company"  \* MERGEFORMAT </w:instrText>
-          </w:r>
-          <w:r>
-            <w:fldChar w:fldCharType="separate"/>
-          </w:r>
-          <w:r>
-            <w:t>Perfect Time</w:t>
-          </w:r>
-          <w:r>
-            <w:fldChar w:fldCharType="end"/>
-          </w:r>
+          <w:fldSimple w:instr=" DOCPROPERTY &quot;Company&quot;  \* MERGEFORMAT ">
+            <w:r>
+              <w:t>Perfect Time</w:t>
+            </w:r>
+          </w:fldSimple>
           <w:r>
             <w:t xml:space="preserve">, </w:t>
           </w:r>
@@ -5962,7 +5939,7 @@
 </w:ftr>
 </file>
 
-<file path=word/footer3.xml><?xml version="1.0" encoding="utf-8"?>
+<file path=word/footer5.xml><?xml version="1.0" encoding="utf-8"?>
 <w:ftr xmlns:wpc="http://schemas.microsoft.com/office/word/2010/wordprocessingCanvas" xmlns:cx="http://schemas.microsoft.com/office/drawing/2014/chartex" xmlns:cx1="http://schemas.microsoft.com/office/drawing/2015/9/8/chartex" xmlns:cx2="http://schemas.microsoft.com/office/drawing/2015/10/21/chartex" xmlns:cx3="http://schemas.microsoft.com/office/drawing/2016/5/9/chartex" xmlns:cx4="http://schemas.microsoft.com/office/drawing/2016/5/10/chartex" xmlns:cx5="http://schemas.microsoft.com/office/drawing/2016/5/11/chartex" xmlns:cx6="http://schemas.microsoft.com/office/drawing/2016/5/12/chartex" xmlns:cx7="http://schemas.microsoft.com/office/drawing/2016/5/13/chartex" xmlns:cx8="http://schemas.microsoft.com/office/drawing/2016/5/14/chartex" xmlns:mc="http://schemas.openxmlformats.org/markup-compatibility/2006" xmlns:aink="http://schemas.microsoft.com/office/drawing/2016/ink" xmlns:am3d="http://schemas.microsoft.com/office/drawing/2017/model3d" xmlns:o="urn:schemas-microsoft-com:office:office" xmlns:r="http://schemas.openxmlformats.org/officeDocument/2006/relationships" xmlns:m="http://schemas.openxmlformats.org/officeDocument/2006/math" xmlns:v="urn:schemas-microsoft-com:vml" xmlns:wp14="http://schemas.microsoft.com/office/word/2010/wordprocessingDrawing" xmlns:wp="http://schemas.openxmlformats.org/drawingml/2006/wordprocessingDrawing" xmlns:w10="urn:schemas-microsoft-com:office:word" xmlns:w="http://schemas.openxmlformats.org/wordprocessingml/2006/main" xmlns:w14="http://schemas.microsoft.com/office/word/2010/wordml" xmlns:w15="http://schemas.microsoft.com/office/word/2012/wordml" xmlns:w16cid="http://schemas.microsoft.com/office/word/2016/wordml/cid" xmlns:w16se="http://schemas.microsoft.com/office/word/2015/wordml/symex" xmlns:wpg="http://schemas.microsoft.com/office/word/2010/wordprocessingGroup" xmlns:wpi="http://schemas.microsoft.com/office/word/2010/wordprocessingInk" xmlns:wne="http://schemas.microsoft.com/office/word/2006/wordml" xmlns:wps="http://schemas.microsoft.com/office/word/2010/wordprocessingShape" mc:Ignorable="w14 w15 w16se w16cid wp14">
   <w:p>
     <w:pPr>
@@ -5998,6 +5975,16 @@
 </file>
 
 <file path=word/header1.xml><?xml version="1.0" encoding="utf-8"?>
+<w:hdr xmlns:wpc="http://schemas.microsoft.com/office/word/2010/wordprocessingCanvas" xmlns:cx="http://schemas.microsoft.com/office/drawing/2014/chartex" xmlns:cx1="http://schemas.microsoft.com/office/drawing/2015/9/8/chartex" xmlns:cx2="http://schemas.microsoft.com/office/drawing/2015/10/21/chartex" xmlns:cx3="http://schemas.microsoft.com/office/drawing/2016/5/9/chartex" xmlns:cx4="http://schemas.microsoft.com/office/drawing/2016/5/10/chartex" xmlns:cx5="http://schemas.microsoft.com/office/drawing/2016/5/11/chartex" xmlns:cx6="http://schemas.microsoft.com/office/drawing/2016/5/12/chartex" xmlns:cx7="http://schemas.microsoft.com/office/drawing/2016/5/13/chartex" xmlns:cx8="http://schemas.microsoft.com/office/drawing/2016/5/14/chartex" xmlns:mc="http://schemas.openxmlformats.org/markup-compatibility/2006" xmlns:aink="http://schemas.microsoft.com/office/drawing/2016/ink" xmlns:am3d="http://schemas.microsoft.com/office/drawing/2017/model3d" xmlns:o="urn:schemas-microsoft-com:office:office" xmlns:r="http://schemas.openxmlformats.org/officeDocument/2006/relationships" xmlns:m="http://schemas.openxmlformats.org/officeDocument/2006/math" xmlns:v="urn:schemas-microsoft-com:vml" xmlns:wp14="http://schemas.microsoft.com/office/word/2010/wordprocessingDrawing" xmlns:wp="http://schemas.openxmlformats.org/drawingml/2006/wordprocessingDrawing" xmlns:w10="urn:schemas-microsoft-com:office:word" xmlns:w="http://schemas.openxmlformats.org/wordprocessingml/2006/main" xmlns:w14="http://schemas.microsoft.com/office/word/2010/wordml" xmlns:w15="http://schemas.microsoft.com/office/word/2012/wordml" xmlns:w16cid="http://schemas.microsoft.com/office/word/2016/wordml/cid" xmlns:w16se="http://schemas.microsoft.com/office/word/2015/wordml/symex" xmlns:wpg="http://schemas.microsoft.com/office/word/2010/wordprocessingGroup" xmlns:wpi="http://schemas.microsoft.com/office/word/2010/wordprocessingInk" xmlns:wne="http://schemas.microsoft.com/office/word/2006/wordml" xmlns:wps="http://schemas.microsoft.com/office/word/2010/wordprocessingShape" mc:Ignorable="w14 w15 w16se w16cid wp14">
+  <w:p>
+    <w:pPr>
+      <w:pStyle w:val="Kopfzeile"/>
+    </w:pPr>
+  </w:p>
+</w:hdr>
+</file>
+
+<file path=word/header2.xml><?xml version="1.0" encoding="utf-8"?>
 <w:hdr xmlns:wpc="http://schemas.microsoft.com/office/word/2010/wordprocessingCanvas" xmlns:cx="http://schemas.microsoft.com/office/drawing/2014/chartex" xmlns:cx1="http://schemas.microsoft.com/office/drawing/2015/9/8/chartex" xmlns:cx2="http://schemas.microsoft.com/office/drawing/2015/10/21/chartex" xmlns:cx3="http://schemas.microsoft.com/office/drawing/2016/5/9/chartex" xmlns:cx4="http://schemas.microsoft.com/office/drawing/2016/5/10/chartex" xmlns:cx5="http://schemas.microsoft.com/office/drawing/2016/5/11/chartex" xmlns:cx6="http://schemas.microsoft.com/office/drawing/2016/5/12/chartex" xmlns:cx7="http://schemas.microsoft.com/office/drawing/2016/5/13/chartex" xmlns:cx8="http://schemas.microsoft.com/office/drawing/2016/5/14/chartex" xmlns:mc="http://schemas.openxmlformats.org/markup-compatibility/2006" xmlns:aink="http://schemas.microsoft.com/office/drawing/2016/ink" xmlns:am3d="http://schemas.microsoft.com/office/drawing/2017/model3d" xmlns:o="urn:schemas-microsoft-com:office:office" xmlns:r="http://schemas.openxmlformats.org/officeDocument/2006/relationships" xmlns:m="http://schemas.openxmlformats.org/officeDocument/2006/math" xmlns:v="urn:schemas-microsoft-com:vml" xmlns:wp14="http://schemas.microsoft.com/office/word/2010/wordprocessingDrawing" xmlns:wp="http://schemas.openxmlformats.org/drawingml/2006/wordprocessingDrawing" xmlns:w10="urn:schemas-microsoft-com:office:word" xmlns:w="http://schemas.openxmlformats.org/wordprocessingml/2006/main" xmlns:w14="http://schemas.microsoft.com/office/word/2010/wordml" xmlns:w15="http://schemas.microsoft.com/office/word/2012/wordml" xmlns:w16cid="http://schemas.microsoft.com/office/word/2016/wordml/cid" xmlns:w16se="http://schemas.microsoft.com/office/word/2015/wordml/symex" xmlns:wpg="http://schemas.microsoft.com/office/word/2010/wordprocessingGroup" xmlns:wpi="http://schemas.microsoft.com/office/word/2010/wordprocessingInk" xmlns:wne="http://schemas.microsoft.com/office/word/2006/wordml" xmlns:wps="http://schemas.microsoft.com/office/word/2010/wordprocessingShape" mc:Ignorable="w14 w15 w16se w16cid wp14">
   <w:p>
     <w:pPr>
@@ -6088,7 +6075,17 @@
 </w:hdr>
 </file>
 
-<file path=word/header2.xml><?xml version="1.0" encoding="utf-8"?>
+<file path=word/header3.xml><?xml version="1.0" encoding="utf-8"?>
+<w:hdr xmlns:wpc="http://schemas.microsoft.com/office/word/2010/wordprocessingCanvas" xmlns:cx="http://schemas.microsoft.com/office/drawing/2014/chartex" xmlns:cx1="http://schemas.microsoft.com/office/drawing/2015/9/8/chartex" xmlns:cx2="http://schemas.microsoft.com/office/drawing/2015/10/21/chartex" xmlns:cx3="http://schemas.microsoft.com/office/drawing/2016/5/9/chartex" xmlns:cx4="http://schemas.microsoft.com/office/drawing/2016/5/10/chartex" xmlns:cx5="http://schemas.microsoft.com/office/drawing/2016/5/11/chartex" xmlns:cx6="http://schemas.microsoft.com/office/drawing/2016/5/12/chartex" xmlns:cx7="http://schemas.microsoft.com/office/drawing/2016/5/13/chartex" xmlns:cx8="http://schemas.microsoft.com/office/drawing/2016/5/14/chartex" xmlns:mc="http://schemas.openxmlformats.org/markup-compatibility/2006" xmlns:aink="http://schemas.microsoft.com/office/drawing/2016/ink" xmlns:am3d="http://schemas.microsoft.com/office/drawing/2017/model3d" xmlns:o="urn:schemas-microsoft-com:office:office" xmlns:r="http://schemas.openxmlformats.org/officeDocument/2006/relationships" xmlns:m="http://schemas.openxmlformats.org/officeDocument/2006/math" xmlns:v="urn:schemas-microsoft-com:vml" xmlns:wp14="http://schemas.microsoft.com/office/word/2010/wordprocessingDrawing" xmlns:wp="http://schemas.openxmlformats.org/drawingml/2006/wordprocessingDrawing" xmlns:w10="urn:schemas-microsoft-com:office:word" xmlns:w="http://schemas.openxmlformats.org/wordprocessingml/2006/main" xmlns:w14="http://schemas.microsoft.com/office/word/2010/wordml" xmlns:w15="http://schemas.microsoft.com/office/word/2012/wordml" xmlns:w16cid="http://schemas.microsoft.com/office/word/2016/wordml/cid" xmlns:w16se="http://schemas.microsoft.com/office/word/2015/wordml/symex" xmlns:wpg="http://schemas.microsoft.com/office/word/2010/wordprocessingGroup" xmlns:wpi="http://schemas.microsoft.com/office/word/2010/wordprocessingInk" xmlns:wne="http://schemas.microsoft.com/office/word/2006/wordml" xmlns:wps="http://schemas.microsoft.com/office/word/2010/wordprocessingShape" mc:Ignorable="w14 w15 w16se w16cid wp14">
+  <w:p>
+    <w:pPr>
+      <w:pStyle w:val="Kopfzeile"/>
+    </w:pPr>
+  </w:p>
+</w:hdr>
+</file>
+
+<file path=word/header4.xml><?xml version="1.0" encoding="utf-8"?>
 <w:hdr xmlns:wpc="http://schemas.microsoft.com/office/word/2010/wordprocessingCanvas" xmlns:cx="http://schemas.microsoft.com/office/drawing/2014/chartex" xmlns:cx1="http://schemas.microsoft.com/office/drawing/2015/9/8/chartex" xmlns:cx2="http://schemas.microsoft.com/office/drawing/2015/10/21/chartex" xmlns:cx3="http://schemas.microsoft.com/office/drawing/2016/5/9/chartex" xmlns:cx4="http://schemas.microsoft.com/office/drawing/2016/5/10/chartex" xmlns:cx5="http://schemas.microsoft.com/office/drawing/2016/5/11/chartex" xmlns:cx6="http://schemas.microsoft.com/office/drawing/2016/5/12/chartex" xmlns:cx7="http://schemas.microsoft.com/office/drawing/2016/5/13/chartex" xmlns:cx8="http://schemas.microsoft.com/office/drawing/2016/5/14/chartex" xmlns:mc="http://schemas.openxmlformats.org/markup-compatibility/2006" xmlns:aink="http://schemas.microsoft.com/office/drawing/2016/ink" xmlns:am3d="http://schemas.microsoft.com/office/drawing/2017/model3d" xmlns:o="urn:schemas-microsoft-com:office:office" xmlns:r="http://schemas.openxmlformats.org/officeDocument/2006/relationships" xmlns:m="http://schemas.openxmlformats.org/officeDocument/2006/math" xmlns:v="urn:schemas-microsoft-com:vml" xmlns:wp14="http://schemas.microsoft.com/office/word/2010/wordprocessingDrawing" xmlns:wp="http://schemas.openxmlformats.org/drawingml/2006/wordprocessingDrawing" xmlns:w10="urn:schemas-microsoft-com:office:word" xmlns:w="http://schemas.openxmlformats.org/wordprocessingml/2006/main" xmlns:w14="http://schemas.microsoft.com/office/word/2010/wordml" xmlns:w15="http://schemas.microsoft.com/office/word/2012/wordml" xmlns:w16cid="http://schemas.microsoft.com/office/word/2016/wordml/cid" xmlns:w16se="http://schemas.microsoft.com/office/word/2015/wordml/symex" xmlns:wpg="http://schemas.microsoft.com/office/word/2010/wordprocessingGroup" xmlns:wpi="http://schemas.microsoft.com/office/word/2010/wordprocessingInk" xmlns:wne="http://schemas.microsoft.com/office/word/2006/wordml" xmlns:wps="http://schemas.microsoft.com/office/word/2010/wordprocessingShape" mc:Ignorable="w14 w15 w16se w16cid wp14">
   <w:tbl>
     <w:tblPr>
@@ -6114,21 +6111,11 @@
           <w:tcW w:w="6379" w:type="dxa"/>
         </w:tcPr>
         <w:p>
-          <w:r>
-            <w:fldChar w:fldCharType="begin"/>
-          </w:r>
-          <w:r>
-            <w:instrText xml:space="preserve"> SUBJECT  \* MERGEFORMAT </w:instrText>
-          </w:r>
-          <w:r>
-            <w:fldChar w:fldCharType="separate"/>
-          </w:r>
-          <w:r>
-            <w:t>Perfect Time - Plan your trip</w:t>
-          </w:r>
-          <w:r>
-            <w:fldChar w:fldCharType="end"/>
-          </w:r>
+          <w:fldSimple w:instr=" SUBJECT  \* MERGEFORMAT ">
+            <w:r>
+              <w:t>Perfect Time - Plan your trip</w:t>
+            </w:r>
+          </w:fldSimple>
         </w:p>
       </w:tc>
       <w:tc>
@@ -6144,7 +6131,13 @@
             <w:ind w:right="68"/>
           </w:pPr>
           <w:r>
-            <w:t xml:space="preserve">  Version:           &lt;1.0&gt;</w:t>
+            <w:t xml:space="preserve">  Version:           &lt;1.</w:t>
+          </w:r>
+          <w:r>
+            <w:t>1</w:t>
+          </w:r>
+          <w:r>
+            <w:t>&gt;</w:t>
           </w:r>
         </w:p>
       </w:tc>
@@ -6155,21 +6148,11 @@
           <w:tcW w:w="6379" w:type="dxa"/>
         </w:tcPr>
         <w:p>
-          <w:r>
-            <w:fldChar w:fldCharType="begin"/>
-          </w:r>
-          <w:r>
-            <w:instrText xml:space="preserve"> TITLE  \* MERGEFORMAT </w:instrText>
-          </w:r>
-          <w:r>
-            <w:fldChar w:fldCharType="separate"/>
-          </w:r>
-          <w:r>
-            <w:t>Software Requirements Specification</w:t>
-          </w:r>
-          <w:r>
-            <w:fldChar w:fldCharType="end"/>
-          </w:r>
+          <w:fldSimple w:instr=" TITLE  \* MERGEFORMAT ">
+            <w:r>
+              <w:t>Software Requirements Specification</w:t>
+            </w:r>
+          </w:fldSimple>
         </w:p>
       </w:tc>
       <w:tc>
@@ -6180,6 +6163,7 @@
           <w:r>
             <w:t xml:space="preserve">  Date:  </w:t>
           </w:r>
+          <w:bookmarkStart w:id="41" w:name="_GoBack"/>
           <w:sdt>
             <w:sdtPr>
               <w:alias w:val="Veröffentlichungsdatum"/>
@@ -6188,9 +6172,9 @@
               <w:placeholder>
                 <w:docPart w:val="D9A2124675CC4A18870CF3AE2708B925"/>
               </w:placeholder>
-              <w:showingPlcHdr/>
               <w:dataBinding w:prefixMappings="xmlns:ns0='http://schemas.microsoft.com/office/2006/coverPageProps' " w:xpath="/ns0:CoverPageProperties[1]/ns0:PublishDate[1]" w:storeItemID="{55AF091B-3C7A-41E3-B477-F2FDAA23CFDA}"/>
-              <w:date>
+              <w:date w:fullDate="2018-11-10T00:00:00Z">
+                <w:dateFormat w:val="dd.MM.yyyy"/>
                 <w:lid w:val="de-DE"/>
                 <w:storeMappedDataAs w:val="dateTime"/>
                 <w:calendar w:val="gregorian"/>
@@ -6200,12 +6184,13 @@
             <w:sdtContent>
               <w:r>
                 <w:rPr>
-                  <w:rStyle w:val="Platzhaltertext"/>
+                  <w:lang w:val="de-DE"/>
                 </w:rPr>
-                <w:t>[Veröffentlichungsdatum]</w:t>
+                <w:t>10.11.2018</w:t>
               </w:r>
             </w:sdtContent>
           </w:sdt>
+          <w:bookmarkEnd w:id="41"/>
         </w:p>
       </w:tc>
     </w:tr>
@@ -6215,11 +6200,7 @@
           <w:tcW w:w="9558" w:type="dxa"/>
           <w:gridSpan w:val="2"/>
         </w:tcPr>
-        <w:p>
-          <w:r>
-            <w:t>&lt;document identifier&gt;</w:t>
-          </w:r>
-        </w:p>
+        <w:p/>
       </w:tc>
     </w:tr>
   </w:tbl>
@@ -6231,7 +6212,7 @@
 </w:hdr>
 </file>
 
-<file path=word/header3.xml><?xml version="1.0" encoding="utf-8"?>
+<file path=word/header5.xml><?xml version="1.0" encoding="utf-8"?>
 <w:hdr xmlns:wpc="http://schemas.microsoft.com/office/word/2010/wordprocessingCanvas" xmlns:cx="http://schemas.microsoft.com/office/drawing/2014/chartex" xmlns:cx1="http://schemas.microsoft.com/office/drawing/2015/9/8/chartex" xmlns:cx2="http://schemas.microsoft.com/office/drawing/2015/10/21/chartex" xmlns:cx3="http://schemas.microsoft.com/office/drawing/2016/5/9/chartex" xmlns:cx4="http://schemas.microsoft.com/office/drawing/2016/5/10/chartex" xmlns:cx5="http://schemas.microsoft.com/office/drawing/2016/5/11/chartex" xmlns:cx6="http://schemas.microsoft.com/office/drawing/2016/5/12/chartex" xmlns:cx7="http://schemas.microsoft.com/office/drawing/2016/5/13/chartex" xmlns:cx8="http://schemas.microsoft.com/office/drawing/2016/5/14/chartex" xmlns:mc="http://schemas.openxmlformats.org/markup-compatibility/2006" xmlns:aink="http://schemas.microsoft.com/office/drawing/2016/ink" xmlns:am3d="http://schemas.microsoft.com/office/drawing/2017/model3d" xmlns:o="urn:schemas-microsoft-com:office:office" xmlns:r="http://schemas.openxmlformats.org/officeDocument/2006/relationships" xmlns:m="http://schemas.openxmlformats.org/officeDocument/2006/math" xmlns:v="urn:schemas-microsoft-com:vml" xmlns:wp14="http://schemas.microsoft.com/office/word/2010/wordprocessingDrawing" xmlns:wp="http://schemas.openxmlformats.org/drawingml/2006/wordprocessingDrawing" xmlns:w10="urn:schemas-microsoft-com:office:word" xmlns:w="http://schemas.openxmlformats.org/wordprocessingml/2006/main" xmlns:w14="http://schemas.microsoft.com/office/word/2010/wordml" xmlns:w15="http://schemas.microsoft.com/office/word/2012/wordml" xmlns:w16cid="http://schemas.microsoft.com/office/word/2016/wordml/cid" xmlns:w16se="http://schemas.microsoft.com/office/word/2015/wordml/symex" xmlns:wpg="http://schemas.microsoft.com/office/word/2010/wordprocessingGroup" xmlns:wpi="http://schemas.microsoft.com/office/word/2010/wordprocessingInk" xmlns:wne="http://schemas.microsoft.com/office/word/2006/wordml" xmlns:wps="http://schemas.microsoft.com/office/word/2010/wordprocessingShape" mc:Ignorable="w14 w15 w16se w16cid wp14">
   <w:p>
     <w:pPr>
@@ -8122,6 +8103,7 @@
   </w:compat>
   <w:rsids>
     <w:rsidRoot w:val="00692FC4"/>
+    <w:rsid w:val="00602E24"/>
     <w:rsid w:val="00692FC4"/>
     <w:rsid w:val="00B910A8"/>
     <w:rsid w:val="00F657D2"/>
@@ -8884,11 +8866,30 @@
 </file>
 
 <file path=customXml/item1.xml><?xml version="1.0" encoding="utf-8"?>
+<CoverPageProperties xmlns="http://schemas.microsoft.com/office/2006/coverPageProps">
+  <PublishDate>2018-11-10T00:00:00</PublishDate>
+  <Abstract/>
+  <CompanyAddress/>
+  <CompanyPhone/>
+  <CompanyFax/>
+  <CompanyEmail/>
+</CoverPageProperties>
+</file>
+
+<file path=customXml/item2.xml><?xml version="1.0" encoding="utf-8"?>
 <b:Sources xmlns:b="http://schemas.openxmlformats.org/officeDocument/2006/bibliography" xmlns="http://schemas.openxmlformats.org/officeDocument/2006/bibliography" SelectedStyle="\APASixthEditionOfficeOnline.xsl" StyleName="APA" Version="6"/>
 </file>
 
 <file path=customXml/itemProps1.xml><?xml version="1.0" encoding="utf-8"?>
-<ds:datastoreItem xmlns:ds="http://schemas.openxmlformats.org/officeDocument/2006/customXml" ds:itemID="{4C8C6236-D61C-409D-868F-B75852E4CD35}">
+<ds:datastoreItem xmlns:ds="http://schemas.openxmlformats.org/officeDocument/2006/customXml" ds:itemID="{55AF091B-3C7A-41E3-B477-F2FDAA23CFDA}">
+  <ds:schemaRefs>
+    <ds:schemaRef ds:uri="http://schemas.microsoft.com/office/2006/coverPageProps"/>
+  </ds:schemaRefs>
+</ds:datastoreItem>
+</file>
+
+<file path=customXml/itemProps2.xml><?xml version="1.0" encoding="utf-8"?>
+<ds:datastoreItem xmlns:ds="http://schemas.openxmlformats.org/officeDocument/2006/customXml" ds:itemID="{B9EFC27A-105B-45B1-B778-6C5D7C14FE32}">
   <ds:schemaRefs>
     <ds:schemaRef ds:uri="http://schemas.openxmlformats.org/officeDocument/2006/bibliography"/>
   </ds:schemaRefs>

</xml_diff>

<commit_message>
SRS and SAD graphics updated
</commit_message>
<xml_diff>
--- a/documentation/Software Requirements Specification.docx
+++ b/documentation/Software Requirements Specification.docx
@@ -64,7 +64,7 @@
         <w:rPr>
           <w:sz w:val="28"/>
         </w:rPr>
-        <w:t>2</w:t>
+        <w:t>3</w:t>
       </w:r>
     </w:p>
     <w:p>
@@ -400,6 +400,9 @@
             <w:pPr>
               <w:pStyle w:val="Tabletext"/>
             </w:pPr>
+            <w:r>
+              <w:t>&lt;15/04/2019&gt;</w:t>
+            </w:r>
           </w:p>
         </w:tc>
         <w:tc>
@@ -410,6 +413,9 @@
             <w:pPr>
               <w:pStyle w:val="Tabletext"/>
             </w:pPr>
+            <w:r>
+              <w:t>&lt;1.3&gt;</w:t>
+            </w:r>
           </w:p>
         </w:tc>
         <w:tc>
@@ -420,6 +426,9 @@
             <w:pPr>
               <w:pStyle w:val="Tabletext"/>
             </w:pPr>
+            <w:r>
+              <w:t>New Use Cases and changed order of chapters</w:t>
+            </w:r>
           </w:p>
         </w:tc>
         <w:tc>
@@ -430,6 +439,9 @@
             <w:pPr>
               <w:pStyle w:val="Tabletext"/>
             </w:pPr>
+            <w:r>
+              <w:t>Jan Rickel</w:t>
+            </w:r>
           </w:p>
         </w:tc>
       </w:tr>
@@ -4313,10 +4325,10 @@
         </w:rPr>
         <w:lastRenderedPageBreak/>
         <w:drawing>
-          <wp:inline distT="0" distB="0" distL="0" distR="0" wp14:anchorId="73EECE59" wp14:editId="6550155B">
-            <wp:extent cx="5943600" cy="4620895"/>
-            <wp:effectExtent l="0" t="0" r="0" b="8255"/>
-            <wp:docPr id="3" name="Grafik 3"/>
+          <wp:inline distT="0" distB="0" distL="0" distR="0" wp14:anchorId="006F6522" wp14:editId="1920C975">
+            <wp:extent cx="5943600" cy="4619625"/>
+            <wp:effectExtent l="0" t="0" r="0" b="9525"/>
+            <wp:docPr id="1" name="Grafik 1"/>
             <wp:cNvGraphicFramePr>
               <a:graphicFrameLocks xmlns:a="http://schemas.openxmlformats.org/drawingml/2006/main" noChangeAspect="1"/>
             </wp:cNvGraphicFramePr>
@@ -4345,7 +4357,7 @@
                   <pic:spPr bwMode="auto">
                     <a:xfrm>
                       <a:off x="0" y="0"/>
-                      <a:ext cx="5943600" cy="4620895"/>
+                      <a:ext cx="5943600" cy="4619625"/>
                     </a:xfrm>
                     <a:prstGeom prst="rect">
                       <a:avLst/>
@@ -4361,6 +4373,8 @@
           </wp:inline>
         </w:drawing>
       </w:r>
+      <w:bookmarkStart w:id="7" w:name="_GoBack"/>
+      <w:bookmarkEnd w:id="7"/>
     </w:p>
     <w:p>
       <w:pPr>
@@ -4601,11 +4615,11 @@
       <w:pPr>
         <w:pStyle w:val="berschrift1"/>
       </w:pPr>
-      <w:bookmarkStart w:id="7" w:name="_Toc529633717"/>
+      <w:bookmarkStart w:id="8" w:name="_Toc529633717"/>
       <w:r>
         <w:t>Specific Requirements</w:t>
       </w:r>
-      <w:bookmarkEnd w:id="7"/>
+      <w:bookmarkEnd w:id="8"/>
       <w:r>
         <w:t xml:space="preserve"> </w:t>
       </w:r>
@@ -4625,17 +4639,17 @@
       <w:pPr>
         <w:pStyle w:val="berschrift2"/>
       </w:pPr>
-      <w:bookmarkStart w:id="8" w:name="_Toc529633718"/>
+      <w:bookmarkStart w:id="9" w:name="_Toc529633718"/>
       <w:r>
         <w:t>Functionality</w:t>
       </w:r>
-      <w:bookmarkEnd w:id="8"/>
+      <w:bookmarkEnd w:id="9"/>
     </w:p>
     <w:p>
       <w:pPr>
         <w:pStyle w:val="berschrift3"/>
       </w:pPr>
-      <w:bookmarkStart w:id="9" w:name="_Toc529633719"/>
+      <w:bookmarkStart w:id="10" w:name="_Toc529633719"/>
       <w:r>
         <w:t>&lt;</w:t>
       </w:r>
@@ -4645,7 +4659,7 @@
       <w:r>
         <w:t>&gt;</w:t>
       </w:r>
-      <w:bookmarkEnd w:id="9"/>
+      <w:bookmarkEnd w:id="10"/>
     </w:p>
     <w:p>
       <w:pPr>
@@ -4795,11 +4809,11 @@
       <w:pPr>
         <w:pStyle w:val="berschrift3"/>
       </w:pPr>
-      <w:bookmarkStart w:id="10" w:name="_Toc529633720"/>
+      <w:bookmarkStart w:id="11" w:name="_Toc529633720"/>
       <w:r>
         <w:t>&lt;Account&gt;</w:t>
       </w:r>
-      <w:bookmarkEnd w:id="10"/>
+      <w:bookmarkEnd w:id="11"/>
     </w:p>
     <w:p>
       <w:pPr>
@@ -4854,11 +4868,11 @@
       <w:pPr>
         <w:pStyle w:val="berschrift3"/>
       </w:pPr>
-      <w:bookmarkStart w:id="11" w:name="_Toc529633721"/>
+      <w:bookmarkStart w:id="12" w:name="_Toc529633721"/>
       <w:r>
         <w:t>&lt;CRUD&gt;</w:t>
       </w:r>
-      <w:bookmarkEnd w:id="11"/>
+      <w:bookmarkEnd w:id="12"/>
     </w:p>
     <w:p>
       <w:pPr>
@@ -4917,12 +4931,12 @@
         <w:pStyle w:val="berschrift2"/>
         <w:ind w:left="720" w:hanging="720"/>
       </w:pPr>
-      <w:bookmarkStart w:id="12" w:name="_Toc529633722"/>
+      <w:bookmarkStart w:id="13" w:name="_Toc529633722"/>
       <w:r>
         <w:lastRenderedPageBreak/>
         <w:t>Usability</w:t>
       </w:r>
-      <w:bookmarkEnd w:id="12"/>
+      <w:bookmarkEnd w:id="13"/>
       <w:r>
         <w:t xml:space="preserve"> </w:t>
       </w:r>
@@ -4932,7 +4946,7 @@
         <w:pStyle w:val="berschrift3"/>
         <w:ind w:left="720" w:hanging="720"/>
       </w:pPr>
-      <w:bookmarkStart w:id="13" w:name="_Toc529633723"/>
+      <w:bookmarkStart w:id="14" w:name="_Toc529633723"/>
       <w:r>
         <w:t>&lt;</w:t>
       </w:r>
@@ -4945,7 +4959,7 @@
       <w:r>
         <w:t>&gt;</w:t>
       </w:r>
-      <w:bookmarkEnd w:id="13"/>
+      <w:bookmarkEnd w:id="14"/>
     </w:p>
     <w:p>
       <w:pPr>
@@ -4975,7 +4989,7 @@
         <w:pStyle w:val="berschrift3"/>
         <w:ind w:left="720" w:hanging="720"/>
       </w:pPr>
-      <w:bookmarkStart w:id="14" w:name="_Toc529633724"/>
+      <w:bookmarkStart w:id="15" w:name="_Toc529633724"/>
       <w:r>
         <w:t xml:space="preserve">&lt;Common </w:t>
       </w:r>
@@ -4985,7 +4999,7 @@
       <w:r>
         <w:t>&gt;</w:t>
       </w:r>
-      <w:bookmarkEnd w:id="14"/>
+      <w:bookmarkEnd w:id="15"/>
     </w:p>
     <w:p>
       <w:pPr>
@@ -5017,11 +5031,11 @@
       <w:pPr>
         <w:pStyle w:val="berschrift2"/>
       </w:pPr>
-      <w:bookmarkStart w:id="15" w:name="_Toc529633725"/>
+      <w:bookmarkStart w:id="16" w:name="_Toc529633725"/>
       <w:r>
         <w:t>Reliability</w:t>
       </w:r>
-      <w:bookmarkEnd w:id="15"/>
+      <w:bookmarkEnd w:id="16"/>
       <w:r>
         <w:t xml:space="preserve"> </w:t>
       </w:r>
@@ -5031,7 +5045,7 @@
         <w:pStyle w:val="berschrift3"/>
         <w:ind w:left="720" w:hanging="720"/>
       </w:pPr>
-      <w:bookmarkStart w:id="16" w:name="_Toc529633726"/>
+      <w:bookmarkStart w:id="17" w:name="_Toc529633726"/>
       <w:r>
         <w:t>&lt;</w:t>
       </w:r>
@@ -5041,7 +5055,7 @@
       <w:r>
         <w:t>&gt;</w:t>
       </w:r>
-      <w:bookmarkEnd w:id="16"/>
+      <w:bookmarkEnd w:id="17"/>
     </w:p>
     <w:p>
       <w:pPr>
@@ -5062,7 +5076,7 @@
         <w:pStyle w:val="berschrift3"/>
         <w:ind w:left="720" w:hanging="720"/>
       </w:pPr>
-      <w:bookmarkStart w:id="17" w:name="_Toc529633727"/>
+      <w:bookmarkStart w:id="18" w:name="_Toc529633727"/>
       <w:r>
         <w:t>&lt;</w:t>
       </w:r>
@@ -5080,7 +5094,7 @@
       <w:r>
         <w:t xml:space="preserve"> &gt;</w:t>
       </w:r>
-      <w:bookmarkEnd w:id="17"/>
+      <w:bookmarkEnd w:id="18"/>
     </w:p>
     <w:p>
       <w:pPr>
@@ -5101,11 +5115,11 @@
         <w:pStyle w:val="berschrift3"/>
         <w:ind w:left="720" w:hanging="720"/>
       </w:pPr>
-      <w:bookmarkStart w:id="18" w:name="_Toc529633728"/>
+      <w:bookmarkStart w:id="19" w:name="_Toc529633728"/>
       <w:r>
         <w:t>&lt;Accuracy &gt;</w:t>
       </w:r>
-      <w:bookmarkEnd w:id="18"/>
+      <w:bookmarkEnd w:id="19"/>
     </w:p>
     <w:p>
       <w:pPr>
@@ -5123,7 +5137,7 @@
         <w:pStyle w:val="berschrift3"/>
         <w:ind w:left="720" w:hanging="720"/>
       </w:pPr>
-      <w:bookmarkStart w:id="19" w:name="_Toc529633729"/>
+      <w:bookmarkStart w:id="20" w:name="_Toc529633729"/>
       <w:r>
         <w:t>&lt;</w:t>
       </w:r>
@@ -5133,7 +5147,7 @@
       <w:r>
         <w:t xml:space="preserve"> &gt;</w:t>
       </w:r>
-      <w:bookmarkEnd w:id="19"/>
+      <w:bookmarkEnd w:id="20"/>
     </w:p>
     <w:p>
       <w:pPr>
@@ -5153,18 +5167,18 @@
       <w:pPr>
         <w:pStyle w:val="berschrift2"/>
       </w:pPr>
-      <w:bookmarkStart w:id="20" w:name="_Toc529633730"/>
+      <w:bookmarkStart w:id="21" w:name="_Toc529633730"/>
       <w:r>
         <w:t>Performance</w:t>
       </w:r>
-      <w:bookmarkEnd w:id="20"/>
+      <w:bookmarkEnd w:id="21"/>
     </w:p>
     <w:p>
       <w:pPr>
         <w:pStyle w:val="berschrift3"/>
         <w:ind w:left="720" w:hanging="720"/>
       </w:pPr>
-      <w:bookmarkStart w:id="21" w:name="_Toc529633731"/>
+      <w:bookmarkStart w:id="22" w:name="_Toc529633731"/>
       <w:r>
         <w:t>&lt;</w:t>
       </w:r>
@@ -5174,7 +5188,7 @@
       <w:r>
         <w:t>&gt;</w:t>
       </w:r>
-      <w:bookmarkEnd w:id="21"/>
+      <w:bookmarkEnd w:id="22"/>
     </w:p>
     <w:p>
       <w:pPr>
@@ -5198,11 +5212,11 @@
         <w:pStyle w:val="berschrift3"/>
         <w:ind w:left="720" w:hanging="720"/>
       </w:pPr>
-      <w:bookmarkStart w:id="22" w:name="_Toc529633732"/>
+      <w:bookmarkStart w:id="23" w:name="_Toc529633732"/>
       <w:r>
         <w:t>&lt;Capacity&gt;</w:t>
       </w:r>
-      <w:bookmarkEnd w:id="22"/>
+      <w:bookmarkEnd w:id="23"/>
     </w:p>
     <w:p>
       <w:pPr>
@@ -5220,7 +5234,7 @@
         <w:pStyle w:val="berschrift3"/>
         <w:ind w:left="720" w:hanging="720"/>
       </w:pPr>
-      <w:bookmarkStart w:id="23" w:name="_Toc529633733"/>
+      <w:bookmarkStart w:id="24" w:name="_Toc529633733"/>
       <w:r>
         <w:t>&lt;</w:t>
       </w:r>
@@ -5230,7 +5244,7 @@
       <w:r>
         <w:t>&gt;</w:t>
       </w:r>
-      <w:bookmarkEnd w:id="23"/>
+      <w:bookmarkEnd w:id="24"/>
     </w:p>
     <w:p>
       <w:pPr>
@@ -5247,18 +5261,18 @@
       <w:pPr>
         <w:pStyle w:val="berschrift2"/>
       </w:pPr>
-      <w:bookmarkStart w:id="24" w:name="_Toc529633734"/>
+      <w:bookmarkStart w:id="25" w:name="_Toc529633734"/>
       <w:r>
         <w:t>Supportability</w:t>
       </w:r>
-      <w:bookmarkEnd w:id="24"/>
+      <w:bookmarkEnd w:id="25"/>
     </w:p>
     <w:p>
       <w:pPr>
         <w:pStyle w:val="berschrift3"/>
         <w:ind w:left="720" w:hanging="720"/>
       </w:pPr>
-      <w:bookmarkStart w:id="25" w:name="_Toc529633735"/>
+      <w:bookmarkStart w:id="26" w:name="_Toc529633735"/>
       <w:r>
         <w:t>&lt;</w:t>
       </w:r>
@@ -5268,7 +5282,7 @@
       <w:r>
         <w:t>&gt;</w:t>
       </w:r>
-      <w:bookmarkEnd w:id="25"/>
+      <w:bookmarkEnd w:id="26"/>
     </w:p>
     <w:p>
       <w:pPr>
@@ -5306,11 +5320,11 @@
         <w:pStyle w:val="berschrift3"/>
         <w:ind w:left="720" w:hanging="720"/>
       </w:pPr>
-      <w:bookmarkStart w:id="26" w:name="_Toc529633736"/>
+      <w:bookmarkStart w:id="27" w:name="_Toc529633736"/>
       <w:r>
         <w:t>&lt;Coding&gt;</w:t>
       </w:r>
-      <w:bookmarkEnd w:id="26"/>
+      <w:bookmarkEnd w:id="27"/>
     </w:p>
     <w:p>
       <w:pPr>
@@ -5327,18 +5341,18 @@
       <w:pPr>
         <w:pStyle w:val="berschrift2"/>
       </w:pPr>
-      <w:bookmarkStart w:id="27" w:name="_Toc529633737"/>
+      <w:bookmarkStart w:id="28" w:name="_Toc529633737"/>
       <w:r>
         <w:t>Design Constraints</w:t>
       </w:r>
-      <w:bookmarkEnd w:id="27"/>
+      <w:bookmarkEnd w:id="28"/>
     </w:p>
     <w:p>
       <w:pPr>
         <w:pStyle w:val="berschrift3"/>
         <w:ind w:left="720" w:hanging="720"/>
       </w:pPr>
-      <w:bookmarkStart w:id="28" w:name="_Toc529633738"/>
+      <w:bookmarkStart w:id="29" w:name="_Toc529633738"/>
       <w:r>
         <w:t>&lt;</w:t>
       </w:r>
@@ -5348,7 +5362,7 @@
       <w:r>
         <w:t>&gt;</w:t>
       </w:r>
-      <w:bookmarkEnd w:id="28"/>
+      <w:bookmarkEnd w:id="29"/>
     </w:p>
     <w:p>
       <w:pPr>
@@ -5372,7 +5386,7 @@
         <w:pStyle w:val="berschrift3"/>
         <w:ind w:left="720" w:hanging="720"/>
       </w:pPr>
-      <w:bookmarkStart w:id="29" w:name="_Toc529633739"/>
+      <w:bookmarkStart w:id="30" w:name="_Toc529633739"/>
       <w:r>
         <w:lastRenderedPageBreak/>
         <w:t>&lt;</w:t>
@@ -5383,7 +5397,7 @@
       <w:r>
         <w:t>&gt;</w:t>
       </w:r>
-      <w:bookmarkEnd w:id="29"/>
+      <w:bookmarkEnd w:id="30"/>
     </w:p>
     <w:p>
       <w:pPr>
@@ -5406,11 +5420,11 @@
       <w:pPr>
         <w:pStyle w:val="berschrift2"/>
       </w:pPr>
-      <w:bookmarkStart w:id="30" w:name="_Toc529633740"/>
+      <w:bookmarkStart w:id="31" w:name="_Toc529633740"/>
       <w:r>
         <w:t>On-line User Documentation and Help System Requirements</w:t>
       </w:r>
-      <w:bookmarkEnd w:id="30"/>
+      <w:bookmarkEnd w:id="31"/>
     </w:p>
     <w:p>
       <w:pPr>
@@ -5433,11 +5447,11 @@
       <w:pPr>
         <w:pStyle w:val="berschrift2"/>
       </w:pPr>
-      <w:bookmarkStart w:id="31" w:name="_Toc529633741"/>
+      <w:bookmarkStart w:id="32" w:name="_Toc529633741"/>
       <w:r>
         <w:t>Purchased Components</w:t>
       </w:r>
-      <w:bookmarkEnd w:id="31"/>
+      <w:bookmarkEnd w:id="32"/>
     </w:p>
     <w:p>
       <w:pPr>
@@ -5493,8 +5507,9 @@
       <w:r>
         <w:t>.</w:t>
       </w:r>
-      <w:bookmarkStart w:id="32" w:name="_GoBack"/>
-      <w:bookmarkEnd w:id="32"/>
+      <w:r>
+        <w:t xml:space="preserve"> Travis CI is used for the automated deployment.</w:t>
+      </w:r>
     </w:p>
     <w:p>
       <w:pPr>
@@ -5910,7 +5925,7 @@
             <w:rPr>
               <w:noProof/>
             </w:rPr>
-            <w:t>2018</w:t>
+            <w:t>2019</w:t>
           </w:r>
           <w:r>
             <w:fldChar w:fldCharType="end"/>
@@ -6152,7 +6167,7 @@
             <w:t xml:space="preserve">  Version:           &lt;1.</w:t>
           </w:r>
           <w:r>
-            <w:t>2</w:t>
+            <w:t>3</w:t>
           </w:r>
           <w:r>
             <w:t>&gt;</w:t>
@@ -6190,7 +6205,7 @@
                 <w:docPart w:val="D9A2124675CC4A18870CF3AE2708B925"/>
               </w:placeholder>
               <w:dataBinding w:prefixMappings="xmlns:ns0='http://schemas.microsoft.com/office/2006/coverPageProps' " w:xpath="/ns0:CoverPageProperties[1]/ns0:PublishDate[1]" w:storeItemID="{55AF091B-3C7A-41E3-B477-F2FDAA23CFDA}"/>
-              <w:date w:fullDate="2018-11-29T00:00:00Z">
+              <w:date w:fullDate="2019-04-15T00:00:00Z">
                 <w:dateFormat w:val="dd.MM.yyyy"/>
                 <w:lid w:val="de-DE"/>
                 <w:storeMappedDataAs w:val="dateTime"/>
@@ -6203,13 +6218,7 @@
                 <w:rPr>
                   <w:lang w:val="de-DE"/>
                 </w:rPr>
-                <w:t>29</w:t>
-              </w:r>
-              <w:r>
-                <w:rPr>
-                  <w:lang w:val="de-DE"/>
-                </w:rPr>
-                <w:t>.11.2018</w:t>
+                <w:t>15.04.2019</w:t>
               </w:r>
             </w:sdtContent>
           </w:sdt>
@@ -7029,7 +7038,7 @@
     </w:rPrDefault>
     <w:pPrDefault/>
   </w:docDefaults>
-  <w:latentStyles w:defLockedState="0" w:defUIPriority="99" w:defSemiHidden="0" w:defUnhideWhenUsed="0" w:defQFormat="0" w:count="375">
+  <w:latentStyles w:defLockedState="0" w:defUIPriority="99" w:defSemiHidden="0" w:defUnhideWhenUsed="0" w:defQFormat="0" w:count="376">
     <w:lsdException w:name="Normal" w:uiPriority="0" w:qFormat="1"/>
     <w:lsdException w:name="heading 1" w:uiPriority="9" w:qFormat="1"/>
     <w:lsdException w:name="heading 2" w:uiPriority="9" w:qFormat="1"/>
@@ -7405,6 +7414,7 @@
     <w:lsdException w:name="Smart Hyperlink" w:semiHidden="1" w:unhideWhenUsed="1"/>
     <w:lsdException w:name="Hashtag" w:semiHidden="1" w:unhideWhenUsed="1"/>
     <w:lsdException w:name="Unresolved Mention" w:semiHidden="1" w:unhideWhenUsed="1"/>
+    <w:lsdException w:name="Smart Link" w:semiHidden="1" w:unhideWhenUsed="1"/>
   </w:latentStyles>
   <w:style w:type="paragraph" w:default="1" w:styleId="Standard">
     <w:name w:val="Normal"/>
@@ -8089,7 +8099,7 @@
     <w:charset w:val="00"/>
     <w:family w:val="swiss"/>
     <w:pitch w:val="variable"/>
-    <w:sig w:usb0="E0002AFF" w:usb1="C000247B" w:usb2="00000009" w:usb3="00000000" w:csb0="000001FF" w:csb1="00000000"/>
+    <w:sig w:usb0="E0002EFF" w:usb1="C000247B" w:usb2="00000009" w:usb3="00000000" w:csb0="000001FF" w:csb1="00000000"/>
   </w:font>
   <w:font w:name="MS Mincho">
     <w:altName w:val="ＭＳ 明朝"/>
@@ -8158,11 +8168,13 @@
   <w:rsids>
     <w:rsidRoot w:val="00692FC4"/>
     <w:rsid w:val="00090EAE"/>
+    <w:rsid w:val="00224763"/>
     <w:rsid w:val="00602E24"/>
     <w:rsid w:val="00692FC4"/>
     <w:rsid w:val="0076321C"/>
     <w:rsid w:val="00B910A8"/>
     <w:rsid w:val="00F657D2"/>
+    <w:rsid w:val="00FC3EAE"/>
   </w:rsids>
   <m:mathPr>
     <m:mathFont m:val="Cambria Math"/>
@@ -8202,7 +8214,7 @@
       </w:pPr>
     </w:pPrDefault>
   </w:docDefaults>
-  <w:latentStyles w:defLockedState="0" w:defUIPriority="99" w:defSemiHidden="0" w:defUnhideWhenUsed="0" w:defQFormat="0" w:count="375">
+  <w:latentStyles w:defLockedState="0" w:defUIPriority="99" w:defSemiHidden="0" w:defUnhideWhenUsed="0" w:defQFormat="0" w:count="376">
     <w:lsdException w:name="Normal" w:uiPriority="0" w:qFormat="1"/>
     <w:lsdException w:name="heading 1" w:uiPriority="9" w:qFormat="1"/>
     <w:lsdException w:name="heading 2" w:semiHidden="1" w:uiPriority="9" w:unhideWhenUsed="1" w:qFormat="1"/>
@@ -8578,6 +8590,7 @@
     <w:lsdException w:name="Smart Hyperlink" w:semiHidden="1" w:unhideWhenUsed="1"/>
     <w:lsdException w:name="Hashtag" w:semiHidden="1" w:unhideWhenUsed="1"/>
     <w:lsdException w:name="Unresolved Mention" w:semiHidden="1" w:unhideWhenUsed="1"/>
+    <w:lsdException w:name="Smart Link" w:semiHidden="1" w:unhideWhenUsed="1"/>
   </w:latentStyles>
   <w:style w:type="paragraph" w:default="1" w:styleId="Standard">
     <w:name w:val="Normal"/>
@@ -8923,7 +8936,7 @@
 
 <file path=customXml/item1.xml><?xml version="1.0" encoding="utf-8"?>
 <CoverPageProperties xmlns="http://schemas.microsoft.com/office/2006/coverPageProps">
-  <PublishDate>2018-11-29T00:00:00</PublishDate>
+  <PublishDate>2019-04-15T00:00:00</PublishDate>
   <Abstract/>
   <CompanyAddress/>
   <CompanyPhone/>
@@ -8945,7 +8958,7 @@
 </file>
 
 <file path=customXml/itemProps2.xml><?xml version="1.0" encoding="utf-8"?>
-<ds:datastoreItem xmlns:ds="http://schemas.openxmlformats.org/officeDocument/2006/customXml" ds:itemID="{4C8B05E1-C9C4-4AC0-A440-B88E33B27B21}">
+<ds:datastoreItem xmlns:ds="http://schemas.openxmlformats.org/officeDocument/2006/customXml" ds:itemID="{0EBD82D2-3F22-4122-A27C-537340A62867}">
   <ds:schemaRefs>
     <ds:schemaRef ds:uri="http://schemas.openxmlformats.org/officeDocument/2006/bibliography"/>
   </ds:schemaRefs>

</xml_diff>

<commit_message>
links on UCs in SRS added
</commit_message>
<xml_diff>
--- a/documentation/Software Requirements Specification.docx
+++ b/documentation/Software Requirements Specification.docx
@@ -401,7 +401,13 @@
               <w:pStyle w:val="Tabletext"/>
             </w:pPr>
             <w:r>
-              <w:t>&lt;15/04/2019&gt;</w:t>
+              <w:t>&lt;1</w:t>
+            </w:r>
+            <w:r>
+              <w:t>7</w:t>
+            </w:r>
+            <w:r>
+              <w:t>/04/2019&gt;</w:t>
             </w:r>
           </w:p>
         </w:tc>
@@ -2373,7 +2379,7 @@
         <w:rPr>
           <w:noProof/>
         </w:rPr>
-        <w:t>8</w:t>
+        <w:t>9</w:t>
       </w:r>
       <w:r>
         <w:rPr>
@@ -2448,7 +2454,7 @@
         <w:rPr>
           <w:noProof/>
         </w:rPr>
-        <w:t>8</w:t>
+        <w:t>9</w:t>
       </w:r>
       <w:r>
         <w:rPr>
@@ -2523,7 +2529,7 @@
         <w:rPr>
           <w:noProof/>
         </w:rPr>
-        <w:t>8</w:t>
+        <w:t>9</w:t>
       </w:r>
       <w:r>
         <w:rPr>
@@ -2601,7 +2607,7 @@
         <w:rPr>
           <w:noProof/>
         </w:rPr>
-        <w:t>8</w:t>
+        <w:t>9</w:t>
       </w:r>
       <w:r>
         <w:rPr>
@@ -2676,7 +2682,7 @@
         <w:rPr>
           <w:noProof/>
         </w:rPr>
-        <w:t>8</w:t>
+        <w:t>9</w:t>
       </w:r>
       <w:r>
         <w:rPr>
@@ -3597,7 +3603,7 @@
         <w:rPr>
           <w:noProof/>
         </w:rPr>
-        <w:t>9</w:t>
+        <w:t>10</w:t>
       </w:r>
       <w:r>
         <w:rPr>
@@ -4373,8 +4379,6 @@
           </wp:inline>
         </w:drawing>
       </w:r>
-      <w:bookmarkStart w:id="7" w:name="_GoBack"/>
-      <w:bookmarkEnd w:id="7"/>
     </w:p>
     <w:p>
       <w:pPr>
@@ -4615,99 +4619,236 @@
       <w:pPr>
         <w:pStyle w:val="berschrift1"/>
       </w:pPr>
-      <w:bookmarkStart w:id="8" w:name="_Toc529633717"/>
+      <w:bookmarkStart w:id="7" w:name="_Toc529633717"/>
       <w:r>
         <w:t>Specific Requirements</w:t>
       </w:r>
+      <w:bookmarkEnd w:id="7"/>
+      <w:r>
+        <w:t xml:space="preserve"> </w:t>
+      </w:r>
+    </w:p>
+    <w:p>
+      <w:pPr>
+        <w:pStyle w:val="InfoBlue"/>
+      </w:pPr>
+      <w:r>
+        <w:t xml:space="preserve">This section describes the </w:t>
+      </w:r>
+      <w:r>
+        <w:t>specific requirements of the application.</w:t>
+      </w:r>
+    </w:p>
+    <w:p>
+      <w:pPr>
+        <w:pStyle w:val="berschrift2"/>
+      </w:pPr>
+      <w:bookmarkStart w:id="8" w:name="_Toc529633718"/>
+      <w:r>
+        <w:t>Functionality</w:t>
+      </w:r>
       <w:bookmarkEnd w:id="8"/>
+    </w:p>
+    <w:p>
+      <w:pPr>
+        <w:pStyle w:val="berschrift3"/>
+      </w:pPr>
+      <w:bookmarkStart w:id="9" w:name="_Toc529633719"/>
+      <w:r>
+        <w:t>&lt;</w:t>
+      </w:r>
+      <w:r>
+        <w:t>Core</w:t>
+      </w:r>
+      <w:r>
+        <w:t>&gt;</w:t>
+      </w:r>
+      <w:bookmarkEnd w:id="9"/>
+    </w:p>
+    <w:p>
+      <w:pPr>
+        <w:pStyle w:val="InfoBlue"/>
+      </w:pPr>
+      <w:r>
+        <w:t xml:space="preserve">The </w:t>
+      </w:r>
+      <w:r>
+        <w:t xml:space="preserve">core functionality provides the </w:t>
+      </w:r>
+      <w:r>
+        <w:t xml:space="preserve">basic web application </w:t>
+      </w:r>
+      <w:r>
+        <w:t xml:space="preserve">that can be accessed by the user through a web browser. </w:t>
+      </w:r>
+      <w:r>
+        <w:t xml:space="preserve">It is an html page that contains several components created </w:t>
+      </w:r>
+      <w:r>
+        <w:t xml:space="preserve">with React. It provides </w:t>
+      </w:r>
+      <w:r>
+        <w:t xml:space="preserve">a navigation to </w:t>
+      </w:r>
+      <w:r>
+        <w:t xml:space="preserve">and an overview over </w:t>
+      </w:r>
+      <w:r>
+        <w:t>the other functions.</w:t>
+      </w:r>
+    </w:p>
+    <w:p>
+      <w:pPr>
+        <w:pStyle w:val="Textkrper"/>
+      </w:pPr>
+      <w:r>
+        <w:t>It also includes the possibility to view trips, that you are a member or the owner of.</w:t>
+      </w:r>
+      <w:r>
+        <w:t xml:space="preserve"> Any user can also see public trips.</w:t>
+      </w:r>
+      <w:r>
+        <w:t xml:space="preserve"> It provides a search function to identify </w:t>
+      </w:r>
+      <w:r>
+        <w:t>travels.</w:t>
+      </w:r>
+    </w:p>
+    <w:p>
+      <w:pPr>
+        <w:pStyle w:val="Textkrper"/>
+      </w:pPr>
+      <w:r>
+        <w:t xml:space="preserve">The core functions include </w:t>
+      </w:r>
+      <w:r>
+        <w:t xml:space="preserve">the possibility to </w:t>
+      </w:r>
+      <w:r>
+        <w:t>export data from existing (public) trips</w:t>
+      </w:r>
+      <w:r>
+        <w:t>. The data can be exported to a local drive</w:t>
+      </w:r>
+      <w:r>
+        <w:t xml:space="preserve"> as a backup. The data can be exported as calendar information (</w:t>
+      </w:r>
+      <w:proofErr w:type="spellStart"/>
+      <w:r>
+        <w:t>ical</w:t>
+      </w:r>
+      <w:proofErr w:type="spellEnd"/>
+      <w:r>
+        <w:t>)</w:t>
+      </w:r>
+      <w:r>
+        <w:t>, so that the user can see all the locations in his/her calendar.</w:t>
+      </w:r>
       <w:r>
         <w:t xml:space="preserve"> </w:t>
       </w:r>
-    </w:p>
-    <w:p>
-      <w:pPr>
-        <w:pStyle w:val="InfoBlue"/>
-      </w:pPr>
-      <w:r>
-        <w:t xml:space="preserve">This section describes the </w:t>
-      </w:r>
-      <w:r>
-        <w:t>specific requirements of the application.</w:t>
-      </w:r>
-    </w:p>
-    <w:p>
-      <w:pPr>
-        <w:pStyle w:val="berschrift2"/>
-      </w:pPr>
-      <w:bookmarkStart w:id="9" w:name="_Toc529633718"/>
-      <w:r>
-        <w:t>Functionality</w:t>
-      </w:r>
-      <w:bookmarkEnd w:id="9"/>
+      <w:r>
+        <w:t xml:space="preserve">Data from an existing </w:t>
+      </w:r>
+      <w:r>
+        <w:t xml:space="preserve">(public) trip can be used to create </w:t>
+      </w:r>
+      <w:r>
+        <w:t>another</w:t>
+      </w:r>
+      <w:r>
+        <w:t xml:space="preserve"> trip</w:t>
+      </w:r>
+      <w:r>
+        <w:t>,</w:t>
+      </w:r>
+      <w:r>
+        <w:t xml:space="preserve"> which will use the layout of the old trip</w:t>
+      </w:r>
+      <w:r>
+        <w:t xml:space="preserve">. </w:t>
+      </w:r>
+    </w:p>
+    <w:p>
+      <w:pPr>
+        <w:pStyle w:val="Textkrper"/>
+      </w:pPr>
+      <w:r>
+        <w:t xml:space="preserve">The basic functions will also provide a series </w:t>
+      </w:r>
+      <w:r>
+        <w:t>of statistics.</w:t>
+      </w:r>
+      <w:r>
+        <w:t xml:space="preserve"> The user can see the budget, the expenses calculated, the km driven (per day)</w:t>
+      </w:r>
+      <w:r>
+        <w:t xml:space="preserve"> and the duration of the trip.</w:t>
+      </w:r>
+    </w:p>
+    <w:p>
+      <w:pPr>
+        <w:pStyle w:val="Textkrper"/>
+      </w:pPr>
+      <w:r>
+        <w:t xml:space="preserve">The last core function is to turn a trip into </w:t>
+      </w:r>
+      <w:r>
+        <w:t xml:space="preserve">a travel blog. Using the planning </w:t>
+      </w:r>
+      <w:r>
+        <w:t>layout,</w:t>
+      </w:r>
+      <w:r>
+        <w:t xml:space="preserve"> </w:t>
+      </w:r>
+      <w:r>
+        <w:t>the user can insert pictures, text and videos</w:t>
+      </w:r>
+      <w:r>
+        <w:t xml:space="preserve"> into each location / activity page.</w:t>
+      </w:r>
     </w:p>
     <w:p>
       <w:pPr>
         <w:pStyle w:val="berschrift3"/>
       </w:pPr>
-      <w:bookmarkStart w:id="10" w:name="_Toc529633719"/>
-      <w:r>
-        <w:t>&lt;</w:t>
-      </w:r>
-      <w:r>
-        <w:t>Core</w:t>
-      </w:r>
-      <w:r>
-        <w:t>&gt;</w:t>
+      <w:bookmarkStart w:id="10" w:name="_Toc529633720"/>
+      <w:r>
+        <w:t>&lt;Account&gt;</w:t>
       </w:r>
       <w:bookmarkEnd w:id="10"/>
     </w:p>
     <w:p>
       <w:pPr>
-        <w:pStyle w:val="InfoBlue"/>
-      </w:pPr>
-      <w:r>
-        <w:t xml:space="preserve">The </w:t>
-      </w:r>
-      <w:r>
-        <w:t xml:space="preserve">core functionality provides the </w:t>
-      </w:r>
-      <w:r>
-        <w:t xml:space="preserve">basic web application </w:t>
-      </w:r>
-      <w:r>
-        <w:t xml:space="preserve">that can be accessed by the user through a web browser. </w:t>
-      </w:r>
-      <w:r>
-        <w:t xml:space="preserve">It is an html page that contains several components created </w:t>
-      </w:r>
-      <w:r>
-        <w:t xml:space="preserve">with React. It provides </w:t>
-      </w:r>
-      <w:r>
-        <w:t xml:space="preserve">a navigation to </w:t>
-      </w:r>
-      <w:r>
-        <w:t xml:space="preserve">and an overview over </w:t>
-      </w:r>
-      <w:r>
-        <w:t>the other functions.</w:t>
-      </w:r>
-    </w:p>
-    <w:p>
-      <w:pPr>
         <w:pStyle w:val="Textkrper"/>
       </w:pPr>
       <w:r>
-        <w:t>It also includes the possibility to view trips, that you are a member or the owner of.</w:t>
-      </w:r>
-      <w:r>
-        <w:t xml:space="preserve"> Any user can also see public trips.</w:t>
-      </w:r>
-      <w:r>
-        <w:t xml:space="preserve"> It provides a search function to identify </w:t>
-      </w:r>
-      <w:r>
-        <w:t>travels.</w:t>
+        <w:t xml:space="preserve">The application provides a user </w:t>
+      </w:r>
+      <w:r>
+        <w:t>management</w:t>
+      </w:r>
+      <w:r>
+        <w:t>. Any user can become a registered user by filling out the registry form and</w:t>
+      </w:r>
+      <w:r>
+        <w:t xml:space="preserve"> responding to the confirmation email. </w:t>
+      </w:r>
+      <w:r>
+        <w:t xml:space="preserve">A registered user can </w:t>
+      </w:r>
+      <w:r>
+        <w:t>log into the application</w:t>
+      </w:r>
+      <w:r>
+        <w:t xml:space="preserve">. </w:t>
+      </w:r>
+      <w:r>
+        <w:t xml:space="preserve">The user can manage his/her account (change password, </w:t>
+      </w:r>
+      <w:r>
+        <w:t xml:space="preserve">change email, change user name). He or she can use the CRUD functions. </w:t>
       </w:r>
     </w:p>
     <w:p>
@@ -4715,216 +4856,424 @@
         <w:pStyle w:val="Textkrper"/>
       </w:pPr>
       <w:r>
-        <w:t xml:space="preserve">The core functions include </w:t>
-      </w:r>
-      <w:r>
-        <w:t xml:space="preserve">the possibility to </w:t>
-      </w:r>
-      <w:r>
-        <w:t>export data from existing (public) trips</w:t>
-      </w:r>
-      <w:r>
-        <w:t>. The data can be exported to a local drive</w:t>
-      </w:r>
-      <w:r>
-        <w:t xml:space="preserve"> as a backup. The data can be exported as calendar information (</w:t>
-      </w:r>
-      <w:proofErr w:type="spellStart"/>
-      <w:r>
-        <w:t>ical</w:t>
-      </w:r>
-      <w:proofErr w:type="spellEnd"/>
-      <w:r>
-        <w:t>)</w:t>
-      </w:r>
-      <w:r>
-        <w:t>, so that the user can see all the locations in his/her calendar.</w:t>
+        <w:t>The registered users can also chat with each other within a travel community</w:t>
+      </w:r>
+      <w:r>
+        <w:t xml:space="preserve"> (all contributors to a trip)</w:t>
+      </w:r>
+      <w:r>
+        <w:t>.</w:t>
+      </w:r>
+      <w:r>
+        <w:t xml:space="preserve"> The owner of a trip can invite other registered users to become members of the trip.</w:t>
+      </w:r>
+    </w:p>
+    <w:p>
+      <w:pPr>
+        <w:pStyle w:val="berschrift3"/>
+      </w:pPr>
+      <w:bookmarkStart w:id="11" w:name="_Toc529633721"/>
+      <w:r>
+        <w:t>&lt;CRUD&gt;</w:t>
+      </w:r>
+      <w:bookmarkEnd w:id="11"/>
+    </w:p>
+    <w:p>
+      <w:pPr>
+        <w:pStyle w:val="Textkrper"/>
+      </w:pPr>
+      <w:r>
+        <w:t xml:space="preserve">Any registered users </w:t>
+      </w:r>
+      <w:r>
+        <w:t xml:space="preserve">can create a trip / travel for him-/herself. The owner of a trip can also </w:t>
+      </w:r>
+      <w:r>
+        <w:t xml:space="preserve">delete the trip. </w:t>
+      </w:r>
+      <w:r>
+        <w:t xml:space="preserve">The owner of a trip can also edit a trip. He or she can </w:t>
+      </w:r>
+      <w:r>
+        <w:t>make a trip public or private and enable the blog function.</w:t>
+      </w:r>
+      <w:r>
+        <w:t xml:space="preserve"> For a future version of Perfect Time, it is planned to allow custom fields for each individual trip / location / activity. The user will be able to define these fields in the edit menu of the item. The add menu will only contain the standardized fields.</w:t>
+      </w:r>
+    </w:p>
+    <w:p>
+      <w:pPr>
+        <w:pStyle w:val="Textkrper"/>
+      </w:pPr>
+      <w:r>
+        <w:t xml:space="preserve">Any trip members can edit the information contained in a trip. </w:t>
+      </w:r>
+      <w:r>
+        <w:t>They can add meta data (i.e. budget, time frame,</w:t>
+      </w:r>
+      <w:r>
+        <w:t xml:space="preserve"> country,</w:t>
       </w:r>
       <w:r>
         <w:t xml:space="preserve"> </w:t>
       </w:r>
       <w:r>
-        <w:t xml:space="preserve">Data from an existing </w:t>
-      </w:r>
-      <w:r>
-        <w:t xml:space="preserve">(public) trip can be used to create </w:t>
-      </w:r>
-      <w:r>
-        <w:t>another</w:t>
-      </w:r>
-      <w:r>
-        <w:t xml:space="preserve"> trip</w:t>
-      </w:r>
-      <w:r>
-        <w:t>,</w:t>
-      </w:r>
-      <w:r>
-        <w:t xml:space="preserve"> which will use the layout of the old trip</w:t>
-      </w:r>
-      <w:r>
-        <w:t xml:space="preserve">. </w:t>
-      </w:r>
-    </w:p>
+        <w:t xml:space="preserve">etc.). </w:t>
+      </w:r>
+      <w:r>
+        <w:t xml:space="preserve">They can add locations </w:t>
+      </w:r>
+      <w:r>
+        <w:t>to the trip and edit the information of the location (place, date, costs, etc.)</w:t>
+      </w:r>
+      <w:r>
+        <w:t>. They can also add activities to the locations.</w:t>
+      </w:r>
+    </w:p>
+    <w:p>
+      <w:pPr>
+        <w:pStyle w:val="berschrift3"/>
+      </w:pPr>
+      <w:r>
+        <w:t>Use Cases</w:t>
+      </w:r>
+    </w:p>
+    <w:p>
+      <w:r>
+        <w:t>The application can be sep</w:t>
+      </w:r>
+      <w:r>
+        <w:t>a</w:t>
+      </w:r>
+      <w:r>
+        <w:t>rated in different Use Cases.</w:t>
+      </w:r>
+    </w:p>
+    <w:p>
+      <w:pPr>
+        <w:pStyle w:val="Listenabsatz"/>
+        <w:numPr>
+          <w:ilvl w:val="0"/>
+          <w:numId w:val="8"/>
+        </w:numPr>
+      </w:pPr>
+      <w:hyperlink r:id="rId16" w:history="1">
+        <w:r>
+          <w:rPr>
+            <w:rStyle w:val="Hyperlink"/>
+          </w:rPr>
+          <w:t>CRUD trips</w:t>
+        </w:r>
+      </w:hyperlink>
+      <w:r>
+        <w:t>: Working with trips to plan a travel.</w:t>
+      </w:r>
+    </w:p>
+    <w:p>
+      <w:pPr>
+        <w:pStyle w:val="Listenabsatz"/>
+        <w:numPr>
+          <w:ilvl w:val="1"/>
+          <w:numId w:val="8"/>
+        </w:numPr>
+      </w:pPr>
+      <w:r>
+        <w:lastRenderedPageBreak/>
+        <w:t xml:space="preserve">Special use case: </w:t>
+      </w:r>
+      <w:r>
+        <w:fldChar w:fldCharType="begin"/>
+      </w:r>
+      <w:r>
+        <w:instrText xml:space="preserve"> HYPERLINK "https://github.com/Tallround3r/PerfectTime/blob/master/documentation/useCases/CRUDTrips/ViewAllTrips.md" </w:instrText>
+      </w:r>
+      <w:r>
+        <w:fldChar w:fldCharType="separate"/>
+      </w:r>
+      <w:r>
+        <w:rPr>
+          <w:rStyle w:val="Hyperlink"/>
+        </w:rPr>
+        <w:t>View all trips</w:t>
+      </w:r>
+      <w:r>
+        <w:fldChar w:fldCharType="end"/>
+      </w:r>
+      <w:r>
+        <w:t xml:space="preserve"> (public or own trips)</w:t>
+      </w:r>
+    </w:p>
+    <w:p>
+      <w:pPr>
+        <w:pStyle w:val="Listenabsatz"/>
+        <w:numPr>
+          <w:ilvl w:val="0"/>
+          <w:numId w:val="8"/>
+        </w:numPr>
+      </w:pPr>
+      <w:r>
+        <w:t>CRUD locations: Have several locations during a trip.</w:t>
+      </w:r>
+    </w:p>
+    <w:p>
+      <w:pPr>
+        <w:pStyle w:val="Listenabsatz"/>
+        <w:numPr>
+          <w:ilvl w:val="1"/>
+          <w:numId w:val="8"/>
+        </w:numPr>
+      </w:pPr>
+      <w:r>
+        <w:fldChar w:fldCharType="begin"/>
+      </w:r>
+      <w:r>
+        <w:instrText xml:space="preserve"> HYPERLINK "https://github.com/Tallround3r/PerfectTime/blob/master/documentation/useCases/addLocation/addLocation_useCase.md" </w:instrText>
+      </w:r>
+      <w:r>
+        <w:fldChar w:fldCharType="separate"/>
+      </w:r>
+      <w:r>
+        <w:rPr>
+          <w:rStyle w:val="Hyperlink"/>
+        </w:rPr>
+        <w:t>Add location</w:t>
+      </w:r>
+      <w:r>
+        <w:fldChar w:fldCharType="end"/>
+      </w:r>
+      <w:r>
+        <w:t>: Add new location</w:t>
+      </w:r>
+    </w:p>
+    <w:p>
+      <w:pPr>
+        <w:pStyle w:val="Listenabsatz"/>
+        <w:numPr>
+          <w:ilvl w:val="1"/>
+          <w:numId w:val="8"/>
+        </w:numPr>
+      </w:pPr>
+      <w:r>
+        <w:fldChar w:fldCharType="begin"/>
+      </w:r>
+      <w:r>
+        <w:instrText xml:space="preserve"> HYPERLINK "https://github.com/Tallround3r/PerfectTime/blob/master/documentation/useCases/editLocation/EditLocation_UseCase.md" </w:instrText>
+      </w:r>
+      <w:r>
+        <w:fldChar w:fldCharType="separate"/>
+      </w:r>
+      <w:r>
+        <w:rPr>
+          <w:rStyle w:val="Hyperlink"/>
+        </w:rPr>
+        <w:t>Edit location</w:t>
+      </w:r>
+      <w:r>
+        <w:fldChar w:fldCharType="end"/>
+      </w:r>
+      <w:r>
+        <w:t>: Edit existing location (add custom fields)</w:t>
+      </w:r>
+    </w:p>
+    <w:p>
+      <w:pPr>
+        <w:pStyle w:val="Listenabsatz"/>
+        <w:numPr>
+          <w:ilvl w:val="0"/>
+          <w:numId w:val="8"/>
+        </w:numPr>
+      </w:pPr>
+      <w:r>
+        <w:t>CRUD activities: Have several activities at a location.</w:t>
+      </w:r>
+    </w:p>
+    <w:p>
+      <w:pPr>
+        <w:pStyle w:val="Listenabsatz"/>
+        <w:numPr>
+          <w:ilvl w:val="1"/>
+          <w:numId w:val="8"/>
+        </w:numPr>
+      </w:pPr>
+      <w:r>
+        <w:fldChar w:fldCharType="begin"/>
+      </w:r>
+      <w:r>
+        <w:instrText xml:space="preserve"> HYPERLINK "https://github.com/Tallround3r/PerfectTime/blob/master/documentation/useCases/addActivity/add-activity-use-case.md" </w:instrText>
+      </w:r>
+      <w:r>
+        <w:fldChar w:fldCharType="separate"/>
+      </w:r>
+      <w:r>
+        <w:rPr>
+          <w:rStyle w:val="Hyperlink"/>
+        </w:rPr>
+        <w:t>Add activity</w:t>
+      </w:r>
+      <w:r>
+        <w:fldChar w:fldCharType="end"/>
+      </w:r>
+      <w:r>
+        <w:t>: Add a new activity</w:t>
+      </w:r>
+    </w:p>
+    <w:p>
+      <w:pPr>
+        <w:pStyle w:val="Listenabsatz"/>
+        <w:numPr>
+          <w:ilvl w:val="1"/>
+          <w:numId w:val="8"/>
+        </w:numPr>
+      </w:pPr>
+      <w:r>
+        <w:fldChar w:fldCharType="begin"/>
+      </w:r>
+      <w:r>
+        <w:instrText xml:space="preserve"> HYPERLINK "https://github.com/Tallround3r/PerfectTime/blob/master/documentation/useCases/editActivity/editActivity_useCase.md" </w:instrText>
+      </w:r>
+      <w:r>
+        <w:fldChar w:fldCharType="separate"/>
+      </w:r>
+      <w:r>
+        <w:rPr>
+          <w:rStyle w:val="Hyperlink"/>
+        </w:rPr>
+        <w:t>Edit activity</w:t>
+      </w:r>
+      <w:r>
+        <w:fldChar w:fldCharType="end"/>
+      </w:r>
+      <w:r>
+        <w:t>: Edit existing location (add custom fields)</w:t>
+      </w:r>
+    </w:p>
+    <w:p>
+      <w:pPr>
+        <w:pStyle w:val="Listenabsatz"/>
+        <w:numPr>
+          <w:ilvl w:val="0"/>
+          <w:numId w:val="8"/>
+        </w:numPr>
+      </w:pPr>
+      <w:r>
+        <w:fldChar w:fldCharType="begin"/>
+      </w:r>
+      <w:r>
+        <w:instrText xml:space="preserve"> HYPERLINK "https://github.com/Tallround3r/PerfectTime/blob/master/documentation/useCases/register/register_useCase.md" </w:instrText>
+      </w:r>
+      <w:r>
+        <w:fldChar w:fldCharType="separate"/>
+      </w:r>
+      <w:r>
+        <w:rPr>
+          <w:rStyle w:val="Hyperlink"/>
+        </w:rPr>
+        <w:t>Register / Login</w:t>
+      </w:r>
+      <w:r>
+        <w:fldChar w:fldCharType="end"/>
+      </w:r>
+      <w:r>
+        <w:t>: Allows User to create an account and log in.</w:t>
+      </w:r>
+    </w:p>
+    <w:p>
+      <w:pPr>
+        <w:pStyle w:val="Listenabsatz"/>
+        <w:numPr>
+          <w:ilvl w:val="0"/>
+          <w:numId w:val="8"/>
+        </w:numPr>
+      </w:pPr>
+      <w:r>
+        <w:fldChar w:fldCharType="begin"/>
+      </w:r>
+      <w:r>
+        <w:instrText xml:space="preserve"> HYPERLINK "https://github.com/Tallround3r/PerfectTime/blob/master/documentation/useCases/RUDaccount/RUD_account.md" </w:instrText>
+      </w:r>
+      <w:r>
+        <w:fldChar w:fldCharType="separate"/>
+      </w:r>
+      <w:r>
+        <w:rPr>
+          <w:rStyle w:val="Hyperlink"/>
+        </w:rPr>
+        <w:t>User Management</w:t>
+      </w:r>
+      <w:r>
+        <w:fldChar w:fldCharType="end"/>
+      </w:r>
+      <w:r>
+        <w:t>: A user can edit his account and own a or be member of a trip.</w:t>
+      </w:r>
+    </w:p>
+    <w:p>
+      <w:pPr>
+        <w:pStyle w:val="Listenabsatz"/>
+        <w:numPr>
+          <w:ilvl w:val="0"/>
+          <w:numId w:val="8"/>
+        </w:numPr>
+      </w:pPr>
+      <w:r>
+        <w:fldChar w:fldCharType="begin"/>
+      </w:r>
+      <w:r>
+        <w:instrText xml:space="preserve"> HYPERLINK "https://github.com/Tallround3r/PerfectTime/blob/master/documentation/useCases/exportTrips/exportTrip_UseCase.md" </w:instrText>
+      </w:r>
+      <w:r>
+        <w:fldChar w:fldCharType="separate"/>
+      </w:r>
+      <w:r>
+        <w:rPr>
+          <w:rStyle w:val="Hyperlink"/>
+        </w:rPr>
+        <w:t>Export Trip</w:t>
+      </w:r>
+      <w:r>
+        <w:fldChar w:fldCharType="end"/>
+      </w:r>
+      <w:r>
+        <w:t>: The user can export and save the trip data.</w:t>
+      </w:r>
+    </w:p>
+    <w:p>
+      <w:pPr>
+        <w:pStyle w:val="Listenabsatz"/>
+        <w:numPr>
+          <w:ilvl w:val="0"/>
+          <w:numId w:val="8"/>
+        </w:numPr>
+      </w:pPr>
+      <w:r>
+        <w:fldChar w:fldCharType="begin"/>
+      </w:r>
+      <w:r>
+        <w:instrText xml:space="preserve"> HYPERLINK "https://github.com/Tallround3r/PerfectTime/blob/master/documentation/useCases/copyTrip/copyTrip_UseCase.md" </w:instrText>
+      </w:r>
+      <w:r>
+        <w:fldChar w:fldCharType="separate"/>
+      </w:r>
+      <w:r>
+        <w:rPr>
+          <w:rStyle w:val="Hyperlink"/>
+        </w:rPr>
+        <w:t>Copy Trip</w:t>
+      </w:r>
+      <w:r>
+        <w:fldChar w:fldCharType="end"/>
+      </w:r>
+      <w:r>
+        <w:t>: The user can copy a (public) trip into a new own trip.</w:t>
+      </w:r>
+      <w:bookmarkStart w:id="12" w:name="_GoBack"/>
+      <w:bookmarkEnd w:id="12"/>
+    </w:p>
+    <w:p/>
     <w:p>
       <w:pPr>
         <w:pStyle w:val="Textkrper"/>
       </w:pPr>
-      <w:r>
-        <w:t xml:space="preserve">The basic functions will also provide a series </w:t>
-      </w:r>
-      <w:r>
-        <w:t>of statistics.</w:t>
-      </w:r>
-      <w:r>
-        <w:t xml:space="preserve"> The user can see the budget, the expenses calculated, the km driven (per day)</w:t>
-      </w:r>
-      <w:r>
-        <w:t xml:space="preserve"> and the duration of the trip.</w:t>
-      </w:r>
-    </w:p>
-    <w:p>
-      <w:pPr>
-        <w:pStyle w:val="Textkrper"/>
-      </w:pPr>
-      <w:r>
-        <w:t xml:space="preserve">The last core function is to turn a trip into </w:t>
-      </w:r>
-      <w:r>
-        <w:t xml:space="preserve">a travel blog. Using the planning </w:t>
-      </w:r>
-      <w:r>
-        <w:t>layout,</w:t>
-      </w:r>
-      <w:r>
-        <w:t xml:space="preserve"> </w:t>
-      </w:r>
-      <w:r>
-        <w:t>the user can insert pictures, text and videos</w:t>
-      </w:r>
-      <w:r>
-        <w:t xml:space="preserve"> into each location / activity page.</w:t>
-      </w:r>
-    </w:p>
-    <w:p>
-      <w:pPr>
-        <w:pStyle w:val="berschrift3"/>
-      </w:pPr>
-      <w:bookmarkStart w:id="11" w:name="_Toc529633720"/>
-      <w:r>
-        <w:t>&lt;Account&gt;</w:t>
-      </w:r>
-      <w:bookmarkEnd w:id="11"/>
-    </w:p>
-    <w:p>
-      <w:pPr>
-        <w:pStyle w:val="Textkrper"/>
-      </w:pPr>
-      <w:r>
-        <w:t xml:space="preserve">The application provides a user </w:t>
-      </w:r>
-      <w:r>
-        <w:t>management</w:t>
-      </w:r>
-      <w:r>
-        <w:t>. Any user can become a registered user by filling out the registry form and</w:t>
-      </w:r>
-      <w:r>
-        <w:t xml:space="preserve"> responding to the confirmation email. </w:t>
-      </w:r>
-      <w:r>
-        <w:t xml:space="preserve">A registered user can </w:t>
-      </w:r>
-      <w:r>
-        <w:t>log into the application</w:t>
-      </w:r>
-      <w:r>
-        <w:t xml:space="preserve">. </w:t>
-      </w:r>
-      <w:r>
-        <w:t xml:space="preserve">The user can manage his/her account (change password, </w:t>
-      </w:r>
-      <w:r>
-        <w:t xml:space="preserve">change email, change user name). He or she can use the CRUD functions. </w:t>
-      </w:r>
-    </w:p>
-    <w:p>
-      <w:pPr>
-        <w:pStyle w:val="Textkrper"/>
-      </w:pPr>
-      <w:r>
-        <w:t>The registered users can also chat with each other within a travel community</w:t>
-      </w:r>
-      <w:r>
-        <w:t xml:space="preserve"> (all contributors to a trip)</w:t>
-      </w:r>
-      <w:r>
-        <w:t>.</w:t>
-      </w:r>
-      <w:r>
-        <w:t xml:space="preserve"> The owner of a trip can invite other registered users to become members of the trip.</w:t>
-      </w:r>
-    </w:p>
-    <w:p>
-      <w:pPr>
-        <w:pStyle w:val="berschrift3"/>
-      </w:pPr>
-      <w:bookmarkStart w:id="12" w:name="_Toc529633721"/>
-      <w:r>
-        <w:t>&lt;CRUD&gt;</w:t>
-      </w:r>
-      <w:bookmarkEnd w:id="12"/>
-    </w:p>
-    <w:p>
-      <w:pPr>
-        <w:pStyle w:val="Textkrper"/>
-      </w:pPr>
-      <w:r>
-        <w:t xml:space="preserve">Any registered users </w:t>
-      </w:r>
-      <w:r>
-        <w:t xml:space="preserve">can create a trip / travel for him-/herself. The owner of a trip can also </w:t>
-      </w:r>
-      <w:r>
-        <w:t xml:space="preserve">delete the trip. </w:t>
-      </w:r>
-      <w:r>
-        <w:t xml:space="preserve">The owner of a trip can also edit a trip. He or she can </w:t>
-      </w:r>
-      <w:r>
-        <w:t>make a trip public or private and enable the blog function.</w:t>
-      </w:r>
-      <w:r>
-        <w:t xml:space="preserve"> For a future version of Perfect Time, it is planned to allow custom fields for each individual trip / location / activity. The user will be able to define these fields in the edit menu of the item. The add menu will only contain the standardized fields.</w:t>
-      </w:r>
-    </w:p>
-    <w:p>
-      <w:pPr>
-        <w:pStyle w:val="Textkrper"/>
-      </w:pPr>
-      <w:r>
-        <w:t xml:space="preserve">Any trip members can edit the information contained in a trip. </w:t>
-      </w:r>
-      <w:r>
-        <w:t>They can add meta data (i.e. budget, time frame,</w:t>
-      </w:r>
-      <w:r>
-        <w:t xml:space="preserve"> country,</w:t>
-      </w:r>
-      <w:r>
-        <w:t xml:space="preserve"> </w:t>
-      </w:r>
-      <w:r>
-        <w:t xml:space="preserve">etc.). </w:t>
-      </w:r>
-      <w:r>
-        <w:t xml:space="preserve">They can add locations </w:t>
-      </w:r>
-      <w:r>
-        <w:t>to the trip and edit the information of the location (place, date, costs, etc.)</w:t>
-      </w:r>
-      <w:r>
-        <w:t>. They can also add activities to the locations.</w:t>
-      </w:r>
     </w:p>
     <w:p>
       <w:pPr>
@@ -4933,7 +5282,6 @@
       </w:pPr>
       <w:bookmarkStart w:id="13" w:name="_Toc529633722"/>
       <w:r>
-        <w:lastRenderedPageBreak/>
         <w:t>Usability</w:t>
       </w:r>
       <w:bookmarkEnd w:id="13"/>
@@ -5263,6 +5611,7 @@
       </w:pPr>
       <w:bookmarkStart w:id="25" w:name="_Toc529633734"/>
       <w:r>
+        <w:lastRenderedPageBreak/>
         <w:t>Supportability</w:t>
       </w:r>
       <w:bookmarkEnd w:id="25"/>
@@ -5388,7 +5737,6 @@
       </w:pPr>
       <w:bookmarkStart w:id="30" w:name="_Toc529633739"/>
       <w:r>
-        <w:lastRenderedPageBreak/>
         <w:t>&lt;</w:t>
       </w:r>
       <w:r>
@@ -5699,6 +6047,7 @@
       </w:pPr>
       <w:bookmarkStart w:id="41" w:name="_Toc529633750"/>
       <w:r>
+        <w:lastRenderedPageBreak/>
         <w:t>Supporting Information</w:t>
       </w:r>
       <w:bookmarkEnd w:id="41"/>
@@ -5738,7 +6087,7 @@
                     </pic:cNvPicPr>
                   </pic:nvPicPr>
                   <pic:blipFill>
-                    <a:blip r:embed="rId16">
+                    <a:blip r:embed="rId17">
                       <a:extLst>
                         <a:ext uri="{28A0092B-C50C-407E-A947-70E740481C1C}">
                           <a14:useLocalDpi xmlns:a14="http://schemas.microsoft.com/office/drawing/2010/main" val="0"/>
@@ -5771,10 +6120,10 @@
       </w:r>
     </w:p>
     <w:sectPr>
-      <w:headerReference w:type="default" r:id="rId17"/>
-      <w:footerReference w:type="default" r:id="rId18"/>
-      <w:headerReference w:type="first" r:id="rId19"/>
-      <w:footerReference w:type="first" r:id="rId20"/>
+      <w:headerReference w:type="default" r:id="rId18"/>
+      <w:footerReference w:type="default" r:id="rId19"/>
+      <w:headerReference w:type="first" r:id="rId20"/>
+      <w:footerReference w:type="first" r:id="rId21"/>
       <w:pgSz w:w="12240" w:h="15840" w:code="1"/>
       <w:pgMar w:top="1440" w:right="1440" w:bottom="1440" w:left="1440" w:header="720" w:footer="720" w:gutter="0"/>
       <w:cols w:space="720"/>
@@ -5904,11 +6253,21 @@
           <w:r>
             <w:sym w:font="Symbol" w:char="F0D3"/>
           </w:r>
-          <w:fldSimple w:instr=" DOCPROPERTY &quot;Company&quot;  \* MERGEFORMAT ">
-            <w:r>
-              <w:t>Perfect Time</w:t>
-            </w:r>
-          </w:fldSimple>
+          <w:r>
+            <w:fldChar w:fldCharType="begin"/>
+          </w:r>
+          <w:r>
+            <w:instrText xml:space="preserve"> DOCPROPERTY "Company"  \* MERGEFORMAT </w:instrText>
+          </w:r>
+          <w:r>
+            <w:fldChar w:fldCharType="separate"/>
+          </w:r>
+          <w:r>
+            <w:t>Perfect Time</w:t>
+          </w:r>
+          <w:r>
+            <w:fldChar w:fldCharType="end"/>
+          </w:r>
           <w:r>
             <w:t xml:space="preserve">, </w:t>
           </w:r>
@@ -6144,11 +6503,21 @@
           <w:tcW w:w="6379" w:type="dxa"/>
         </w:tcPr>
         <w:p>
-          <w:fldSimple w:instr=" SUBJECT  \* MERGEFORMAT ">
-            <w:r>
-              <w:t>Perfect Time - Plan your trip</w:t>
-            </w:r>
-          </w:fldSimple>
+          <w:r>
+            <w:fldChar w:fldCharType="begin"/>
+          </w:r>
+          <w:r>
+            <w:instrText xml:space="preserve"> SUBJECT  \* MERGEFORMAT </w:instrText>
+          </w:r>
+          <w:r>
+            <w:fldChar w:fldCharType="separate"/>
+          </w:r>
+          <w:r>
+            <w:t>Perfect Time - Plan your trip</w:t>
+          </w:r>
+          <w:r>
+            <w:fldChar w:fldCharType="end"/>
+          </w:r>
         </w:p>
       </w:tc>
       <w:tc>
@@ -6181,11 +6550,21 @@
           <w:tcW w:w="6379" w:type="dxa"/>
         </w:tcPr>
         <w:p>
-          <w:fldSimple w:instr=" TITLE  \* MERGEFORMAT ">
-            <w:r>
-              <w:t>Software Requirements Specification</w:t>
-            </w:r>
-          </w:fldSimple>
+          <w:r>
+            <w:fldChar w:fldCharType="begin"/>
+          </w:r>
+          <w:r>
+            <w:instrText xml:space="preserve"> TITLE  \* MERGEFORMAT </w:instrText>
+          </w:r>
+          <w:r>
+            <w:fldChar w:fldCharType="separate"/>
+          </w:r>
+          <w:r>
+            <w:t>Software Requirements Specification</w:t>
+          </w:r>
+          <w:r>
+            <w:fldChar w:fldCharType="end"/>
+          </w:r>
         </w:p>
       </w:tc>
       <w:tc>
@@ -6205,7 +6584,7 @@
                 <w:docPart w:val="D9A2124675CC4A18870CF3AE2708B925"/>
               </w:placeholder>
               <w:dataBinding w:prefixMappings="xmlns:ns0='http://schemas.microsoft.com/office/2006/coverPageProps' " w:xpath="/ns0:CoverPageProperties[1]/ns0:PublishDate[1]" w:storeItemID="{55AF091B-3C7A-41E3-B477-F2FDAA23CFDA}"/>
-              <w:date w:fullDate="2019-04-15T00:00:00Z">
+              <w:date w:fullDate="2019-04-17T00:00:00Z">
                 <w:dateFormat w:val="dd.MM.yyyy"/>
                 <w:lid w:val="de-DE"/>
                 <w:storeMappedDataAs w:val="dateTime"/>
@@ -6218,7 +6597,7 @@
                 <w:rPr>
                   <w:lang w:val="de-DE"/>
                 </w:rPr>
-                <w:t>15.04.2019</w:t>
+                <w:t>17.04.2019</w:t>
               </w:r>
             </w:sdtContent>
           </w:sdt>
@@ -6586,6 +6965,231 @@
     </w:lvl>
   </w:abstractNum>
   <w:abstractNum w:abstractNumId="3" w15:restartNumberingAfterBreak="0">
+    <w:nsid w:val="3C000692"/>
+    <w:multiLevelType w:val="hybridMultilevel"/>
+    <w:tmpl w:val="7FE2898E"/>
+    <w:lvl w:ilvl="0" w:tplc="04090003">
+      <w:start w:val="1"/>
+      <w:numFmt w:val="bullet"/>
+      <w:lvlText w:val="o"/>
+      <w:lvlJc w:val="left"/>
+      <w:pPr>
+        <w:ind w:left="720" w:hanging="360"/>
+      </w:pPr>
+      <w:rPr>
+        <w:rFonts w:ascii="Courier New" w:hAnsi="Courier New" w:cs="Courier New" w:hint="default"/>
+      </w:rPr>
+    </w:lvl>
+    <w:lvl w:ilvl="1" w:tplc="04090003" w:tentative="1">
+      <w:start w:val="1"/>
+      <w:numFmt w:val="bullet"/>
+      <w:lvlText w:val="o"/>
+      <w:lvlJc w:val="left"/>
+      <w:pPr>
+        <w:ind w:left="1440" w:hanging="360"/>
+      </w:pPr>
+      <w:rPr>
+        <w:rFonts w:ascii="Courier New" w:hAnsi="Courier New" w:cs="Courier New" w:hint="default"/>
+      </w:rPr>
+    </w:lvl>
+    <w:lvl w:ilvl="2" w:tplc="04090005" w:tentative="1">
+      <w:start w:val="1"/>
+      <w:numFmt w:val="bullet"/>
+      <w:lvlText w:val=""/>
+      <w:lvlJc w:val="left"/>
+      <w:pPr>
+        <w:ind w:left="2160" w:hanging="360"/>
+      </w:pPr>
+      <w:rPr>
+        <w:rFonts w:ascii="Wingdings" w:hAnsi="Wingdings" w:hint="default"/>
+      </w:rPr>
+    </w:lvl>
+    <w:lvl w:ilvl="3" w:tplc="04090001" w:tentative="1">
+      <w:start w:val="1"/>
+      <w:numFmt w:val="bullet"/>
+      <w:lvlText w:val=""/>
+      <w:lvlJc w:val="left"/>
+      <w:pPr>
+        <w:ind w:left="2880" w:hanging="360"/>
+      </w:pPr>
+      <w:rPr>
+        <w:rFonts w:ascii="Symbol" w:hAnsi="Symbol" w:hint="default"/>
+      </w:rPr>
+    </w:lvl>
+    <w:lvl w:ilvl="4" w:tplc="04090003" w:tentative="1">
+      <w:start w:val="1"/>
+      <w:numFmt w:val="bullet"/>
+      <w:lvlText w:val="o"/>
+      <w:lvlJc w:val="left"/>
+      <w:pPr>
+        <w:ind w:left="3600" w:hanging="360"/>
+      </w:pPr>
+      <w:rPr>
+        <w:rFonts w:ascii="Courier New" w:hAnsi="Courier New" w:cs="Courier New" w:hint="default"/>
+      </w:rPr>
+    </w:lvl>
+    <w:lvl w:ilvl="5" w:tplc="04090005" w:tentative="1">
+      <w:start w:val="1"/>
+      <w:numFmt w:val="bullet"/>
+      <w:lvlText w:val=""/>
+      <w:lvlJc w:val="left"/>
+      <w:pPr>
+        <w:ind w:left="4320" w:hanging="360"/>
+      </w:pPr>
+      <w:rPr>
+        <w:rFonts w:ascii="Wingdings" w:hAnsi="Wingdings" w:hint="default"/>
+      </w:rPr>
+    </w:lvl>
+    <w:lvl w:ilvl="6" w:tplc="04090001" w:tentative="1">
+      <w:start w:val="1"/>
+      <w:numFmt w:val="bullet"/>
+      <w:lvlText w:val=""/>
+      <w:lvlJc w:val="left"/>
+      <w:pPr>
+        <w:ind w:left="5040" w:hanging="360"/>
+      </w:pPr>
+      <w:rPr>
+        <w:rFonts w:ascii="Symbol" w:hAnsi="Symbol" w:hint="default"/>
+      </w:rPr>
+    </w:lvl>
+    <w:lvl w:ilvl="7" w:tplc="04090003" w:tentative="1">
+      <w:start w:val="1"/>
+      <w:numFmt w:val="bullet"/>
+      <w:lvlText w:val="o"/>
+      <w:lvlJc w:val="left"/>
+      <w:pPr>
+        <w:ind w:left="5760" w:hanging="360"/>
+      </w:pPr>
+      <w:rPr>
+        <w:rFonts w:ascii="Courier New" w:hAnsi="Courier New" w:cs="Courier New" w:hint="default"/>
+      </w:rPr>
+    </w:lvl>
+    <w:lvl w:ilvl="8" w:tplc="04090005" w:tentative="1">
+      <w:start w:val="1"/>
+      <w:numFmt w:val="bullet"/>
+      <w:lvlText w:val=""/>
+      <w:lvlJc w:val="left"/>
+      <w:pPr>
+        <w:ind w:left="6480" w:hanging="360"/>
+      </w:pPr>
+      <w:rPr>
+        <w:rFonts w:ascii="Wingdings" w:hAnsi="Wingdings" w:hint="default"/>
+      </w:rPr>
+    </w:lvl>
+  </w:abstractNum>
+  <w:abstractNum w:abstractNumId="4" w15:restartNumberingAfterBreak="0">
+    <w:nsid w:val="3EB862C2"/>
+    <w:multiLevelType w:val="hybridMultilevel"/>
+    <w:tmpl w:val="FC723D18"/>
+    <w:lvl w:ilvl="0" w:tplc="8DA8EE88">
+      <w:numFmt w:val="bullet"/>
+      <w:lvlText w:val="-"/>
+      <w:lvlJc w:val="left"/>
+      <w:pPr>
+        <w:ind w:left="720" w:hanging="360"/>
+      </w:pPr>
+      <w:rPr>
+        <w:rFonts w:ascii="Times New Roman" w:eastAsia="Times New Roman" w:hAnsi="Times New Roman" w:cs="Times New Roman" w:hint="default"/>
+      </w:rPr>
+    </w:lvl>
+    <w:lvl w:ilvl="1" w:tplc="04090003">
+      <w:start w:val="1"/>
+      <w:numFmt w:val="bullet"/>
+      <w:lvlText w:val="o"/>
+      <w:lvlJc w:val="left"/>
+      <w:pPr>
+        <w:ind w:left="1440" w:hanging="360"/>
+      </w:pPr>
+      <w:rPr>
+        <w:rFonts w:ascii="Courier New" w:hAnsi="Courier New" w:cs="Courier New" w:hint="default"/>
+      </w:rPr>
+    </w:lvl>
+    <w:lvl w:ilvl="2" w:tplc="04090005" w:tentative="1">
+      <w:start w:val="1"/>
+      <w:numFmt w:val="bullet"/>
+      <w:lvlText w:val=""/>
+      <w:lvlJc w:val="left"/>
+      <w:pPr>
+        <w:ind w:left="2160" w:hanging="360"/>
+      </w:pPr>
+      <w:rPr>
+        <w:rFonts w:ascii="Wingdings" w:hAnsi="Wingdings" w:hint="default"/>
+      </w:rPr>
+    </w:lvl>
+    <w:lvl w:ilvl="3" w:tplc="04090001" w:tentative="1">
+      <w:start w:val="1"/>
+      <w:numFmt w:val="bullet"/>
+      <w:lvlText w:val=""/>
+      <w:lvlJc w:val="left"/>
+      <w:pPr>
+        <w:ind w:left="2880" w:hanging="360"/>
+      </w:pPr>
+      <w:rPr>
+        <w:rFonts w:ascii="Symbol" w:hAnsi="Symbol" w:hint="default"/>
+      </w:rPr>
+    </w:lvl>
+    <w:lvl w:ilvl="4" w:tplc="04090003" w:tentative="1">
+      <w:start w:val="1"/>
+      <w:numFmt w:val="bullet"/>
+      <w:lvlText w:val="o"/>
+      <w:lvlJc w:val="left"/>
+      <w:pPr>
+        <w:ind w:left="3600" w:hanging="360"/>
+      </w:pPr>
+      <w:rPr>
+        <w:rFonts w:ascii="Courier New" w:hAnsi="Courier New" w:cs="Courier New" w:hint="default"/>
+      </w:rPr>
+    </w:lvl>
+    <w:lvl w:ilvl="5" w:tplc="04090005" w:tentative="1">
+      <w:start w:val="1"/>
+      <w:numFmt w:val="bullet"/>
+      <w:lvlText w:val=""/>
+      <w:lvlJc w:val="left"/>
+      <w:pPr>
+        <w:ind w:left="4320" w:hanging="360"/>
+      </w:pPr>
+      <w:rPr>
+        <w:rFonts w:ascii="Wingdings" w:hAnsi="Wingdings" w:hint="default"/>
+      </w:rPr>
+    </w:lvl>
+    <w:lvl w:ilvl="6" w:tplc="04090001" w:tentative="1">
+      <w:start w:val="1"/>
+      <w:numFmt w:val="bullet"/>
+      <w:lvlText w:val=""/>
+      <w:lvlJc w:val="left"/>
+      <w:pPr>
+        <w:ind w:left="5040" w:hanging="360"/>
+      </w:pPr>
+      <w:rPr>
+        <w:rFonts w:ascii="Symbol" w:hAnsi="Symbol" w:hint="default"/>
+      </w:rPr>
+    </w:lvl>
+    <w:lvl w:ilvl="7" w:tplc="04090003" w:tentative="1">
+      <w:start w:val="1"/>
+      <w:numFmt w:val="bullet"/>
+      <w:lvlText w:val="o"/>
+      <w:lvlJc w:val="left"/>
+      <w:pPr>
+        <w:ind w:left="5760" w:hanging="360"/>
+      </w:pPr>
+      <w:rPr>
+        <w:rFonts w:ascii="Courier New" w:hAnsi="Courier New" w:cs="Courier New" w:hint="default"/>
+      </w:rPr>
+    </w:lvl>
+    <w:lvl w:ilvl="8" w:tplc="04090005" w:tentative="1">
+      <w:start w:val="1"/>
+      <w:numFmt w:val="bullet"/>
+      <w:lvlText w:val=""/>
+      <w:lvlJc w:val="left"/>
+      <w:pPr>
+        <w:ind w:left="6480" w:hanging="360"/>
+      </w:pPr>
+      <w:rPr>
+        <w:rFonts w:ascii="Wingdings" w:hAnsi="Wingdings" w:hint="default"/>
+      </w:rPr>
+    </w:lvl>
+  </w:abstractNum>
+  <w:abstractNum w:abstractNumId="5" w15:restartNumberingAfterBreak="0">
     <w:nsid w:val="40745A96"/>
     <w:multiLevelType w:val="hybridMultilevel"/>
     <w:tmpl w:val="F1D879E6"/>
@@ -6725,7 +7329,7 @@
       </w:rPr>
     </w:lvl>
   </w:abstractNum>
-  <w:abstractNum w:abstractNumId="4" w15:restartNumberingAfterBreak="0">
+  <w:abstractNum w:abstractNumId="6" w15:restartNumberingAfterBreak="0">
     <w:nsid w:val="40EC6812"/>
     <w:multiLevelType w:val="hybridMultilevel"/>
     <w:tmpl w:val="744284B2"/>
@@ -6865,7 +7469,120 @@
       </w:rPr>
     </w:lvl>
   </w:abstractNum>
-  <w:abstractNum w:abstractNumId="5" w15:restartNumberingAfterBreak="0">
+  <w:abstractNum w:abstractNumId="7" w15:restartNumberingAfterBreak="0">
+    <w:nsid w:val="44A10DE0"/>
+    <w:multiLevelType w:val="hybridMultilevel"/>
+    <w:tmpl w:val="F3D0FDF2"/>
+    <w:lvl w:ilvl="0" w:tplc="04090001">
+      <w:start w:val="1"/>
+      <w:numFmt w:val="bullet"/>
+      <w:lvlText w:val=""/>
+      <w:lvlJc w:val="left"/>
+      <w:pPr>
+        <w:ind w:left="720" w:hanging="360"/>
+      </w:pPr>
+      <w:rPr>
+        <w:rFonts w:ascii="Symbol" w:hAnsi="Symbol" w:hint="default"/>
+      </w:rPr>
+    </w:lvl>
+    <w:lvl w:ilvl="1" w:tplc="04090003" w:tentative="1">
+      <w:start w:val="1"/>
+      <w:numFmt w:val="bullet"/>
+      <w:lvlText w:val="o"/>
+      <w:lvlJc w:val="left"/>
+      <w:pPr>
+        <w:ind w:left="1440" w:hanging="360"/>
+      </w:pPr>
+      <w:rPr>
+        <w:rFonts w:ascii="Courier New" w:hAnsi="Courier New" w:cs="Courier New" w:hint="default"/>
+      </w:rPr>
+    </w:lvl>
+    <w:lvl w:ilvl="2" w:tplc="04090005" w:tentative="1">
+      <w:start w:val="1"/>
+      <w:numFmt w:val="bullet"/>
+      <w:lvlText w:val=""/>
+      <w:lvlJc w:val="left"/>
+      <w:pPr>
+        <w:ind w:left="2160" w:hanging="360"/>
+      </w:pPr>
+      <w:rPr>
+        <w:rFonts w:ascii="Wingdings" w:hAnsi="Wingdings" w:hint="default"/>
+      </w:rPr>
+    </w:lvl>
+    <w:lvl w:ilvl="3" w:tplc="04090001" w:tentative="1">
+      <w:start w:val="1"/>
+      <w:numFmt w:val="bullet"/>
+      <w:lvlText w:val=""/>
+      <w:lvlJc w:val="left"/>
+      <w:pPr>
+        <w:ind w:left="2880" w:hanging="360"/>
+      </w:pPr>
+      <w:rPr>
+        <w:rFonts w:ascii="Symbol" w:hAnsi="Symbol" w:hint="default"/>
+      </w:rPr>
+    </w:lvl>
+    <w:lvl w:ilvl="4" w:tplc="04090003" w:tentative="1">
+      <w:start w:val="1"/>
+      <w:numFmt w:val="bullet"/>
+      <w:lvlText w:val="o"/>
+      <w:lvlJc w:val="left"/>
+      <w:pPr>
+        <w:ind w:left="3600" w:hanging="360"/>
+      </w:pPr>
+      <w:rPr>
+        <w:rFonts w:ascii="Courier New" w:hAnsi="Courier New" w:cs="Courier New" w:hint="default"/>
+      </w:rPr>
+    </w:lvl>
+    <w:lvl w:ilvl="5" w:tplc="04090005" w:tentative="1">
+      <w:start w:val="1"/>
+      <w:numFmt w:val="bullet"/>
+      <w:lvlText w:val=""/>
+      <w:lvlJc w:val="left"/>
+      <w:pPr>
+        <w:ind w:left="4320" w:hanging="360"/>
+      </w:pPr>
+      <w:rPr>
+        <w:rFonts w:ascii="Wingdings" w:hAnsi="Wingdings" w:hint="default"/>
+      </w:rPr>
+    </w:lvl>
+    <w:lvl w:ilvl="6" w:tplc="04090001" w:tentative="1">
+      <w:start w:val="1"/>
+      <w:numFmt w:val="bullet"/>
+      <w:lvlText w:val=""/>
+      <w:lvlJc w:val="left"/>
+      <w:pPr>
+        <w:ind w:left="5040" w:hanging="360"/>
+      </w:pPr>
+      <w:rPr>
+        <w:rFonts w:ascii="Symbol" w:hAnsi="Symbol" w:hint="default"/>
+      </w:rPr>
+    </w:lvl>
+    <w:lvl w:ilvl="7" w:tplc="04090003" w:tentative="1">
+      <w:start w:val="1"/>
+      <w:numFmt w:val="bullet"/>
+      <w:lvlText w:val="o"/>
+      <w:lvlJc w:val="left"/>
+      <w:pPr>
+        <w:ind w:left="5760" w:hanging="360"/>
+      </w:pPr>
+      <w:rPr>
+        <w:rFonts w:ascii="Courier New" w:hAnsi="Courier New" w:cs="Courier New" w:hint="default"/>
+      </w:rPr>
+    </w:lvl>
+    <w:lvl w:ilvl="8" w:tplc="04090005" w:tentative="1">
+      <w:start w:val="1"/>
+      <w:numFmt w:val="bullet"/>
+      <w:lvlText w:val=""/>
+      <w:lvlJc w:val="left"/>
+      <w:pPr>
+        <w:ind w:left="6480" w:hanging="360"/>
+      </w:pPr>
+      <w:rPr>
+        <w:rFonts w:ascii="Wingdings" w:hAnsi="Wingdings" w:hint="default"/>
+      </w:rPr>
+    </w:lvl>
+  </w:abstractNum>
+  <w:abstractNum w:abstractNumId="8" w15:restartNumberingAfterBreak="0">
     <w:nsid w:val="7C285540"/>
     <w:multiLevelType w:val="hybridMultilevel"/>
     <w:tmpl w:val="70C83E90"/>
@@ -7009,19 +7726,28 @@
     <w:abstractNumId w:val="0"/>
   </w:num>
   <w:num w:numId="2">
-    <w:abstractNumId w:val="4"/>
+    <w:abstractNumId w:val="6"/>
   </w:num>
   <w:num w:numId="3">
-    <w:abstractNumId w:val="5"/>
+    <w:abstractNumId w:val="8"/>
   </w:num>
   <w:num w:numId="4">
-    <w:abstractNumId w:val="3"/>
+    <w:abstractNumId w:val="5"/>
   </w:num>
   <w:num w:numId="5">
     <w:abstractNumId w:val="2"/>
   </w:num>
   <w:num w:numId="6">
     <w:abstractNumId w:val="1"/>
+  </w:num>
+  <w:num w:numId="7">
+    <w:abstractNumId w:val="7"/>
+  </w:num>
+  <w:num w:numId="8">
+    <w:abstractNumId w:val="4"/>
+  </w:num>
+  <w:num w:numId="9">
+    <w:abstractNumId w:val="3"/>
   </w:num>
   <w:numIdMacAtCleanup w:val="5"/>
 </w:numbering>
@@ -7040,15 +7766,15 @@
   </w:docDefaults>
   <w:latentStyles w:defLockedState="0" w:defUIPriority="99" w:defSemiHidden="0" w:defUnhideWhenUsed="0" w:defQFormat="0" w:count="376">
     <w:lsdException w:name="Normal" w:uiPriority="0" w:qFormat="1"/>
-    <w:lsdException w:name="heading 1" w:uiPriority="9" w:qFormat="1"/>
-    <w:lsdException w:name="heading 2" w:uiPriority="9" w:qFormat="1"/>
-    <w:lsdException w:name="heading 3" w:uiPriority="9" w:qFormat="1"/>
-    <w:lsdException w:name="heading 4" w:uiPriority="9" w:qFormat="1"/>
-    <w:lsdException w:name="heading 5" w:uiPriority="9" w:qFormat="1"/>
-    <w:lsdException w:name="heading 6" w:uiPriority="9" w:qFormat="1"/>
-    <w:lsdException w:name="heading 7" w:uiPriority="9" w:qFormat="1"/>
-    <w:lsdException w:name="heading 8" w:uiPriority="9" w:qFormat="1"/>
-    <w:lsdException w:name="heading 9" w:uiPriority="9" w:qFormat="1"/>
+    <w:lsdException w:name="heading 1" w:uiPriority="0" w:qFormat="1"/>
+    <w:lsdException w:name="heading 2" w:uiPriority="0" w:qFormat="1"/>
+    <w:lsdException w:name="heading 3" w:uiPriority="0" w:qFormat="1"/>
+    <w:lsdException w:name="heading 4" w:uiPriority="0" w:qFormat="1"/>
+    <w:lsdException w:name="heading 5" w:uiPriority="0" w:qFormat="1"/>
+    <w:lsdException w:name="heading 6" w:uiPriority="0" w:qFormat="1"/>
+    <w:lsdException w:name="heading 7" w:uiPriority="0" w:qFormat="1"/>
+    <w:lsdException w:name="heading 8" w:uiPriority="0" w:qFormat="1"/>
+    <w:lsdException w:name="heading 9" w:uiPriority="0" w:qFormat="1"/>
     <w:lsdException w:name="index 1" w:semiHidden="1" w:unhideWhenUsed="1"/>
     <w:lsdException w:name="index 2" w:semiHidden="1" w:unhideWhenUsed="1"/>
     <w:lsdException w:name="index 3" w:semiHidden="1" w:unhideWhenUsed="1"/>
@@ -7462,6 +8188,7 @@
     <w:name w:val="heading 3"/>
     <w:basedOn w:val="berschrift1"/>
     <w:next w:val="Standard"/>
+    <w:link w:val="berschrift3Zchn"/>
     <w:qFormat/>
     <w:pPr>
       <w:numPr>
@@ -8000,6 +8727,27 @@
       <w:shd w:val="clear" w:color="auto" w:fill="E1DFDD"/>
     </w:rPr>
   </w:style>
+  <w:style w:type="character" w:customStyle="1" w:styleId="berschrift3Zchn">
+    <w:name w:val="Überschrift 3 Zchn"/>
+    <w:basedOn w:val="Absatz-Standardschriftart"/>
+    <w:link w:val="berschrift3"/>
+    <w:rsid w:val="006302CF"/>
+    <w:rPr>
+      <w:rFonts w:ascii="Arial" w:hAnsi="Arial"/>
+      <w:i/>
+    </w:rPr>
+  </w:style>
+  <w:style w:type="paragraph" w:styleId="Listenabsatz">
+    <w:name w:val="List Paragraph"/>
+    <w:basedOn w:val="Standard"/>
+    <w:uiPriority w:val="34"/>
+    <w:qFormat/>
+    <w:rsid w:val="00DC703E"/>
+    <w:pPr>
+      <w:ind w:left="720"/>
+      <w:contextualSpacing/>
+    </w:pPr>
+  </w:style>
 </w:styles>
 </file>
 
@@ -8172,6 +8920,7 @@
     <w:rsid w:val="00602E24"/>
     <w:rsid w:val="00692FC4"/>
     <w:rsid w:val="0076321C"/>
+    <w:rsid w:val="0091768B"/>
     <w:rsid w:val="00B910A8"/>
     <w:rsid w:val="00F657D2"/>
     <w:rsid w:val="00FC3EAE"/>
@@ -8936,7 +9685,7 @@
 
 <file path=customXml/item1.xml><?xml version="1.0" encoding="utf-8"?>
 <CoverPageProperties xmlns="http://schemas.microsoft.com/office/2006/coverPageProps">
-  <PublishDate>2019-04-15T00:00:00</PublishDate>
+  <PublishDate>2019-04-17T00:00:00</PublishDate>
   <Abstract/>
   <CompanyAddress/>
   <CompanyPhone/>
@@ -8958,7 +9707,7 @@
 </file>
 
 <file path=customXml/itemProps2.xml><?xml version="1.0" encoding="utf-8"?>
-<ds:datastoreItem xmlns:ds="http://schemas.openxmlformats.org/officeDocument/2006/customXml" ds:itemID="{0EBD82D2-3F22-4122-A27C-537340A62867}">
+<ds:datastoreItem xmlns:ds="http://schemas.openxmlformats.org/officeDocument/2006/customXml" ds:itemID="{7BF9602E-9C6E-464B-8AF9-1D1DEC3C785A}">
   <ds:schemaRefs>
     <ds:schemaRef ds:uri="http://schemas.openxmlformats.org/officeDocument/2006/bibliography"/>
   </ds:schemaRefs>

</xml_diff>

<commit_message>
SRS UC-Info updated in docx
</commit_message>
<xml_diff>
--- a/documentation/Software Requirements Specification.docx
+++ b/documentation/Software Requirements Specification.docx
@@ -4940,13 +4940,10 @@
     </w:p>
     <w:p>
       <w:r>
-        <w:t>The application can be sep</w:t>
-      </w:r>
-      <w:r>
-        <w:t>a</w:t>
-      </w:r>
-      <w:r>
-        <w:t>rated in different Use Cases.</w:t>
+        <w:t>The functionality (as described above) of the application can be separated in different Use Cases. Adding more use cases in the future is likely, since the project is still under development</w:t>
+      </w:r>
+      <w:r>
+        <w:t>.</w:t>
       </w:r>
     </w:p>
     <w:p>
@@ -4978,7 +4975,6 @@
         </w:numPr>
       </w:pPr>
       <w:r>
-        <w:lastRenderedPageBreak/>
         <w:t xml:space="preserve">Special use case: </w:t>
       </w:r>
       <w:r>
@@ -5014,6 +5010,8 @@
       <w:r>
         <w:t>CRUD locations: Have several locations during a trip.</w:t>
       </w:r>
+      <w:bookmarkStart w:id="12" w:name="_GoBack"/>
+      <w:bookmarkEnd w:id="12"/>
     </w:p>
     <w:p>
       <w:pPr>
@@ -5074,6 +5072,12 @@
       <w:r>
         <w:t>: Edit existing location (add custom fields)</w:t>
       </w:r>
+      <w:r>
+        <w:t xml:space="preserve"> </w:t>
+      </w:r>
+      <w:r>
+        <w:t>(incl. R&amp;D)</w:t>
+      </w:r>
     </w:p>
     <w:p>
       <w:pPr>
@@ -5146,6 +5150,12 @@
       <w:r>
         <w:t>: Edit existing location (add custom fields)</w:t>
       </w:r>
+      <w:r>
+        <w:t xml:space="preserve"> </w:t>
+      </w:r>
+      <w:r>
+        <w:t>(incl. R&amp;D)</w:t>
+      </w:r>
     </w:p>
     <w:p>
       <w:pPr>
@@ -5155,24 +5165,14 @@
           <w:numId w:val="8"/>
         </w:numPr>
       </w:pPr>
-      <w:r>
-        <w:fldChar w:fldCharType="begin"/>
-      </w:r>
-      <w:r>
-        <w:instrText xml:space="preserve"> HYPERLINK "https://github.com/Tallround3r/PerfectTime/blob/master/documentation/useCases/register/register_useCase.md" </w:instrText>
-      </w:r>
-      <w:r>
-        <w:fldChar w:fldCharType="separate"/>
-      </w:r>
-      <w:r>
-        <w:rPr>
-          <w:rStyle w:val="Hyperlink"/>
-        </w:rPr>
-        <w:t>Register / Login</w:t>
-      </w:r>
-      <w:r>
-        <w:fldChar w:fldCharType="end"/>
-      </w:r>
+      <w:hyperlink r:id="rId17" w:history="1">
+        <w:r>
+          <w:rPr>
+            <w:rStyle w:val="Hyperlink"/>
+          </w:rPr>
+          <w:t>Register / Login</w:t>
+        </w:r>
+      </w:hyperlink>
       <w:r>
         <w:t>: Allows User to create an account and log in.</w:t>
       </w:r>
@@ -5185,24 +5185,14 @@
           <w:numId w:val="8"/>
         </w:numPr>
       </w:pPr>
-      <w:r>
-        <w:fldChar w:fldCharType="begin"/>
-      </w:r>
-      <w:r>
-        <w:instrText xml:space="preserve"> HYPERLINK "https://github.com/Tallround3r/PerfectTime/blob/master/documentation/useCases/RUDaccount/RUD_account.md" </w:instrText>
-      </w:r>
-      <w:r>
-        <w:fldChar w:fldCharType="separate"/>
-      </w:r>
-      <w:r>
-        <w:rPr>
-          <w:rStyle w:val="Hyperlink"/>
-        </w:rPr>
-        <w:t>User Management</w:t>
-      </w:r>
-      <w:r>
-        <w:fldChar w:fldCharType="end"/>
-      </w:r>
+      <w:hyperlink r:id="rId18" w:history="1">
+        <w:r>
+          <w:rPr>
+            <w:rStyle w:val="Hyperlink"/>
+          </w:rPr>
+          <w:t>User Management</w:t>
+        </w:r>
+      </w:hyperlink>
       <w:r>
         <w:t>: A user can edit his account and own a or be member of a trip.</w:t>
       </w:r>
@@ -5215,24 +5205,14 @@
           <w:numId w:val="8"/>
         </w:numPr>
       </w:pPr>
-      <w:r>
-        <w:fldChar w:fldCharType="begin"/>
-      </w:r>
-      <w:r>
-        <w:instrText xml:space="preserve"> HYPERLINK "https://github.com/Tallround3r/PerfectTime/blob/master/documentation/useCases/exportTrips/exportTrip_UseCase.md" </w:instrText>
-      </w:r>
-      <w:r>
-        <w:fldChar w:fldCharType="separate"/>
-      </w:r>
-      <w:r>
-        <w:rPr>
-          <w:rStyle w:val="Hyperlink"/>
-        </w:rPr>
-        <w:t>Export Trip</w:t>
-      </w:r>
-      <w:r>
-        <w:fldChar w:fldCharType="end"/>
-      </w:r>
+      <w:hyperlink r:id="rId19" w:history="1">
+        <w:r>
+          <w:rPr>
+            <w:rStyle w:val="Hyperlink"/>
+          </w:rPr>
+          <w:t>Export Trip</w:t>
+        </w:r>
+      </w:hyperlink>
       <w:r>
         <w:t>: The user can export and save the trip data.</w:t>
       </w:r>
@@ -5245,29 +5225,17 @@
           <w:numId w:val="8"/>
         </w:numPr>
       </w:pPr>
-      <w:r>
-        <w:fldChar w:fldCharType="begin"/>
-      </w:r>
-      <w:r>
-        <w:instrText xml:space="preserve"> HYPERLINK "https://github.com/Tallround3r/PerfectTime/blob/master/documentation/useCases/copyTrip/copyTrip_UseCase.md" </w:instrText>
-      </w:r>
-      <w:r>
-        <w:fldChar w:fldCharType="separate"/>
-      </w:r>
-      <w:r>
-        <w:rPr>
-          <w:rStyle w:val="Hyperlink"/>
-        </w:rPr>
-        <w:t>Copy Trip</w:t>
-      </w:r>
-      <w:r>
-        <w:fldChar w:fldCharType="end"/>
-      </w:r>
+      <w:hyperlink r:id="rId20" w:history="1">
+        <w:r>
+          <w:rPr>
+            <w:rStyle w:val="Hyperlink"/>
+          </w:rPr>
+          <w:t>Copy Trip</w:t>
+        </w:r>
+      </w:hyperlink>
       <w:r>
         <w:t>: The user can copy a (public) trip into a new own trip.</w:t>
       </w:r>
-      <w:bookmarkStart w:id="12" w:name="_GoBack"/>
-      <w:bookmarkEnd w:id="12"/>
     </w:p>
     <w:p/>
     <w:p>
@@ -6087,7 +6055,7 @@
                     </pic:cNvPicPr>
                   </pic:nvPicPr>
                   <pic:blipFill>
-                    <a:blip r:embed="rId17">
+                    <a:blip r:embed="rId21">
                       <a:extLst>
                         <a:ext uri="{28A0092B-C50C-407E-A947-70E740481C1C}">
                           <a14:useLocalDpi xmlns:a14="http://schemas.microsoft.com/office/drawing/2010/main" val="0"/>
@@ -6120,10 +6088,10 @@
       </w:r>
     </w:p>
     <w:sectPr>
-      <w:headerReference w:type="default" r:id="rId18"/>
-      <w:footerReference w:type="default" r:id="rId19"/>
-      <w:headerReference w:type="first" r:id="rId20"/>
-      <w:footerReference w:type="first" r:id="rId21"/>
+      <w:headerReference w:type="default" r:id="rId22"/>
+      <w:footerReference w:type="default" r:id="rId23"/>
+      <w:headerReference w:type="first" r:id="rId24"/>
+      <w:footerReference w:type="first" r:id="rId25"/>
       <w:pgSz w:w="12240" w:h="15840" w:code="1"/>
       <w:pgMar w:top="1440" w:right="1440" w:bottom="1440" w:left="1440" w:header="720" w:footer="720" w:gutter="0"/>
       <w:cols w:space="720"/>
@@ -6253,21 +6221,11 @@
           <w:r>
             <w:sym w:font="Symbol" w:char="F0D3"/>
           </w:r>
-          <w:r>
-            <w:fldChar w:fldCharType="begin"/>
-          </w:r>
-          <w:r>
-            <w:instrText xml:space="preserve"> DOCPROPERTY "Company"  \* MERGEFORMAT </w:instrText>
-          </w:r>
-          <w:r>
-            <w:fldChar w:fldCharType="separate"/>
-          </w:r>
-          <w:r>
-            <w:t>Perfect Time</w:t>
-          </w:r>
-          <w:r>
-            <w:fldChar w:fldCharType="end"/>
-          </w:r>
+          <w:fldSimple w:instr=" DOCPROPERTY &quot;Company&quot;  \* MERGEFORMAT ">
+            <w:r>
+              <w:t>Perfect Time</w:t>
+            </w:r>
+          </w:fldSimple>
           <w:r>
             <w:t xml:space="preserve">, </w:t>
           </w:r>
@@ -6503,21 +6461,11 @@
           <w:tcW w:w="6379" w:type="dxa"/>
         </w:tcPr>
         <w:p>
-          <w:r>
-            <w:fldChar w:fldCharType="begin"/>
-          </w:r>
-          <w:r>
-            <w:instrText xml:space="preserve"> SUBJECT  \* MERGEFORMAT </w:instrText>
-          </w:r>
-          <w:r>
-            <w:fldChar w:fldCharType="separate"/>
-          </w:r>
-          <w:r>
-            <w:t>Perfect Time - Plan your trip</w:t>
-          </w:r>
-          <w:r>
-            <w:fldChar w:fldCharType="end"/>
-          </w:r>
+          <w:fldSimple w:instr=" SUBJECT  \* MERGEFORMAT ">
+            <w:r>
+              <w:t>Perfect Time - Plan your trip</w:t>
+            </w:r>
+          </w:fldSimple>
         </w:p>
       </w:tc>
       <w:tc>
@@ -6550,21 +6498,11 @@
           <w:tcW w:w="6379" w:type="dxa"/>
         </w:tcPr>
         <w:p>
-          <w:r>
-            <w:fldChar w:fldCharType="begin"/>
-          </w:r>
-          <w:r>
-            <w:instrText xml:space="preserve"> TITLE  \* MERGEFORMAT </w:instrText>
-          </w:r>
-          <w:r>
-            <w:fldChar w:fldCharType="separate"/>
-          </w:r>
-          <w:r>
-            <w:t>Software Requirements Specification</w:t>
-          </w:r>
-          <w:r>
-            <w:fldChar w:fldCharType="end"/>
-          </w:r>
+          <w:fldSimple w:instr=" TITLE  \* MERGEFORMAT ">
+            <w:r>
+              <w:t>Software Requirements Specification</w:t>
+            </w:r>
+          </w:fldSimple>
         </w:p>
       </w:tc>
       <w:tc>
@@ -8922,6 +8860,7 @@
     <w:rsid w:val="0076321C"/>
     <w:rsid w:val="0091768B"/>
     <w:rsid w:val="00B910A8"/>
+    <w:rsid w:val="00BF41A2"/>
     <w:rsid w:val="00F657D2"/>
     <w:rsid w:val="00FC3EAE"/>
   </w:rsids>
@@ -9707,7 +9646,7 @@
 </file>
 
 <file path=customXml/itemProps2.xml><?xml version="1.0" encoding="utf-8"?>
-<ds:datastoreItem xmlns:ds="http://schemas.openxmlformats.org/officeDocument/2006/customXml" ds:itemID="{7BF9602E-9C6E-464B-8AF9-1D1DEC3C785A}">
+<ds:datastoreItem xmlns:ds="http://schemas.openxmlformats.org/officeDocument/2006/customXml" ds:itemID="{B0FDD851-69A9-4104-9B0B-3AEB74C6F74F}">
   <ds:schemaRefs>
     <ds:schemaRef ds:uri="http://schemas.openxmlformats.org/officeDocument/2006/bibliography"/>
   </ds:schemaRefs>

</xml_diff>